<commit_message>
Changed from 'Tarlac' to 'Mendez' in forms; completed account update'
</commit_message>
<xml_diff>
--- a/forms/Canonical_Investigation_Form.docx
+++ b/forms/Canonical_Investigation_Form.docx
@@ -1,6 +1,6 @@
 
 <file path=word/document.xml><?xml version="1.0" encoding="utf-8"?>
-<w:document xmlns:wpc="http://schemas.microsoft.com/office/word/2010/wordprocessingCanvas" xmlns:mc="http://schemas.openxmlformats.org/markup-compatibility/2006" xmlns:o="urn:schemas-microsoft-com:office:office" xmlns:r="http://schemas.openxmlformats.org/officeDocument/2006/relationships" xmlns:m="http://schemas.openxmlformats.org/officeDocument/2006/math" xmlns:v="urn:schemas-microsoft-com:vml" xmlns:wp14="http://schemas.microsoft.com/office/word/2010/wordprocessingDrawing" xmlns:wp="http://schemas.openxmlformats.org/drawingml/2006/wordprocessingDrawing" xmlns:w10="urn:schemas-microsoft-com:office:word" xmlns:w="http://schemas.openxmlformats.org/wordprocessingml/2006/main" xmlns:w14="http://schemas.microsoft.com/office/word/2010/wordml" xmlns:w15="http://schemas.microsoft.com/office/word/2012/wordml" xmlns:wpg="http://schemas.microsoft.com/office/word/2010/wordprocessingGroup" xmlns:wpi="http://schemas.microsoft.com/office/word/2010/wordprocessingInk" xmlns:wne="http://schemas.microsoft.com/office/word/2006/wordml" xmlns:wps="http://schemas.microsoft.com/office/word/2010/wordprocessingShape" mc:Ignorable="w14 w15 wp14">
+<w:document xmlns:ve="http://schemas.openxmlformats.org/markup-compatibility/2006" xmlns:o="urn:schemas-microsoft-com:office:office" xmlns:r="http://schemas.openxmlformats.org/officeDocument/2006/relationships" xmlns:m="http://schemas.openxmlformats.org/officeDocument/2006/math" xmlns:v="urn:schemas-microsoft-com:vml" xmlns:wp="http://schemas.openxmlformats.org/drawingml/2006/wordprocessingDrawing" xmlns:w10="urn:schemas-microsoft-com:office:word" xmlns:w="http://schemas.openxmlformats.org/wordprocessingml/2006/main" xmlns:wne="http://schemas.microsoft.com/office/word/2006/wordml">
   <w:body>
     <w:p>
       <w:pPr>
@@ -21,7 +21,7 @@
           <w:b/>
           <w:sz w:val="38"/>
         </w:rPr>
-        <w:t>San Sebastian Cathedral Parish</w:t>
+        <w:t>St. Augustine Parish Church</w:t>
       </w:r>
     </w:p>
     <w:p>
@@ -42,7 +42,30 @@
           <w:rFonts w:asciiTheme="majorHAnsi" w:hAnsiTheme="majorHAnsi"/>
           <w:sz w:val="24"/>
         </w:rPr>
-        <w:t>F. Tanedo St. Tarlac City, Philippines 2300</w:t>
+        <w:t xml:space="preserve">Mendez – </w:t>
+      </w:r>
+      <w:proofErr w:type="spellStart"/>
+      <w:r>
+        <w:rPr>
+          <w:rFonts w:asciiTheme="majorHAnsi" w:hAnsiTheme="majorHAnsi"/>
+          <w:sz w:val="24"/>
+        </w:rPr>
+        <w:t>Tagaytay</w:t>
+      </w:r>
+      <w:proofErr w:type="spellEnd"/>
+      <w:r>
+        <w:rPr>
+          <w:rFonts w:asciiTheme="majorHAnsi" w:hAnsiTheme="majorHAnsi"/>
+          <w:sz w:val="24"/>
+        </w:rPr>
+        <w:t xml:space="preserve"> Road, Mendez, Cavite</w:t>
+      </w:r>
+      <w:r>
+        <w:rPr>
+          <w:rFonts w:asciiTheme="majorHAnsi" w:hAnsiTheme="majorHAnsi"/>
+          <w:sz w:val="24"/>
+        </w:rPr>
+        <w:t>, Philippines</w:t>
       </w:r>
       <w:bookmarkStart w:id="0" w:name="_GoBack"/>
       <w:bookmarkEnd w:id="0"/>
@@ -112,25 +135,41 @@
           <w:rFonts w:asciiTheme="majorHAnsi" w:hAnsiTheme="majorHAnsi"/>
         </w:rPr>
       </w:pPr>
-      <w:r>
-        <w:rPr>
-          <w:rFonts w:asciiTheme="majorHAnsi" w:hAnsiTheme="majorHAnsi"/>
-        </w:rPr>
-        <w:t>(N.B. Each of parties must be interviewed separately. The priest must propose the questions and write down the answers given.)</w:t>
-      </w:r>
-    </w:p>
-    <w:p>
-      <w:pPr>
-        <w:pStyle w:val="NoSpacing"/>
-        <w:rPr>
-          <w:rFonts w:asciiTheme="majorHAnsi" w:hAnsiTheme="majorHAnsi"/>
-        </w:rPr>
-      </w:pPr>
-      <w:r>
-        <w:rPr>
-          <w:rFonts w:asciiTheme="majorHAnsi" w:hAnsiTheme="majorHAnsi"/>
-        </w:rPr>
-        <w:t>(N.B. The priest shall explain the sanctity of an oath and the penalties of perjury. The affiant shall touch the Holy Gospels while taking the oath in the following formula.)</w:t>
+      <w:proofErr w:type="gramStart"/>
+      <w:r>
+        <w:rPr>
+          <w:rFonts w:asciiTheme="majorHAnsi" w:hAnsiTheme="majorHAnsi"/>
+        </w:rPr>
+        <w:t>(N.B.</w:t>
+      </w:r>
+      <w:proofErr w:type="gramEnd"/>
+      <w:r>
+        <w:rPr>
+          <w:rFonts w:asciiTheme="majorHAnsi" w:hAnsiTheme="majorHAnsi"/>
+        </w:rPr>
+        <w:t xml:space="preserve"> Each of parties must be interviewed separately. The priest must propose the questions and write down the answers given.)</w:t>
+      </w:r>
+    </w:p>
+    <w:p>
+      <w:pPr>
+        <w:pStyle w:val="NoSpacing"/>
+        <w:rPr>
+          <w:rFonts w:asciiTheme="majorHAnsi" w:hAnsiTheme="majorHAnsi"/>
+        </w:rPr>
+      </w:pPr>
+      <w:proofErr w:type="gramStart"/>
+      <w:r>
+        <w:rPr>
+          <w:rFonts w:asciiTheme="majorHAnsi" w:hAnsiTheme="majorHAnsi"/>
+        </w:rPr>
+        <w:t>(N.B.</w:t>
+      </w:r>
+      <w:proofErr w:type="gramEnd"/>
+      <w:r>
+        <w:rPr>
+          <w:rFonts w:asciiTheme="majorHAnsi" w:hAnsiTheme="majorHAnsi"/>
+        </w:rPr>
+        <w:t xml:space="preserve"> The priest shall explain the sanctity of an oath and the penalties of perjury. The affiant shall touch the Holy Gospels while taking the oath in the following formula.)</w:t>
       </w:r>
     </w:p>
     <w:p>
@@ -196,11 +235,19 @@
           <w:rFonts w:asciiTheme="majorHAnsi" w:hAnsiTheme="majorHAnsi"/>
         </w:rPr>
       </w:pPr>
-      <w:r>
-        <w:rPr>
-          <w:rFonts w:asciiTheme="majorHAnsi" w:hAnsiTheme="majorHAnsi"/>
-        </w:rPr>
-        <w:t xml:space="preserve">and nothing but the truth concerning the matter on which I am to be questioned. </w:t>
+      <w:proofErr w:type="gramStart"/>
+      <w:r>
+        <w:rPr>
+          <w:rFonts w:asciiTheme="majorHAnsi" w:hAnsiTheme="majorHAnsi"/>
+        </w:rPr>
+        <w:t>and</w:t>
+      </w:r>
+      <w:proofErr w:type="gramEnd"/>
+      <w:r>
+        <w:rPr>
+          <w:rFonts w:asciiTheme="majorHAnsi" w:hAnsiTheme="majorHAnsi"/>
+        </w:rPr>
+        <w:t xml:space="preserve"> nothing but the truth concerning the matter on which I am to be questioned. </w:t>
       </w:r>
     </w:p>
     <w:p>
@@ -217,12 +264,167 @@
         </w:rPr>
         <w:t>(</w:t>
       </w:r>
-      <w:r>
-        <w:rPr>
-          <w:rFonts w:asciiTheme="majorHAnsi" w:hAnsiTheme="majorHAnsi"/>
-          <w:i/>
-        </w:rPr>
-        <w:t>buong katotohanan at pawing katotohanang tungkol sa mga bagay-bagay na itatanong sa akin.</w:t>
+      <w:proofErr w:type="spellStart"/>
+      <w:proofErr w:type="gramStart"/>
+      <w:r>
+        <w:rPr>
+          <w:rFonts w:asciiTheme="majorHAnsi" w:hAnsiTheme="majorHAnsi"/>
+          <w:i/>
+        </w:rPr>
+        <w:t>buong</w:t>
+      </w:r>
+      <w:proofErr w:type="spellEnd"/>
+      <w:proofErr w:type="gramEnd"/>
+      <w:r>
+        <w:rPr>
+          <w:rFonts w:asciiTheme="majorHAnsi" w:hAnsiTheme="majorHAnsi"/>
+          <w:i/>
+        </w:rPr>
+        <w:t xml:space="preserve"> </w:t>
+      </w:r>
+      <w:proofErr w:type="spellStart"/>
+      <w:r>
+        <w:rPr>
+          <w:rFonts w:asciiTheme="majorHAnsi" w:hAnsiTheme="majorHAnsi"/>
+          <w:i/>
+        </w:rPr>
+        <w:t>katotohanan</w:t>
+      </w:r>
+      <w:proofErr w:type="spellEnd"/>
+      <w:r>
+        <w:rPr>
+          <w:rFonts w:asciiTheme="majorHAnsi" w:hAnsiTheme="majorHAnsi"/>
+          <w:i/>
+        </w:rPr>
+        <w:t xml:space="preserve"> at pawing </w:t>
+      </w:r>
+      <w:proofErr w:type="spellStart"/>
+      <w:r>
+        <w:rPr>
+          <w:rFonts w:asciiTheme="majorHAnsi" w:hAnsiTheme="majorHAnsi"/>
+          <w:i/>
+        </w:rPr>
+        <w:t>katotohanang</w:t>
+      </w:r>
+      <w:proofErr w:type="spellEnd"/>
+      <w:r>
+        <w:rPr>
+          <w:rFonts w:asciiTheme="majorHAnsi" w:hAnsiTheme="majorHAnsi"/>
+          <w:i/>
+        </w:rPr>
+        <w:t xml:space="preserve"> </w:t>
+      </w:r>
+      <w:proofErr w:type="spellStart"/>
+      <w:r>
+        <w:rPr>
+          <w:rFonts w:asciiTheme="majorHAnsi" w:hAnsiTheme="majorHAnsi"/>
+          <w:i/>
+        </w:rPr>
+        <w:t>tungkol</w:t>
+      </w:r>
+      <w:proofErr w:type="spellEnd"/>
+      <w:r>
+        <w:rPr>
+          <w:rFonts w:asciiTheme="majorHAnsi" w:hAnsiTheme="majorHAnsi"/>
+          <w:i/>
+        </w:rPr>
+        <w:t xml:space="preserve"> </w:t>
+      </w:r>
+      <w:proofErr w:type="spellStart"/>
+      <w:r>
+        <w:rPr>
+          <w:rFonts w:asciiTheme="majorHAnsi" w:hAnsiTheme="majorHAnsi"/>
+          <w:i/>
+        </w:rPr>
+        <w:t>sa</w:t>
+      </w:r>
+      <w:proofErr w:type="spellEnd"/>
+      <w:r>
+        <w:rPr>
+          <w:rFonts w:asciiTheme="majorHAnsi" w:hAnsiTheme="majorHAnsi"/>
+          <w:i/>
+        </w:rPr>
+        <w:t xml:space="preserve"> </w:t>
+      </w:r>
+      <w:proofErr w:type="spellStart"/>
+      <w:r>
+        <w:rPr>
+          <w:rFonts w:asciiTheme="majorHAnsi" w:hAnsiTheme="majorHAnsi"/>
+          <w:i/>
+        </w:rPr>
+        <w:t>mga</w:t>
+      </w:r>
+      <w:proofErr w:type="spellEnd"/>
+      <w:r>
+        <w:rPr>
+          <w:rFonts w:asciiTheme="majorHAnsi" w:hAnsiTheme="majorHAnsi"/>
+          <w:i/>
+        </w:rPr>
+        <w:t xml:space="preserve"> </w:t>
+      </w:r>
+      <w:proofErr w:type="spellStart"/>
+      <w:r>
+        <w:rPr>
+          <w:rFonts w:asciiTheme="majorHAnsi" w:hAnsiTheme="majorHAnsi"/>
+          <w:i/>
+        </w:rPr>
+        <w:t>bagay-bagay</w:t>
+      </w:r>
+      <w:proofErr w:type="spellEnd"/>
+      <w:r>
+        <w:rPr>
+          <w:rFonts w:asciiTheme="majorHAnsi" w:hAnsiTheme="majorHAnsi"/>
+          <w:i/>
+        </w:rPr>
+        <w:t xml:space="preserve"> </w:t>
+      </w:r>
+      <w:proofErr w:type="spellStart"/>
+      <w:r>
+        <w:rPr>
+          <w:rFonts w:asciiTheme="majorHAnsi" w:hAnsiTheme="majorHAnsi"/>
+          <w:i/>
+        </w:rPr>
+        <w:t>na</w:t>
+      </w:r>
+      <w:proofErr w:type="spellEnd"/>
+      <w:r>
+        <w:rPr>
+          <w:rFonts w:asciiTheme="majorHAnsi" w:hAnsiTheme="majorHAnsi"/>
+          <w:i/>
+        </w:rPr>
+        <w:t xml:space="preserve"> </w:t>
+      </w:r>
+      <w:proofErr w:type="spellStart"/>
+      <w:r>
+        <w:rPr>
+          <w:rFonts w:asciiTheme="majorHAnsi" w:hAnsiTheme="majorHAnsi"/>
+          <w:i/>
+        </w:rPr>
+        <w:t>itatanong</w:t>
+      </w:r>
+      <w:proofErr w:type="spellEnd"/>
+      <w:r>
+        <w:rPr>
+          <w:rFonts w:asciiTheme="majorHAnsi" w:hAnsiTheme="majorHAnsi"/>
+          <w:i/>
+        </w:rPr>
+        <w:t xml:space="preserve"> </w:t>
+      </w:r>
+      <w:proofErr w:type="spellStart"/>
+      <w:r>
+        <w:rPr>
+          <w:rFonts w:asciiTheme="majorHAnsi" w:hAnsiTheme="majorHAnsi"/>
+          <w:i/>
+        </w:rPr>
+        <w:t>sa</w:t>
+      </w:r>
+      <w:proofErr w:type="spellEnd"/>
+      <w:r>
+        <w:rPr>
+          <w:rFonts w:asciiTheme="majorHAnsi" w:hAnsiTheme="majorHAnsi"/>
+          <w:i/>
+        </w:rPr>
+        <w:t xml:space="preserve"> akin.</w:t>
       </w:r>
       <w:r>
         <w:rPr>
@@ -267,6 +469,7 @@
         </w:rPr>
         <w:t>Name (</w:t>
       </w:r>
+      <w:proofErr w:type="spellStart"/>
       <w:r>
         <w:rPr>
           <w:rFonts w:asciiTheme="majorHAnsi" w:hAnsiTheme="majorHAnsi"/>
@@ -274,6 +477,7 @@
         </w:rPr>
         <w:t>Pangalan</w:t>
       </w:r>
+      <w:proofErr w:type="spellEnd"/>
       <w:r>
         <w:rPr>
           <w:rFonts w:asciiTheme="majorHAnsi" w:hAnsiTheme="majorHAnsi"/>
@@ -323,6 +527,7 @@
         </w:rPr>
         <w:t>Address (</w:t>
       </w:r>
+      <w:proofErr w:type="spellStart"/>
       <w:r>
         <w:rPr>
           <w:rFonts w:asciiTheme="majorHAnsi" w:hAnsiTheme="majorHAnsi"/>
@@ -330,6 +535,7 @@
         </w:rPr>
         <w:t>Tirahan</w:t>
       </w:r>
+      <w:proofErr w:type="spellEnd"/>
       <w:r>
         <w:rPr>
           <w:rFonts w:asciiTheme="majorHAnsi" w:hAnsiTheme="majorHAnsi"/>
@@ -394,13 +600,47 @@
         </w:rPr>
         <w:t>Age/ Date of birth (</w:t>
       </w:r>
-      <w:r>
-        <w:rPr>
-          <w:rFonts w:asciiTheme="majorHAnsi" w:hAnsiTheme="majorHAnsi"/>
-          <w:i/>
-        </w:rPr>
-        <w:t>Edad/ Kapanganakan/Kailan</w:t>
-      </w:r>
+      <w:proofErr w:type="spellStart"/>
+      <w:r>
+        <w:rPr>
+          <w:rFonts w:asciiTheme="majorHAnsi" w:hAnsiTheme="majorHAnsi"/>
+          <w:i/>
+        </w:rPr>
+        <w:t>Edad</w:t>
+      </w:r>
+      <w:proofErr w:type="spellEnd"/>
+      <w:r>
+        <w:rPr>
+          <w:rFonts w:asciiTheme="majorHAnsi" w:hAnsiTheme="majorHAnsi"/>
+          <w:i/>
+        </w:rPr>
+        <w:t xml:space="preserve">/ </w:t>
+      </w:r>
+      <w:proofErr w:type="spellStart"/>
+      <w:r>
+        <w:rPr>
+          <w:rFonts w:asciiTheme="majorHAnsi" w:hAnsiTheme="majorHAnsi"/>
+          <w:i/>
+        </w:rPr>
+        <w:t>Kapanganakan</w:t>
+      </w:r>
+      <w:proofErr w:type="spellEnd"/>
+      <w:r>
+        <w:rPr>
+          <w:rFonts w:asciiTheme="majorHAnsi" w:hAnsiTheme="majorHAnsi"/>
+          <w:i/>
+        </w:rPr>
+        <w:t>/</w:t>
+      </w:r>
+      <w:proofErr w:type="spellStart"/>
+      <w:r>
+        <w:rPr>
+          <w:rFonts w:asciiTheme="majorHAnsi" w:hAnsiTheme="majorHAnsi"/>
+          <w:i/>
+        </w:rPr>
+        <w:t>Kailan</w:t>
+      </w:r>
+      <w:proofErr w:type="spellEnd"/>
       <w:r>
         <w:rPr>
           <w:rFonts w:asciiTheme="majorHAnsi" w:hAnsiTheme="majorHAnsi"/>
@@ -436,13 +676,47 @@
         </w:rPr>
         <w:t>Name of Father (</w:t>
       </w:r>
-      <w:r>
-        <w:rPr>
-          <w:rFonts w:asciiTheme="majorHAnsi" w:hAnsiTheme="majorHAnsi"/>
-          <w:i/>
-        </w:rPr>
-        <w:t>Panglan ng Ama</w:t>
-      </w:r>
+      <w:proofErr w:type="spellStart"/>
+      <w:r>
+        <w:rPr>
+          <w:rFonts w:asciiTheme="majorHAnsi" w:hAnsiTheme="majorHAnsi"/>
+          <w:i/>
+        </w:rPr>
+        <w:t>Panglan</w:t>
+      </w:r>
+      <w:proofErr w:type="spellEnd"/>
+      <w:r>
+        <w:rPr>
+          <w:rFonts w:asciiTheme="majorHAnsi" w:hAnsiTheme="majorHAnsi"/>
+          <w:i/>
+        </w:rPr>
+        <w:t xml:space="preserve"> </w:t>
+      </w:r>
+      <w:proofErr w:type="spellStart"/>
+      <w:r>
+        <w:rPr>
+          <w:rFonts w:asciiTheme="majorHAnsi" w:hAnsiTheme="majorHAnsi"/>
+          <w:i/>
+        </w:rPr>
+        <w:t>ng</w:t>
+      </w:r>
+      <w:proofErr w:type="spellEnd"/>
+      <w:r>
+        <w:rPr>
+          <w:rFonts w:asciiTheme="majorHAnsi" w:hAnsiTheme="majorHAnsi"/>
+          <w:i/>
+        </w:rPr>
+        <w:t xml:space="preserve"> </w:t>
+      </w:r>
+      <w:proofErr w:type="spellStart"/>
+      <w:r>
+        <w:rPr>
+          <w:rFonts w:asciiTheme="majorHAnsi" w:hAnsiTheme="majorHAnsi"/>
+          <w:i/>
+        </w:rPr>
+        <w:t>Ama</w:t>
+      </w:r>
+      <w:proofErr w:type="spellEnd"/>
       <w:r>
         <w:rPr>
           <w:rFonts w:asciiTheme="majorHAnsi" w:hAnsiTheme="majorHAnsi"/>
@@ -464,13 +738,47 @@
         </w:rPr>
         <w:t>Religion of Father (</w:t>
       </w:r>
-      <w:r>
-        <w:rPr>
-          <w:rFonts w:asciiTheme="majorHAnsi" w:hAnsiTheme="majorHAnsi"/>
-          <w:i/>
-        </w:rPr>
-        <w:t>Relihiyon ng Ama</w:t>
-      </w:r>
+      <w:proofErr w:type="spellStart"/>
+      <w:r>
+        <w:rPr>
+          <w:rFonts w:asciiTheme="majorHAnsi" w:hAnsiTheme="majorHAnsi"/>
+          <w:i/>
+        </w:rPr>
+        <w:t>Relihiyon</w:t>
+      </w:r>
+      <w:proofErr w:type="spellEnd"/>
+      <w:r>
+        <w:rPr>
+          <w:rFonts w:asciiTheme="majorHAnsi" w:hAnsiTheme="majorHAnsi"/>
+          <w:i/>
+        </w:rPr>
+        <w:t xml:space="preserve"> </w:t>
+      </w:r>
+      <w:proofErr w:type="spellStart"/>
+      <w:r>
+        <w:rPr>
+          <w:rFonts w:asciiTheme="majorHAnsi" w:hAnsiTheme="majorHAnsi"/>
+          <w:i/>
+        </w:rPr>
+        <w:t>ng</w:t>
+      </w:r>
+      <w:proofErr w:type="spellEnd"/>
+      <w:r>
+        <w:rPr>
+          <w:rFonts w:asciiTheme="majorHAnsi" w:hAnsiTheme="majorHAnsi"/>
+          <w:i/>
+        </w:rPr>
+        <w:t xml:space="preserve"> </w:t>
+      </w:r>
+      <w:proofErr w:type="spellStart"/>
+      <w:r>
+        <w:rPr>
+          <w:rFonts w:asciiTheme="majorHAnsi" w:hAnsiTheme="majorHAnsi"/>
+          <w:i/>
+        </w:rPr>
+        <w:t>Ama</w:t>
+      </w:r>
+      <w:proofErr w:type="spellEnd"/>
       <w:r>
         <w:rPr>
           <w:rFonts w:asciiTheme="majorHAnsi" w:hAnsiTheme="majorHAnsi"/>
@@ -492,12 +800,37 @@
         </w:rPr>
         <w:t>Name of Mother (</w:t>
       </w:r>
-      <w:r>
-        <w:rPr>
-          <w:rFonts w:asciiTheme="majorHAnsi" w:hAnsiTheme="majorHAnsi"/>
-          <w:i/>
-        </w:rPr>
-        <w:t>Pangalan ng Ina</w:t>
+      <w:proofErr w:type="spellStart"/>
+      <w:r>
+        <w:rPr>
+          <w:rFonts w:asciiTheme="majorHAnsi" w:hAnsiTheme="majorHAnsi"/>
+          <w:i/>
+        </w:rPr>
+        <w:t>Pangalan</w:t>
+      </w:r>
+      <w:proofErr w:type="spellEnd"/>
+      <w:r>
+        <w:rPr>
+          <w:rFonts w:asciiTheme="majorHAnsi" w:hAnsiTheme="majorHAnsi"/>
+          <w:i/>
+        </w:rPr>
+        <w:t xml:space="preserve"> </w:t>
+      </w:r>
+      <w:proofErr w:type="spellStart"/>
+      <w:r>
+        <w:rPr>
+          <w:rFonts w:asciiTheme="majorHAnsi" w:hAnsiTheme="majorHAnsi"/>
+          <w:i/>
+        </w:rPr>
+        <w:t>ng</w:t>
+      </w:r>
+      <w:proofErr w:type="spellEnd"/>
+      <w:r>
+        <w:rPr>
+          <w:rFonts w:asciiTheme="majorHAnsi" w:hAnsiTheme="majorHAnsi"/>
+          <w:i/>
+        </w:rPr>
+        <w:t xml:space="preserve"> Ina</w:t>
       </w:r>
       <w:r>
         <w:rPr>
@@ -520,12 +853,37 @@
         </w:rPr>
         <w:t>Religion of Mother (</w:t>
       </w:r>
-      <w:r>
-        <w:rPr>
-          <w:rFonts w:asciiTheme="majorHAnsi" w:hAnsiTheme="majorHAnsi"/>
-          <w:i/>
-        </w:rPr>
-        <w:t>Relihiyon ng Ina</w:t>
+      <w:proofErr w:type="spellStart"/>
+      <w:r>
+        <w:rPr>
+          <w:rFonts w:asciiTheme="majorHAnsi" w:hAnsiTheme="majorHAnsi"/>
+          <w:i/>
+        </w:rPr>
+        <w:t>Relihiyon</w:t>
+      </w:r>
+      <w:proofErr w:type="spellEnd"/>
+      <w:r>
+        <w:rPr>
+          <w:rFonts w:asciiTheme="majorHAnsi" w:hAnsiTheme="majorHAnsi"/>
+          <w:i/>
+        </w:rPr>
+        <w:t xml:space="preserve"> </w:t>
+      </w:r>
+      <w:proofErr w:type="spellStart"/>
+      <w:r>
+        <w:rPr>
+          <w:rFonts w:asciiTheme="majorHAnsi" w:hAnsiTheme="majorHAnsi"/>
+          <w:i/>
+        </w:rPr>
+        <w:t>ng</w:t>
+      </w:r>
+      <w:proofErr w:type="spellEnd"/>
+      <w:r>
+        <w:rPr>
+          <w:rFonts w:asciiTheme="majorHAnsi" w:hAnsiTheme="majorHAnsi"/>
+          <w:i/>
+        </w:rPr>
+        <w:t xml:space="preserve"> Ina</w:t>
       </w:r>
       <w:r>
         <w:rPr>
@@ -562,12 +920,55 @@
         </w:rPr>
         <w:t>Were you ever baptized? (</w:t>
       </w:r>
-      <w:r>
-        <w:rPr>
-          <w:rFonts w:asciiTheme="majorHAnsi" w:hAnsiTheme="majorHAnsi"/>
-          <w:i/>
-        </w:rPr>
-        <w:t>Nabinyagan ka na ba?</w:t>
+      <w:proofErr w:type="spellStart"/>
+      <w:r>
+        <w:rPr>
+          <w:rFonts w:asciiTheme="majorHAnsi" w:hAnsiTheme="majorHAnsi"/>
+          <w:i/>
+        </w:rPr>
+        <w:t>Nabinyagan</w:t>
+      </w:r>
+      <w:proofErr w:type="spellEnd"/>
+      <w:r>
+        <w:rPr>
+          <w:rFonts w:asciiTheme="majorHAnsi" w:hAnsiTheme="majorHAnsi"/>
+          <w:i/>
+        </w:rPr>
+        <w:t xml:space="preserve"> ka </w:t>
+      </w:r>
+      <w:proofErr w:type="spellStart"/>
+      <w:proofErr w:type="gramStart"/>
+      <w:r>
+        <w:rPr>
+          <w:rFonts w:asciiTheme="majorHAnsi" w:hAnsiTheme="majorHAnsi"/>
+          <w:i/>
+        </w:rPr>
+        <w:t>na</w:t>
+      </w:r>
+      <w:proofErr w:type="spellEnd"/>
+      <w:proofErr w:type="gramEnd"/>
+      <w:r>
+        <w:rPr>
+          <w:rFonts w:asciiTheme="majorHAnsi" w:hAnsiTheme="majorHAnsi"/>
+          <w:i/>
+        </w:rPr>
+        <w:t xml:space="preserve"> </w:t>
+      </w:r>
+      <w:proofErr w:type="spellStart"/>
+      <w:r>
+        <w:rPr>
+          <w:rFonts w:asciiTheme="majorHAnsi" w:hAnsiTheme="majorHAnsi"/>
+          <w:i/>
+        </w:rPr>
+        <w:t>ba</w:t>
+      </w:r>
+      <w:proofErr w:type="spellEnd"/>
+      <w:r>
+        <w:rPr>
+          <w:rFonts w:asciiTheme="majorHAnsi" w:hAnsiTheme="majorHAnsi"/>
+          <w:i/>
+        </w:rPr>
+        <w:t>?</w:t>
       </w:r>
       <w:r>
         <w:rPr>
@@ -596,12 +997,53 @@
         </w:rPr>
         <w:t>In what Religion (</w:t>
       </w:r>
-      <w:r>
-        <w:rPr>
-          <w:rFonts w:asciiTheme="majorHAnsi" w:hAnsiTheme="majorHAnsi"/>
-          <w:i/>
-        </w:rPr>
-        <w:t>Sa anong relihiyon?</w:t>
+      <w:proofErr w:type="gramStart"/>
+      <w:r>
+        <w:rPr>
+          <w:rFonts w:asciiTheme="majorHAnsi" w:hAnsiTheme="majorHAnsi"/>
+          <w:i/>
+        </w:rPr>
+        <w:t>Sa</w:t>
+      </w:r>
+      <w:proofErr w:type="gramEnd"/>
+      <w:r>
+        <w:rPr>
+          <w:rFonts w:asciiTheme="majorHAnsi" w:hAnsiTheme="majorHAnsi"/>
+          <w:i/>
+        </w:rPr>
+        <w:t xml:space="preserve"> </w:t>
+      </w:r>
+      <w:proofErr w:type="spellStart"/>
+      <w:r>
+        <w:rPr>
+          <w:rFonts w:asciiTheme="majorHAnsi" w:hAnsiTheme="majorHAnsi"/>
+          <w:i/>
+        </w:rPr>
+        <w:t>anong</w:t>
+      </w:r>
+      <w:proofErr w:type="spellEnd"/>
+      <w:r>
+        <w:rPr>
+          <w:rFonts w:asciiTheme="majorHAnsi" w:hAnsiTheme="majorHAnsi"/>
+          <w:i/>
+        </w:rPr>
+        <w:t xml:space="preserve"> </w:t>
+      </w:r>
+      <w:proofErr w:type="spellStart"/>
+      <w:r>
+        <w:rPr>
+          <w:rFonts w:asciiTheme="majorHAnsi" w:hAnsiTheme="majorHAnsi"/>
+          <w:i/>
+        </w:rPr>
+        <w:t>relihiyon</w:t>
+      </w:r>
+      <w:proofErr w:type="spellEnd"/>
+      <w:r>
+        <w:rPr>
+          <w:rFonts w:asciiTheme="majorHAnsi" w:hAnsiTheme="majorHAnsi"/>
+          <w:i/>
+        </w:rPr>
+        <w:t>?</w:t>
       </w:r>
       <w:r>
         <w:rPr>
@@ -622,33 +1064,79 @@
         <w:rPr>
           <w:rFonts w:asciiTheme="majorHAnsi" w:hAnsiTheme="majorHAnsi"/>
         </w:rPr>
-        <w:t>When? (</w:t>
-      </w:r>
-      <w:r>
-        <w:rPr>
-          <w:rFonts w:asciiTheme="majorHAnsi" w:hAnsiTheme="majorHAnsi"/>
-          <w:i/>
-        </w:rPr>
-        <w:t>Kailan?</w:t>
-      </w:r>
-      <w:r>
-        <w:rPr>
-          <w:rFonts w:asciiTheme="majorHAnsi" w:hAnsiTheme="majorHAnsi"/>
-        </w:rPr>
-        <w:t>) ________________________ Where? (</w:t>
-      </w:r>
-      <w:r>
-        <w:rPr>
-          <w:rFonts w:asciiTheme="majorHAnsi" w:hAnsiTheme="majorHAnsi"/>
-          <w:i/>
-        </w:rPr>
-        <w:t>Saan?</w:t>
-      </w:r>
-      <w:r>
-        <w:rPr>
-          <w:rFonts w:asciiTheme="majorHAnsi" w:hAnsiTheme="majorHAnsi"/>
-        </w:rPr>
-        <w:t>) _____________________</w:t>
+        <w:t xml:space="preserve">When? </w:t>
+      </w:r>
+      <w:proofErr w:type="gramStart"/>
+      <w:r>
+        <w:rPr>
+          <w:rFonts w:asciiTheme="majorHAnsi" w:hAnsiTheme="majorHAnsi"/>
+        </w:rPr>
+        <w:t>(</w:t>
+      </w:r>
+      <w:proofErr w:type="spellStart"/>
+      <w:r>
+        <w:rPr>
+          <w:rFonts w:asciiTheme="majorHAnsi" w:hAnsiTheme="majorHAnsi"/>
+          <w:i/>
+        </w:rPr>
+        <w:t>Kailan</w:t>
+      </w:r>
+      <w:proofErr w:type="spellEnd"/>
+      <w:r>
+        <w:rPr>
+          <w:rFonts w:asciiTheme="majorHAnsi" w:hAnsiTheme="majorHAnsi"/>
+          <w:i/>
+        </w:rPr>
+        <w:t>?</w:t>
+      </w:r>
+      <w:r>
+        <w:rPr>
+          <w:rFonts w:asciiTheme="majorHAnsi" w:hAnsiTheme="majorHAnsi"/>
+        </w:rPr>
+        <w:t>)</w:t>
+      </w:r>
+      <w:proofErr w:type="gramEnd"/>
+      <w:r>
+        <w:rPr>
+          <w:rFonts w:asciiTheme="majorHAnsi" w:hAnsiTheme="majorHAnsi"/>
+        </w:rPr>
+        <w:t xml:space="preserve"> ________________________ Where? </w:t>
+      </w:r>
+      <w:proofErr w:type="gramStart"/>
+      <w:r>
+        <w:rPr>
+          <w:rFonts w:asciiTheme="majorHAnsi" w:hAnsiTheme="majorHAnsi"/>
+        </w:rPr>
+        <w:t>(</w:t>
+      </w:r>
+      <w:proofErr w:type="spellStart"/>
+      <w:r>
+        <w:rPr>
+          <w:rFonts w:asciiTheme="majorHAnsi" w:hAnsiTheme="majorHAnsi"/>
+          <w:i/>
+        </w:rPr>
+        <w:t>Saan</w:t>
+      </w:r>
+      <w:proofErr w:type="spellEnd"/>
+      <w:r>
+        <w:rPr>
+          <w:rFonts w:asciiTheme="majorHAnsi" w:hAnsiTheme="majorHAnsi"/>
+          <w:i/>
+        </w:rPr>
+        <w:t>?</w:t>
+      </w:r>
+      <w:r>
+        <w:rPr>
+          <w:rFonts w:asciiTheme="majorHAnsi" w:hAnsiTheme="majorHAnsi"/>
+        </w:rPr>
+        <w:t>)</w:t>
+      </w:r>
+      <w:proofErr w:type="gramEnd"/>
+      <w:r>
+        <w:rPr>
+          <w:rFonts w:asciiTheme="majorHAnsi" w:hAnsiTheme="majorHAnsi"/>
+        </w:rPr>
+        <w:t xml:space="preserve"> _____________________</w:t>
       </w:r>
     </w:p>
     <w:p>
@@ -663,14 +1151,62 @@
         <w:rPr>
           <w:rFonts w:asciiTheme="majorHAnsi" w:hAnsiTheme="majorHAnsi"/>
         </w:rPr>
-        <w:t>What proof do you have? (</w:t>
-      </w:r>
-      <w:r>
-        <w:rPr>
-          <w:rFonts w:asciiTheme="majorHAnsi" w:hAnsiTheme="majorHAnsi"/>
-          <w:i/>
-        </w:rPr>
-        <w:t>Anong katibayan nito?</w:t>
+        <w:t xml:space="preserve">What proof do you have? </w:t>
+      </w:r>
+      <w:proofErr w:type="gramStart"/>
+      <w:r>
+        <w:rPr>
+          <w:rFonts w:asciiTheme="majorHAnsi" w:hAnsiTheme="majorHAnsi"/>
+        </w:rPr>
+        <w:t>(</w:t>
+      </w:r>
+      <w:proofErr w:type="spellStart"/>
+      <w:r>
+        <w:rPr>
+          <w:rFonts w:asciiTheme="majorHAnsi" w:hAnsiTheme="majorHAnsi"/>
+          <w:i/>
+        </w:rPr>
+        <w:t>Anong</w:t>
+      </w:r>
+      <w:proofErr w:type="spellEnd"/>
+      <w:r>
+        <w:rPr>
+          <w:rFonts w:asciiTheme="majorHAnsi" w:hAnsiTheme="majorHAnsi"/>
+          <w:i/>
+        </w:rPr>
+        <w:t xml:space="preserve"> </w:t>
+      </w:r>
+      <w:proofErr w:type="spellStart"/>
+      <w:r>
+        <w:rPr>
+          <w:rFonts w:asciiTheme="majorHAnsi" w:hAnsiTheme="majorHAnsi"/>
+          <w:i/>
+        </w:rPr>
+        <w:t>katibayan</w:t>
+      </w:r>
+      <w:proofErr w:type="spellEnd"/>
+      <w:r>
+        <w:rPr>
+          <w:rFonts w:asciiTheme="majorHAnsi" w:hAnsiTheme="majorHAnsi"/>
+          <w:i/>
+        </w:rPr>
+        <w:t xml:space="preserve"> </w:t>
+      </w:r>
+      <w:proofErr w:type="spellStart"/>
+      <w:r>
+        <w:rPr>
+          <w:rFonts w:asciiTheme="majorHAnsi" w:hAnsiTheme="majorHAnsi"/>
+          <w:i/>
+        </w:rPr>
+        <w:t>nito</w:t>
+      </w:r>
+      <w:proofErr w:type="spellEnd"/>
+      <w:r>
+        <w:rPr>
+          <w:rFonts w:asciiTheme="majorHAnsi" w:hAnsiTheme="majorHAnsi"/>
+          <w:i/>
+        </w:rPr>
+        <w:t>?</w:t>
       </w:r>
       <w:r>
         <w:rPr>
@@ -678,6 +1214,7 @@
         </w:rPr>
         <w:t>)</w:t>
       </w:r>
+      <w:proofErr w:type="gramEnd"/>
     </w:p>
     <w:p>
       <w:pPr>
@@ -693,6 +1230,7 @@
         </w:rPr>
         <w:t>Certificate (</w:t>
       </w:r>
+      <w:proofErr w:type="spellStart"/>
       <w:r>
         <w:rPr>
           <w:rFonts w:asciiTheme="majorHAnsi" w:hAnsiTheme="majorHAnsi"/>
@@ -700,12 +1238,14 @@
         </w:rPr>
         <w:t>Sertipiko</w:t>
       </w:r>
+      <w:proofErr w:type="spellEnd"/>
       <w:r>
         <w:rPr>
           <w:rFonts w:asciiTheme="majorHAnsi" w:hAnsiTheme="majorHAnsi"/>
         </w:rPr>
         <w:t>) _________________ Affidavits (</w:t>
       </w:r>
+      <w:proofErr w:type="spellStart"/>
       <w:r>
         <w:rPr>
           <w:rFonts w:asciiTheme="majorHAnsi" w:hAnsiTheme="majorHAnsi"/>
@@ -713,6 +1253,7 @@
         </w:rPr>
         <w:t>Apidabit</w:t>
       </w:r>
+      <w:proofErr w:type="spellEnd"/>
       <w:r>
         <w:rPr>
           <w:rFonts w:asciiTheme="majorHAnsi" w:hAnsiTheme="majorHAnsi"/>
@@ -954,12 +1495,55 @@
         </w:rPr>
         <w:t>Where you confirmed? (</w:t>
       </w:r>
-      <w:r>
-        <w:rPr>
-          <w:rFonts w:asciiTheme="majorHAnsi" w:hAnsiTheme="majorHAnsi"/>
-          <w:i/>
-        </w:rPr>
-        <w:t>Nakumpilan ka na ba?</w:t>
+      <w:proofErr w:type="spellStart"/>
+      <w:r>
+        <w:rPr>
+          <w:rFonts w:asciiTheme="majorHAnsi" w:hAnsiTheme="majorHAnsi"/>
+          <w:i/>
+        </w:rPr>
+        <w:t>Nakumpilan</w:t>
+      </w:r>
+      <w:proofErr w:type="spellEnd"/>
+      <w:r>
+        <w:rPr>
+          <w:rFonts w:asciiTheme="majorHAnsi" w:hAnsiTheme="majorHAnsi"/>
+          <w:i/>
+        </w:rPr>
+        <w:t xml:space="preserve"> ka </w:t>
+      </w:r>
+      <w:proofErr w:type="spellStart"/>
+      <w:proofErr w:type="gramStart"/>
+      <w:r>
+        <w:rPr>
+          <w:rFonts w:asciiTheme="majorHAnsi" w:hAnsiTheme="majorHAnsi"/>
+          <w:i/>
+        </w:rPr>
+        <w:t>na</w:t>
+      </w:r>
+      <w:proofErr w:type="spellEnd"/>
+      <w:proofErr w:type="gramEnd"/>
+      <w:r>
+        <w:rPr>
+          <w:rFonts w:asciiTheme="majorHAnsi" w:hAnsiTheme="majorHAnsi"/>
+          <w:i/>
+        </w:rPr>
+        <w:t xml:space="preserve"> </w:t>
+      </w:r>
+      <w:proofErr w:type="spellStart"/>
+      <w:r>
+        <w:rPr>
+          <w:rFonts w:asciiTheme="majorHAnsi" w:hAnsiTheme="majorHAnsi"/>
+          <w:i/>
+        </w:rPr>
+        <w:t>ba</w:t>
+      </w:r>
+      <w:proofErr w:type="spellEnd"/>
+      <w:r>
+        <w:rPr>
+          <w:rFonts w:asciiTheme="majorHAnsi" w:hAnsiTheme="majorHAnsi"/>
+          <w:i/>
+        </w:rPr>
+        <w:t>?</w:t>
       </w:r>
       <w:r>
         <w:rPr>
@@ -982,12 +1566,21 @@
         </w:rPr>
         <w:t>When (</w:t>
       </w:r>
-      <w:r>
-        <w:rPr>
-          <w:rFonts w:asciiTheme="majorHAnsi" w:hAnsiTheme="majorHAnsi"/>
-          <w:i/>
-        </w:rPr>
-        <w:t>Kailan?</w:t>
+      <w:proofErr w:type="spellStart"/>
+      <w:r>
+        <w:rPr>
+          <w:rFonts w:asciiTheme="majorHAnsi" w:hAnsiTheme="majorHAnsi"/>
+          <w:i/>
+        </w:rPr>
+        <w:t>Kailan</w:t>
+      </w:r>
+      <w:proofErr w:type="spellEnd"/>
+      <w:r>
+        <w:rPr>
+          <w:rFonts w:asciiTheme="majorHAnsi" w:hAnsiTheme="majorHAnsi"/>
+          <w:i/>
+        </w:rPr>
+        <w:t>?</w:t>
       </w:r>
       <w:r>
         <w:rPr>
@@ -1004,24 +1597,41 @@
           <w:rFonts w:asciiTheme="majorHAnsi" w:hAnsiTheme="majorHAnsi"/>
         </w:rPr>
       </w:pPr>
+      <w:proofErr w:type="gramStart"/>
       <w:r>
         <w:rPr>
           <w:rFonts w:asciiTheme="majorHAnsi" w:hAnsiTheme="majorHAnsi"/>
         </w:rPr>
         <w:t>Where (</w:t>
       </w:r>
-      <w:r>
-        <w:rPr>
-          <w:rFonts w:asciiTheme="majorHAnsi" w:hAnsiTheme="majorHAnsi"/>
-          <w:i/>
-        </w:rPr>
-        <w:t>Saan?</w:t>
-      </w:r>
-      <w:r>
-        <w:rPr>
-          <w:rFonts w:asciiTheme="majorHAnsi" w:hAnsiTheme="majorHAnsi"/>
-        </w:rPr>
-        <w:t>) __________________________________________________________________</w:t>
+      <w:proofErr w:type="spellStart"/>
+      <w:r>
+        <w:rPr>
+          <w:rFonts w:asciiTheme="majorHAnsi" w:hAnsiTheme="majorHAnsi"/>
+          <w:i/>
+        </w:rPr>
+        <w:t>Saan</w:t>
+      </w:r>
+      <w:proofErr w:type="spellEnd"/>
+      <w:r>
+        <w:rPr>
+          <w:rFonts w:asciiTheme="majorHAnsi" w:hAnsiTheme="majorHAnsi"/>
+          <w:i/>
+        </w:rPr>
+        <w:t>?</w:t>
+      </w:r>
+      <w:r>
+        <w:rPr>
+          <w:rFonts w:asciiTheme="majorHAnsi" w:hAnsiTheme="majorHAnsi"/>
+        </w:rPr>
+        <w:t>)</w:t>
+      </w:r>
+      <w:proofErr w:type="gramEnd"/>
+      <w:r>
+        <w:rPr>
+          <w:rFonts w:asciiTheme="majorHAnsi" w:hAnsiTheme="majorHAnsi"/>
+        </w:rPr>
+        <w:t xml:space="preserve"> __________________________________________________________________</w:t>
       </w:r>
     </w:p>
     <w:p>
@@ -1067,12 +1677,103 @@
         </w:rPr>
         <w:t>(</w:t>
       </w:r>
-      <w:r>
-        <w:rPr>
-          <w:rFonts w:asciiTheme="majorHAnsi" w:hAnsiTheme="majorHAnsi"/>
-          <w:i/>
-        </w:rPr>
-        <w:t>Anong turong Kristiyano ang natanggap mo na?</w:t>
+      <w:proofErr w:type="spellStart"/>
+      <w:r>
+        <w:rPr>
+          <w:rFonts w:asciiTheme="majorHAnsi" w:hAnsiTheme="majorHAnsi"/>
+          <w:i/>
+        </w:rPr>
+        <w:t>Anong</w:t>
+      </w:r>
+      <w:proofErr w:type="spellEnd"/>
+      <w:r>
+        <w:rPr>
+          <w:rFonts w:asciiTheme="majorHAnsi" w:hAnsiTheme="majorHAnsi"/>
+          <w:i/>
+        </w:rPr>
+        <w:t xml:space="preserve"> </w:t>
+      </w:r>
+      <w:proofErr w:type="spellStart"/>
+      <w:r>
+        <w:rPr>
+          <w:rFonts w:asciiTheme="majorHAnsi" w:hAnsiTheme="majorHAnsi"/>
+          <w:i/>
+        </w:rPr>
+        <w:t>turong</w:t>
+      </w:r>
+      <w:proofErr w:type="spellEnd"/>
+      <w:r>
+        <w:rPr>
+          <w:rFonts w:asciiTheme="majorHAnsi" w:hAnsiTheme="majorHAnsi"/>
+          <w:i/>
+        </w:rPr>
+        <w:t xml:space="preserve"> </w:t>
+      </w:r>
+      <w:proofErr w:type="spellStart"/>
+      <w:r>
+        <w:rPr>
+          <w:rFonts w:asciiTheme="majorHAnsi" w:hAnsiTheme="majorHAnsi"/>
+          <w:i/>
+        </w:rPr>
+        <w:t>Kristiyano</w:t>
+      </w:r>
+      <w:proofErr w:type="spellEnd"/>
+      <w:r>
+        <w:rPr>
+          <w:rFonts w:asciiTheme="majorHAnsi" w:hAnsiTheme="majorHAnsi"/>
+          <w:i/>
+        </w:rPr>
+        <w:t xml:space="preserve"> </w:t>
+      </w:r>
+      <w:proofErr w:type="spellStart"/>
+      <w:r>
+        <w:rPr>
+          <w:rFonts w:asciiTheme="majorHAnsi" w:hAnsiTheme="majorHAnsi"/>
+          <w:i/>
+        </w:rPr>
+        <w:t>ang</w:t>
+      </w:r>
+      <w:proofErr w:type="spellEnd"/>
+      <w:r>
+        <w:rPr>
+          <w:rFonts w:asciiTheme="majorHAnsi" w:hAnsiTheme="majorHAnsi"/>
+          <w:i/>
+        </w:rPr>
+        <w:t xml:space="preserve"> </w:t>
+      </w:r>
+      <w:proofErr w:type="spellStart"/>
+      <w:r>
+        <w:rPr>
+          <w:rFonts w:asciiTheme="majorHAnsi" w:hAnsiTheme="majorHAnsi"/>
+          <w:i/>
+        </w:rPr>
+        <w:t>natanggap</w:t>
+      </w:r>
+      <w:proofErr w:type="spellEnd"/>
+      <w:r>
+        <w:rPr>
+          <w:rFonts w:asciiTheme="majorHAnsi" w:hAnsiTheme="majorHAnsi"/>
+          <w:i/>
+        </w:rPr>
+        <w:t xml:space="preserve"> mo </w:t>
+      </w:r>
+      <w:proofErr w:type="spellStart"/>
+      <w:proofErr w:type="gramStart"/>
+      <w:r>
+        <w:rPr>
+          <w:rFonts w:asciiTheme="majorHAnsi" w:hAnsiTheme="majorHAnsi"/>
+          <w:i/>
+        </w:rPr>
+        <w:t>na</w:t>
+      </w:r>
+      <w:proofErr w:type="spellEnd"/>
+      <w:proofErr w:type="gramEnd"/>
+      <w:r>
+        <w:rPr>
+          <w:rFonts w:asciiTheme="majorHAnsi" w:hAnsiTheme="majorHAnsi"/>
+          <w:i/>
+        </w:rPr>
+        <w:t>?</w:t>
       </w:r>
       <w:r>
         <w:rPr>
@@ -1147,12 +1848,87 @@
         </w:rPr>
         <w:t>Have you ever been married before? (</w:t>
       </w:r>
-      <w:r>
-        <w:rPr>
-          <w:rFonts w:asciiTheme="majorHAnsi" w:hAnsiTheme="majorHAnsi"/>
-          <w:i/>
-        </w:rPr>
-        <w:t>Kinasal ka na ba noong araw?</w:t>
+      <w:proofErr w:type="spellStart"/>
+      <w:r>
+        <w:rPr>
+          <w:rFonts w:asciiTheme="majorHAnsi" w:hAnsiTheme="majorHAnsi"/>
+          <w:i/>
+        </w:rPr>
+        <w:t>Kinasal</w:t>
+      </w:r>
+      <w:proofErr w:type="spellEnd"/>
+      <w:r>
+        <w:rPr>
+          <w:rFonts w:asciiTheme="majorHAnsi" w:hAnsiTheme="majorHAnsi"/>
+          <w:i/>
+        </w:rPr>
+        <w:t xml:space="preserve"> ka </w:t>
+      </w:r>
+      <w:proofErr w:type="spellStart"/>
+      <w:proofErr w:type="gramStart"/>
+      <w:r>
+        <w:rPr>
+          <w:rFonts w:asciiTheme="majorHAnsi" w:hAnsiTheme="majorHAnsi"/>
+          <w:i/>
+        </w:rPr>
+        <w:t>na</w:t>
+      </w:r>
+      <w:proofErr w:type="spellEnd"/>
+      <w:proofErr w:type="gramEnd"/>
+      <w:r>
+        <w:rPr>
+          <w:rFonts w:asciiTheme="majorHAnsi" w:hAnsiTheme="majorHAnsi"/>
+          <w:i/>
+        </w:rPr>
+        <w:t xml:space="preserve"> </w:t>
+      </w:r>
+      <w:proofErr w:type="spellStart"/>
+      <w:r>
+        <w:rPr>
+          <w:rFonts w:asciiTheme="majorHAnsi" w:hAnsiTheme="majorHAnsi"/>
+          <w:i/>
+        </w:rPr>
+        <w:t>ba</w:t>
+      </w:r>
+      <w:proofErr w:type="spellEnd"/>
+      <w:r>
+        <w:rPr>
+          <w:rFonts w:asciiTheme="majorHAnsi" w:hAnsiTheme="majorHAnsi"/>
+          <w:i/>
+        </w:rPr>
+        <w:t xml:space="preserve"> </w:t>
+      </w:r>
+      <w:proofErr w:type="spellStart"/>
+      <w:r>
+        <w:rPr>
+          <w:rFonts w:asciiTheme="majorHAnsi" w:hAnsiTheme="majorHAnsi"/>
+          <w:i/>
+        </w:rPr>
+        <w:t>noong</w:t>
+      </w:r>
+      <w:proofErr w:type="spellEnd"/>
+      <w:r>
+        <w:rPr>
+          <w:rFonts w:asciiTheme="majorHAnsi" w:hAnsiTheme="majorHAnsi"/>
+          <w:i/>
+        </w:rPr>
+        <w:t xml:space="preserve"> </w:t>
+      </w:r>
+      <w:proofErr w:type="spellStart"/>
+      <w:r>
+        <w:rPr>
+          <w:rFonts w:asciiTheme="majorHAnsi" w:hAnsiTheme="majorHAnsi"/>
+          <w:i/>
+        </w:rPr>
+        <w:t>araw</w:t>
+      </w:r>
+      <w:proofErr w:type="spellEnd"/>
+      <w:r>
+        <w:rPr>
+          <w:rFonts w:asciiTheme="majorHAnsi" w:hAnsiTheme="majorHAnsi"/>
+          <w:i/>
+        </w:rPr>
+        <w:t>?</w:t>
       </w:r>
       <w:r>
         <w:rPr>
@@ -1198,20 +1974,56 @@
           <w:rFonts w:asciiTheme="majorHAnsi" w:hAnsiTheme="majorHAnsi"/>
         </w:rPr>
         <w:tab/>
-        <w:t>To whom? (</w:t>
-      </w:r>
-      <w:r>
-        <w:rPr>
-          <w:rFonts w:asciiTheme="majorHAnsi" w:hAnsiTheme="majorHAnsi"/>
-          <w:i/>
-        </w:rPr>
-        <w:t>Kanino?</w:t>
-      </w:r>
-      <w:r>
-        <w:rPr>
-          <w:rFonts w:asciiTheme="majorHAnsi" w:hAnsiTheme="majorHAnsi"/>
-        </w:rPr>
-        <w:t>) ___________________________________________________________</w:t>
+      </w:r>
+      <w:proofErr w:type="gramStart"/>
+      <w:r>
+        <w:rPr>
+          <w:rFonts w:asciiTheme="majorHAnsi" w:hAnsiTheme="majorHAnsi"/>
+        </w:rPr>
+        <w:t>To whom?</w:t>
+      </w:r>
+      <w:proofErr w:type="gramEnd"/>
+      <w:r>
+        <w:rPr>
+          <w:rFonts w:asciiTheme="majorHAnsi" w:hAnsiTheme="majorHAnsi"/>
+        </w:rPr>
+        <w:t xml:space="preserve"> </w:t>
+      </w:r>
+      <w:proofErr w:type="gramStart"/>
+      <w:r>
+        <w:rPr>
+          <w:rFonts w:asciiTheme="majorHAnsi" w:hAnsiTheme="majorHAnsi"/>
+        </w:rPr>
+        <w:t>(</w:t>
+      </w:r>
+      <w:proofErr w:type="spellStart"/>
+      <w:r>
+        <w:rPr>
+          <w:rFonts w:asciiTheme="majorHAnsi" w:hAnsiTheme="majorHAnsi"/>
+          <w:i/>
+        </w:rPr>
+        <w:t>Kanino</w:t>
+      </w:r>
+      <w:proofErr w:type="spellEnd"/>
+      <w:r>
+        <w:rPr>
+          <w:rFonts w:asciiTheme="majorHAnsi" w:hAnsiTheme="majorHAnsi"/>
+          <w:i/>
+        </w:rPr>
+        <w:t>?</w:t>
+      </w:r>
+      <w:r>
+        <w:rPr>
+          <w:rFonts w:asciiTheme="majorHAnsi" w:hAnsiTheme="majorHAnsi"/>
+        </w:rPr>
+        <w:t>)</w:t>
+      </w:r>
+      <w:proofErr w:type="gramEnd"/>
+      <w:r>
+        <w:rPr>
+          <w:rFonts w:asciiTheme="majorHAnsi" w:hAnsiTheme="majorHAnsi"/>
+        </w:rPr>
+        <w:t xml:space="preserve"> ___________________________________________________________</w:t>
       </w:r>
     </w:p>
     <w:p>
@@ -1226,33 +2038,79 @@
           <w:rFonts w:asciiTheme="majorHAnsi" w:hAnsiTheme="majorHAnsi"/>
         </w:rPr>
         <w:tab/>
-        <w:t>When? (</w:t>
-      </w:r>
-      <w:r>
-        <w:rPr>
-          <w:rFonts w:asciiTheme="majorHAnsi" w:hAnsiTheme="majorHAnsi"/>
-          <w:i/>
-        </w:rPr>
-        <w:t>Kailan?</w:t>
-      </w:r>
-      <w:r>
-        <w:rPr>
-          <w:rFonts w:asciiTheme="majorHAnsi" w:hAnsiTheme="majorHAnsi"/>
-        </w:rPr>
-        <w:t>) ___________________ Where? (</w:t>
-      </w:r>
-      <w:r>
-        <w:rPr>
-          <w:rFonts w:asciiTheme="majorHAnsi" w:hAnsiTheme="majorHAnsi"/>
-          <w:i/>
-        </w:rPr>
-        <w:t>Saan?</w:t>
-      </w:r>
-      <w:r>
-        <w:rPr>
-          <w:rFonts w:asciiTheme="majorHAnsi" w:hAnsiTheme="majorHAnsi"/>
-        </w:rPr>
-        <w:t>) __________________________</w:t>
+        <w:t xml:space="preserve">When? </w:t>
+      </w:r>
+      <w:proofErr w:type="gramStart"/>
+      <w:r>
+        <w:rPr>
+          <w:rFonts w:asciiTheme="majorHAnsi" w:hAnsiTheme="majorHAnsi"/>
+        </w:rPr>
+        <w:t>(</w:t>
+      </w:r>
+      <w:proofErr w:type="spellStart"/>
+      <w:r>
+        <w:rPr>
+          <w:rFonts w:asciiTheme="majorHAnsi" w:hAnsiTheme="majorHAnsi"/>
+          <w:i/>
+        </w:rPr>
+        <w:t>Kailan</w:t>
+      </w:r>
+      <w:proofErr w:type="spellEnd"/>
+      <w:r>
+        <w:rPr>
+          <w:rFonts w:asciiTheme="majorHAnsi" w:hAnsiTheme="majorHAnsi"/>
+          <w:i/>
+        </w:rPr>
+        <w:t>?</w:t>
+      </w:r>
+      <w:r>
+        <w:rPr>
+          <w:rFonts w:asciiTheme="majorHAnsi" w:hAnsiTheme="majorHAnsi"/>
+        </w:rPr>
+        <w:t>)</w:t>
+      </w:r>
+      <w:proofErr w:type="gramEnd"/>
+      <w:r>
+        <w:rPr>
+          <w:rFonts w:asciiTheme="majorHAnsi" w:hAnsiTheme="majorHAnsi"/>
+        </w:rPr>
+        <w:t xml:space="preserve"> ___________________ Where? </w:t>
+      </w:r>
+      <w:proofErr w:type="gramStart"/>
+      <w:r>
+        <w:rPr>
+          <w:rFonts w:asciiTheme="majorHAnsi" w:hAnsiTheme="majorHAnsi"/>
+        </w:rPr>
+        <w:t>(</w:t>
+      </w:r>
+      <w:proofErr w:type="spellStart"/>
+      <w:r>
+        <w:rPr>
+          <w:rFonts w:asciiTheme="majorHAnsi" w:hAnsiTheme="majorHAnsi"/>
+          <w:i/>
+        </w:rPr>
+        <w:t>Saan</w:t>
+      </w:r>
+      <w:proofErr w:type="spellEnd"/>
+      <w:r>
+        <w:rPr>
+          <w:rFonts w:asciiTheme="majorHAnsi" w:hAnsiTheme="majorHAnsi"/>
+          <w:i/>
+        </w:rPr>
+        <w:t>?</w:t>
+      </w:r>
+      <w:r>
+        <w:rPr>
+          <w:rFonts w:asciiTheme="majorHAnsi" w:hAnsiTheme="majorHAnsi"/>
+        </w:rPr>
+        <w:t>)</w:t>
+      </w:r>
+      <w:proofErr w:type="gramEnd"/>
+      <w:r>
+        <w:rPr>
+          <w:rFonts w:asciiTheme="majorHAnsi" w:hAnsiTheme="majorHAnsi"/>
+        </w:rPr>
+        <w:t xml:space="preserve"> __________________________</w:t>
       </w:r>
     </w:p>
     <w:p>
@@ -1268,15 +2126,94 @@
           <w:rFonts w:asciiTheme="majorHAnsi" w:hAnsiTheme="majorHAnsi"/>
         </w:rPr>
         <w:tab/>
-        <w:t>Priest or Minister of Civil Magistrate? (</w:t>
-      </w:r>
-      <w:r>
-        <w:rPr>
-          <w:rFonts w:asciiTheme="majorHAnsi" w:hAnsiTheme="majorHAnsi"/>
-          <w:i/>
-        </w:rPr>
-        <w:t>Sinong Pari, Ministro o Pinuno ng</w:t>
-      </w:r>
+      </w:r>
+      <w:proofErr w:type="gramStart"/>
+      <w:r>
+        <w:rPr>
+          <w:rFonts w:asciiTheme="majorHAnsi" w:hAnsiTheme="majorHAnsi"/>
+        </w:rPr>
+        <w:t>Priest or Minister of Civil Magistrate?</w:t>
+      </w:r>
+      <w:proofErr w:type="gramEnd"/>
+      <w:r>
+        <w:rPr>
+          <w:rFonts w:asciiTheme="majorHAnsi" w:hAnsiTheme="majorHAnsi"/>
+        </w:rPr>
+        <w:t xml:space="preserve"> (</w:t>
+      </w:r>
+      <w:proofErr w:type="spellStart"/>
+      <w:r>
+        <w:rPr>
+          <w:rFonts w:asciiTheme="majorHAnsi" w:hAnsiTheme="majorHAnsi"/>
+          <w:i/>
+        </w:rPr>
+        <w:t>Sinong</w:t>
+      </w:r>
+      <w:proofErr w:type="spellEnd"/>
+      <w:r>
+        <w:rPr>
+          <w:rFonts w:asciiTheme="majorHAnsi" w:hAnsiTheme="majorHAnsi"/>
+          <w:i/>
+        </w:rPr>
+        <w:t xml:space="preserve"> </w:t>
+      </w:r>
+      <w:proofErr w:type="spellStart"/>
+      <w:r>
+        <w:rPr>
+          <w:rFonts w:asciiTheme="majorHAnsi" w:hAnsiTheme="majorHAnsi"/>
+          <w:i/>
+        </w:rPr>
+        <w:t>Pari</w:t>
+      </w:r>
+      <w:proofErr w:type="spellEnd"/>
+      <w:r>
+        <w:rPr>
+          <w:rFonts w:asciiTheme="majorHAnsi" w:hAnsiTheme="majorHAnsi"/>
+          <w:i/>
+        </w:rPr>
+        <w:t xml:space="preserve">, </w:t>
+      </w:r>
+      <w:proofErr w:type="spellStart"/>
+      <w:r>
+        <w:rPr>
+          <w:rFonts w:asciiTheme="majorHAnsi" w:hAnsiTheme="majorHAnsi"/>
+          <w:i/>
+        </w:rPr>
+        <w:t>Ministro</w:t>
+      </w:r>
+      <w:proofErr w:type="spellEnd"/>
+      <w:r>
+        <w:rPr>
+          <w:rFonts w:asciiTheme="majorHAnsi" w:hAnsiTheme="majorHAnsi"/>
+          <w:i/>
+        </w:rPr>
+        <w:t xml:space="preserve"> o </w:t>
+      </w:r>
+      <w:proofErr w:type="spellStart"/>
+      <w:r>
+        <w:rPr>
+          <w:rFonts w:asciiTheme="majorHAnsi" w:hAnsiTheme="majorHAnsi"/>
+          <w:i/>
+        </w:rPr>
+        <w:t>Pinuno</w:t>
+      </w:r>
+      <w:proofErr w:type="spellEnd"/>
+      <w:r>
+        <w:rPr>
+          <w:rFonts w:asciiTheme="majorHAnsi" w:hAnsiTheme="majorHAnsi"/>
+          <w:i/>
+        </w:rPr>
+        <w:t xml:space="preserve"> </w:t>
+      </w:r>
+      <w:proofErr w:type="spellStart"/>
+      <w:r>
+        <w:rPr>
+          <w:rFonts w:asciiTheme="majorHAnsi" w:hAnsiTheme="majorHAnsi"/>
+          <w:i/>
+        </w:rPr>
+        <w:t>ng</w:t>
+      </w:r>
+      <w:proofErr w:type="spellEnd"/>
     </w:p>
     <w:p>
       <w:pPr>
@@ -1292,13 +2229,36 @@
           <w:i/>
         </w:rPr>
         <w:tab/>
-        <w:t>Pamahalaan?</w:t>
-      </w:r>
-      <w:r>
-        <w:rPr>
-          <w:rFonts w:asciiTheme="majorHAnsi" w:hAnsiTheme="majorHAnsi"/>
-        </w:rPr>
-        <w:t>) ___________________________________________________________________</w:t>
+      </w:r>
+      <w:proofErr w:type="spellStart"/>
+      <w:proofErr w:type="gramStart"/>
+      <w:r>
+        <w:rPr>
+          <w:rFonts w:asciiTheme="majorHAnsi" w:hAnsiTheme="majorHAnsi"/>
+          <w:i/>
+        </w:rPr>
+        <w:t>Pamahalaan</w:t>
+      </w:r>
+      <w:proofErr w:type="spellEnd"/>
+      <w:r>
+        <w:rPr>
+          <w:rFonts w:asciiTheme="majorHAnsi" w:hAnsiTheme="majorHAnsi"/>
+          <w:i/>
+        </w:rPr>
+        <w:t>?</w:t>
+      </w:r>
+      <w:r>
+        <w:rPr>
+          <w:rFonts w:asciiTheme="majorHAnsi" w:hAnsiTheme="majorHAnsi"/>
+        </w:rPr>
+        <w:t>)</w:t>
+      </w:r>
+      <w:proofErr w:type="gramEnd"/>
+      <w:r>
+        <w:rPr>
+          <w:rFonts w:asciiTheme="majorHAnsi" w:hAnsiTheme="majorHAnsi"/>
+        </w:rPr>
+        <w:t xml:space="preserve"> ___________________________________________________________________</w:t>
       </w:r>
     </w:p>
     <w:p>
@@ -1329,12 +2289,69 @@
         </w:rPr>
         <w:t>How was the marriage terminated? (</w:t>
       </w:r>
-      <w:r>
-        <w:rPr>
-          <w:rFonts w:asciiTheme="majorHAnsi" w:hAnsiTheme="majorHAnsi"/>
-          <w:i/>
-        </w:rPr>
-        <w:t>Paano nagwakas ang matrimony/ kasal?</w:t>
+      <w:proofErr w:type="spellStart"/>
+      <w:r>
+        <w:rPr>
+          <w:rFonts w:asciiTheme="majorHAnsi" w:hAnsiTheme="majorHAnsi"/>
+          <w:i/>
+        </w:rPr>
+        <w:t>Paano</w:t>
+      </w:r>
+      <w:proofErr w:type="spellEnd"/>
+      <w:r>
+        <w:rPr>
+          <w:rFonts w:asciiTheme="majorHAnsi" w:hAnsiTheme="majorHAnsi"/>
+          <w:i/>
+        </w:rPr>
+        <w:t xml:space="preserve"> </w:t>
+      </w:r>
+      <w:proofErr w:type="spellStart"/>
+      <w:r>
+        <w:rPr>
+          <w:rFonts w:asciiTheme="majorHAnsi" w:hAnsiTheme="majorHAnsi"/>
+          <w:i/>
+        </w:rPr>
+        <w:t>nagwakas</w:t>
+      </w:r>
+      <w:proofErr w:type="spellEnd"/>
+      <w:r>
+        <w:rPr>
+          <w:rFonts w:asciiTheme="majorHAnsi" w:hAnsiTheme="majorHAnsi"/>
+          <w:i/>
+        </w:rPr>
+        <w:t xml:space="preserve"> </w:t>
+      </w:r>
+      <w:proofErr w:type="spellStart"/>
+      <w:r>
+        <w:rPr>
+          <w:rFonts w:asciiTheme="majorHAnsi" w:hAnsiTheme="majorHAnsi"/>
+          <w:i/>
+        </w:rPr>
+        <w:t>ang</w:t>
+      </w:r>
+      <w:proofErr w:type="spellEnd"/>
+      <w:r>
+        <w:rPr>
+          <w:rFonts w:asciiTheme="majorHAnsi" w:hAnsiTheme="majorHAnsi"/>
+          <w:i/>
+        </w:rPr>
+        <w:t xml:space="preserve"> matrimony/ </w:t>
+      </w:r>
+      <w:proofErr w:type="spellStart"/>
+      <w:r>
+        <w:rPr>
+          <w:rFonts w:asciiTheme="majorHAnsi" w:hAnsiTheme="majorHAnsi"/>
+          <w:i/>
+        </w:rPr>
+        <w:t>kasal</w:t>
+      </w:r>
+      <w:proofErr w:type="spellEnd"/>
+      <w:r>
+        <w:rPr>
+          <w:rFonts w:asciiTheme="majorHAnsi" w:hAnsiTheme="majorHAnsi"/>
+          <w:i/>
+        </w:rPr>
+        <w:t>?</w:t>
       </w:r>
       <w:r>
         <w:rPr>
@@ -1410,6 +2427,7 @@
         </w:rPr>
         <w:t>Are you relative or “in law” of your intended husband/ wife? (</w:t>
       </w:r>
+      <w:proofErr w:type="spellStart"/>
       <w:r>
         <w:rPr>
           <w:rFonts w:asciiTheme="majorHAnsi" w:hAnsiTheme="majorHAnsi"/>
@@ -1417,6 +2435,7 @@
         </w:rPr>
         <w:t>Kamag-anak</w:t>
       </w:r>
+      <w:proofErr w:type="spellEnd"/>
     </w:p>
     <w:p>
       <w:pPr>
@@ -1426,12 +2445,101 @@
           <w:rFonts w:asciiTheme="majorHAnsi" w:hAnsiTheme="majorHAnsi"/>
         </w:rPr>
       </w:pPr>
-      <w:r>
-        <w:rPr>
-          <w:rFonts w:asciiTheme="majorHAnsi" w:hAnsiTheme="majorHAnsi"/>
-          <w:i/>
-        </w:rPr>
-        <w:t>ka ba or “in law” ng iyong magiging kabiyak?</w:t>
+      <w:proofErr w:type="gramStart"/>
+      <w:r>
+        <w:rPr>
+          <w:rFonts w:asciiTheme="majorHAnsi" w:hAnsiTheme="majorHAnsi"/>
+          <w:i/>
+        </w:rPr>
+        <w:t>ka</w:t>
+      </w:r>
+      <w:proofErr w:type="gramEnd"/>
+      <w:r>
+        <w:rPr>
+          <w:rFonts w:asciiTheme="majorHAnsi" w:hAnsiTheme="majorHAnsi"/>
+          <w:i/>
+        </w:rPr>
+        <w:t xml:space="preserve"> </w:t>
+      </w:r>
+      <w:proofErr w:type="spellStart"/>
+      <w:r>
+        <w:rPr>
+          <w:rFonts w:asciiTheme="majorHAnsi" w:hAnsiTheme="majorHAnsi"/>
+          <w:i/>
+        </w:rPr>
+        <w:t>ba</w:t>
+      </w:r>
+      <w:proofErr w:type="spellEnd"/>
+      <w:r>
+        <w:rPr>
+          <w:rFonts w:asciiTheme="majorHAnsi" w:hAnsiTheme="majorHAnsi"/>
+          <w:i/>
+        </w:rPr>
+        <w:t xml:space="preserve"> or “in law” </w:t>
+      </w:r>
+      <w:proofErr w:type="spellStart"/>
+      <w:r>
+        <w:rPr>
+          <w:rFonts w:asciiTheme="majorHAnsi" w:hAnsiTheme="majorHAnsi"/>
+          <w:i/>
+        </w:rPr>
+        <w:t>ng</w:t>
+      </w:r>
+      <w:proofErr w:type="spellEnd"/>
+      <w:r>
+        <w:rPr>
+          <w:rFonts w:asciiTheme="majorHAnsi" w:hAnsiTheme="majorHAnsi"/>
+          <w:i/>
+        </w:rPr>
+        <w:t xml:space="preserve"> </w:t>
+      </w:r>
+      <w:proofErr w:type="spellStart"/>
+      <w:r>
+        <w:rPr>
+          <w:rFonts w:asciiTheme="majorHAnsi" w:hAnsiTheme="majorHAnsi"/>
+          <w:i/>
+        </w:rPr>
+        <w:t>iyong</w:t>
+      </w:r>
+      <w:proofErr w:type="spellEnd"/>
+      <w:r>
+        <w:rPr>
+          <w:rFonts w:asciiTheme="majorHAnsi" w:hAnsiTheme="majorHAnsi"/>
+          <w:i/>
+        </w:rPr>
+        <w:t xml:space="preserve"> </w:t>
+      </w:r>
+      <w:proofErr w:type="spellStart"/>
+      <w:r>
+        <w:rPr>
+          <w:rFonts w:asciiTheme="majorHAnsi" w:hAnsiTheme="majorHAnsi"/>
+          <w:i/>
+        </w:rPr>
+        <w:t>magiging</w:t>
+      </w:r>
+      <w:proofErr w:type="spellEnd"/>
+      <w:r>
+        <w:rPr>
+          <w:rFonts w:asciiTheme="majorHAnsi" w:hAnsiTheme="majorHAnsi"/>
+          <w:i/>
+        </w:rPr>
+        <w:t xml:space="preserve"> </w:t>
+      </w:r>
+      <w:proofErr w:type="spellStart"/>
+      <w:r>
+        <w:rPr>
+          <w:rFonts w:asciiTheme="majorHAnsi" w:hAnsiTheme="majorHAnsi"/>
+          <w:i/>
+        </w:rPr>
+        <w:t>kabiyak</w:t>
+      </w:r>
+      <w:proofErr w:type="spellEnd"/>
+      <w:r>
+        <w:rPr>
+          <w:rFonts w:asciiTheme="majorHAnsi" w:hAnsiTheme="majorHAnsi"/>
+          <w:i/>
+        </w:rPr>
+        <w:t>?</w:t>
       </w:r>
       <w:r>
         <w:rPr>
@@ -1502,12 +2610,87 @@
           <w:rFonts w:asciiTheme="majorHAnsi" w:hAnsiTheme="majorHAnsi"/>
         </w:rPr>
       </w:pPr>
-      <w:r>
-        <w:rPr>
-          <w:rFonts w:asciiTheme="majorHAnsi" w:hAnsiTheme="majorHAnsi"/>
-          <w:i/>
-        </w:rPr>
-        <w:t>na sagabal sa buhay mag-asawa?</w:t>
+      <w:proofErr w:type="spellStart"/>
+      <w:proofErr w:type="gramStart"/>
+      <w:r>
+        <w:rPr>
+          <w:rFonts w:asciiTheme="majorHAnsi" w:hAnsiTheme="majorHAnsi"/>
+          <w:i/>
+        </w:rPr>
+        <w:t>na</w:t>
+      </w:r>
+      <w:proofErr w:type="spellEnd"/>
+      <w:proofErr w:type="gramEnd"/>
+      <w:r>
+        <w:rPr>
+          <w:rFonts w:asciiTheme="majorHAnsi" w:hAnsiTheme="majorHAnsi"/>
+          <w:i/>
+        </w:rPr>
+        <w:t xml:space="preserve"> </w:t>
+      </w:r>
+      <w:proofErr w:type="spellStart"/>
+      <w:r>
+        <w:rPr>
+          <w:rFonts w:asciiTheme="majorHAnsi" w:hAnsiTheme="majorHAnsi"/>
+          <w:i/>
+        </w:rPr>
+        <w:t>sagabal</w:t>
+      </w:r>
+      <w:proofErr w:type="spellEnd"/>
+      <w:r>
+        <w:rPr>
+          <w:rFonts w:asciiTheme="majorHAnsi" w:hAnsiTheme="majorHAnsi"/>
+          <w:i/>
+        </w:rPr>
+        <w:t xml:space="preserve"> </w:t>
+      </w:r>
+      <w:proofErr w:type="spellStart"/>
+      <w:r>
+        <w:rPr>
+          <w:rFonts w:asciiTheme="majorHAnsi" w:hAnsiTheme="majorHAnsi"/>
+          <w:i/>
+        </w:rPr>
+        <w:t>sa</w:t>
+      </w:r>
+      <w:proofErr w:type="spellEnd"/>
+      <w:r>
+        <w:rPr>
+          <w:rFonts w:asciiTheme="majorHAnsi" w:hAnsiTheme="majorHAnsi"/>
+          <w:i/>
+        </w:rPr>
+        <w:t xml:space="preserve"> </w:t>
+      </w:r>
+      <w:proofErr w:type="spellStart"/>
+      <w:r>
+        <w:rPr>
+          <w:rFonts w:asciiTheme="majorHAnsi" w:hAnsiTheme="majorHAnsi"/>
+          <w:i/>
+        </w:rPr>
+        <w:t>buhay</w:t>
+      </w:r>
+      <w:proofErr w:type="spellEnd"/>
+      <w:r>
+        <w:rPr>
+          <w:rFonts w:asciiTheme="majorHAnsi" w:hAnsiTheme="majorHAnsi"/>
+          <w:i/>
+        </w:rPr>
+        <w:t xml:space="preserve"> </w:t>
+      </w:r>
+      <w:proofErr w:type="spellStart"/>
+      <w:r>
+        <w:rPr>
+          <w:rFonts w:asciiTheme="majorHAnsi" w:hAnsiTheme="majorHAnsi"/>
+          <w:i/>
+        </w:rPr>
+        <w:t>mag-asawa</w:t>
+      </w:r>
+      <w:proofErr w:type="spellEnd"/>
+      <w:r>
+        <w:rPr>
+          <w:rFonts w:asciiTheme="majorHAnsi" w:hAnsiTheme="majorHAnsi"/>
+          <w:i/>
+        </w:rPr>
+        <w:t>?</w:t>
       </w:r>
       <w:r>
         <w:rPr>
@@ -1621,18 +2804,131 @@
           <w:rFonts w:asciiTheme="majorHAnsi" w:hAnsiTheme="majorHAnsi"/>
         </w:rPr>
       </w:pPr>
-      <w:r>
-        <w:rPr>
-          <w:rFonts w:asciiTheme="majorHAnsi" w:hAnsiTheme="majorHAnsi"/>
-        </w:rPr>
-        <w:t>to marry? (</w:t>
-      </w:r>
-      <w:r>
-        <w:rPr>
-          <w:rFonts w:asciiTheme="majorHAnsi" w:hAnsiTheme="majorHAnsi"/>
-          <w:i/>
-        </w:rPr>
-        <w:t>Gaano din ba kalayang mag-asawa ang magiging kabiyak mo?</w:t>
+      <w:proofErr w:type="gramStart"/>
+      <w:r>
+        <w:rPr>
+          <w:rFonts w:asciiTheme="majorHAnsi" w:hAnsiTheme="majorHAnsi"/>
+        </w:rPr>
+        <w:t>to</w:t>
+      </w:r>
+      <w:proofErr w:type="gramEnd"/>
+      <w:r>
+        <w:rPr>
+          <w:rFonts w:asciiTheme="majorHAnsi" w:hAnsiTheme="majorHAnsi"/>
+        </w:rPr>
+        <w:t xml:space="preserve"> marry? (</w:t>
+      </w:r>
+      <w:proofErr w:type="spellStart"/>
+      <w:r>
+        <w:rPr>
+          <w:rFonts w:asciiTheme="majorHAnsi" w:hAnsiTheme="majorHAnsi"/>
+          <w:i/>
+        </w:rPr>
+        <w:t>Gaano</w:t>
+      </w:r>
+      <w:proofErr w:type="spellEnd"/>
+      <w:r>
+        <w:rPr>
+          <w:rFonts w:asciiTheme="majorHAnsi" w:hAnsiTheme="majorHAnsi"/>
+          <w:i/>
+        </w:rPr>
+        <w:t xml:space="preserve"> din </w:t>
+      </w:r>
+      <w:proofErr w:type="spellStart"/>
+      <w:r>
+        <w:rPr>
+          <w:rFonts w:asciiTheme="majorHAnsi" w:hAnsiTheme="majorHAnsi"/>
+          <w:i/>
+        </w:rPr>
+        <w:t>ba</w:t>
+      </w:r>
+      <w:proofErr w:type="spellEnd"/>
+      <w:r>
+        <w:rPr>
+          <w:rFonts w:asciiTheme="majorHAnsi" w:hAnsiTheme="majorHAnsi"/>
+          <w:i/>
+        </w:rPr>
+        <w:t xml:space="preserve"> </w:t>
+      </w:r>
+      <w:proofErr w:type="spellStart"/>
+      <w:r>
+        <w:rPr>
+          <w:rFonts w:asciiTheme="majorHAnsi" w:hAnsiTheme="majorHAnsi"/>
+          <w:i/>
+        </w:rPr>
+        <w:t>kalayang</w:t>
+      </w:r>
+      <w:proofErr w:type="spellEnd"/>
+      <w:r>
+        <w:rPr>
+          <w:rFonts w:asciiTheme="majorHAnsi" w:hAnsiTheme="majorHAnsi"/>
+          <w:i/>
+        </w:rPr>
+        <w:t xml:space="preserve"> </w:t>
+      </w:r>
+      <w:proofErr w:type="spellStart"/>
+      <w:r>
+        <w:rPr>
+          <w:rFonts w:asciiTheme="majorHAnsi" w:hAnsiTheme="majorHAnsi"/>
+          <w:i/>
+        </w:rPr>
+        <w:t>mag-asawa</w:t>
+      </w:r>
+      <w:proofErr w:type="spellEnd"/>
+      <w:r>
+        <w:rPr>
+          <w:rFonts w:asciiTheme="majorHAnsi" w:hAnsiTheme="majorHAnsi"/>
+          <w:i/>
+        </w:rPr>
+        <w:t xml:space="preserve"> </w:t>
+      </w:r>
+      <w:proofErr w:type="spellStart"/>
+      <w:r>
+        <w:rPr>
+          <w:rFonts w:asciiTheme="majorHAnsi" w:hAnsiTheme="majorHAnsi"/>
+          <w:i/>
+        </w:rPr>
+        <w:t>ang</w:t>
+      </w:r>
+      <w:proofErr w:type="spellEnd"/>
+      <w:r>
+        <w:rPr>
+          <w:rFonts w:asciiTheme="majorHAnsi" w:hAnsiTheme="majorHAnsi"/>
+          <w:i/>
+        </w:rPr>
+        <w:t xml:space="preserve"> </w:t>
+      </w:r>
+      <w:proofErr w:type="spellStart"/>
+      <w:r>
+        <w:rPr>
+          <w:rFonts w:asciiTheme="majorHAnsi" w:hAnsiTheme="majorHAnsi"/>
+          <w:i/>
+        </w:rPr>
+        <w:t>magiging</w:t>
+      </w:r>
+      <w:proofErr w:type="spellEnd"/>
+      <w:r>
+        <w:rPr>
+          <w:rFonts w:asciiTheme="majorHAnsi" w:hAnsiTheme="majorHAnsi"/>
+          <w:i/>
+        </w:rPr>
+        <w:t xml:space="preserve"> </w:t>
+      </w:r>
+      <w:proofErr w:type="spellStart"/>
+      <w:r>
+        <w:rPr>
+          <w:rFonts w:asciiTheme="majorHAnsi" w:hAnsiTheme="majorHAnsi"/>
+          <w:i/>
+        </w:rPr>
+        <w:t>kabiyak</w:t>
+      </w:r>
+      <w:proofErr w:type="spellEnd"/>
+      <w:r>
+        <w:rPr>
+          <w:rFonts w:asciiTheme="majorHAnsi" w:hAnsiTheme="majorHAnsi"/>
+          <w:i/>
+        </w:rPr>
+        <w:t xml:space="preserve"> mo?</w:t>
       </w:r>
       <w:r>
         <w:rPr>
@@ -1751,18 +3047,117 @@
           <w:i/>
         </w:rPr>
       </w:pPr>
-      <w:r>
-        <w:rPr>
-          <w:rFonts w:asciiTheme="majorHAnsi" w:hAnsiTheme="majorHAnsi"/>
-        </w:rPr>
-        <w:t>of one of the parties? (</w:t>
-      </w:r>
-      <w:r>
-        <w:rPr>
-          <w:rFonts w:asciiTheme="majorHAnsi" w:hAnsiTheme="majorHAnsi"/>
-          <w:i/>
-        </w:rPr>
-        <w:t>Nauunawaan mo ba na ang kasal ay permanente at</w:t>
+      <w:proofErr w:type="gramStart"/>
+      <w:r>
+        <w:rPr>
+          <w:rFonts w:asciiTheme="majorHAnsi" w:hAnsiTheme="majorHAnsi"/>
+        </w:rPr>
+        <w:t>of</w:t>
+      </w:r>
+      <w:proofErr w:type="gramEnd"/>
+      <w:r>
+        <w:rPr>
+          <w:rFonts w:asciiTheme="majorHAnsi" w:hAnsiTheme="majorHAnsi"/>
+        </w:rPr>
+        <w:t xml:space="preserve"> one of the parties? (</w:t>
+      </w:r>
+      <w:proofErr w:type="spellStart"/>
+      <w:r>
+        <w:rPr>
+          <w:rFonts w:asciiTheme="majorHAnsi" w:hAnsiTheme="majorHAnsi"/>
+          <w:i/>
+        </w:rPr>
+        <w:t>Nauunawaan</w:t>
+      </w:r>
+      <w:proofErr w:type="spellEnd"/>
+      <w:r>
+        <w:rPr>
+          <w:rFonts w:asciiTheme="majorHAnsi" w:hAnsiTheme="majorHAnsi"/>
+          <w:i/>
+        </w:rPr>
+        <w:t xml:space="preserve"> mo </w:t>
+      </w:r>
+      <w:proofErr w:type="spellStart"/>
+      <w:r>
+        <w:rPr>
+          <w:rFonts w:asciiTheme="majorHAnsi" w:hAnsiTheme="majorHAnsi"/>
+          <w:i/>
+        </w:rPr>
+        <w:t>ba</w:t>
+      </w:r>
+      <w:proofErr w:type="spellEnd"/>
+      <w:r>
+        <w:rPr>
+          <w:rFonts w:asciiTheme="majorHAnsi" w:hAnsiTheme="majorHAnsi"/>
+          <w:i/>
+        </w:rPr>
+        <w:t xml:space="preserve"> </w:t>
+      </w:r>
+      <w:proofErr w:type="spellStart"/>
+      <w:proofErr w:type="gramStart"/>
+      <w:r>
+        <w:rPr>
+          <w:rFonts w:asciiTheme="majorHAnsi" w:hAnsiTheme="majorHAnsi"/>
+          <w:i/>
+        </w:rPr>
+        <w:t>na</w:t>
+      </w:r>
+      <w:proofErr w:type="spellEnd"/>
+      <w:proofErr w:type="gramEnd"/>
+      <w:r>
+        <w:rPr>
+          <w:rFonts w:asciiTheme="majorHAnsi" w:hAnsiTheme="majorHAnsi"/>
+          <w:i/>
+        </w:rPr>
+        <w:t xml:space="preserve"> </w:t>
+      </w:r>
+      <w:proofErr w:type="spellStart"/>
+      <w:r>
+        <w:rPr>
+          <w:rFonts w:asciiTheme="majorHAnsi" w:hAnsiTheme="majorHAnsi"/>
+          <w:i/>
+        </w:rPr>
+        <w:t>ang</w:t>
+      </w:r>
+      <w:proofErr w:type="spellEnd"/>
+      <w:r>
+        <w:rPr>
+          <w:rFonts w:asciiTheme="majorHAnsi" w:hAnsiTheme="majorHAnsi"/>
+          <w:i/>
+        </w:rPr>
+        <w:t xml:space="preserve"> </w:t>
+      </w:r>
+      <w:proofErr w:type="spellStart"/>
+      <w:r>
+        <w:rPr>
+          <w:rFonts w:asciiTheme="majorHAnsi" w:hAnsiTheme="majorHAnsi"/>
+          <w:i/>
+        </w:rPr>
+        <w:t>kasal</w:t>
+      </w:r>
+      <w:proofErr w:type="spellEnd"/>
+      <w:r>
+        <w:rPr>
+          <w:rFonts w:asciiTheme="majorHAnsi" w:hAnsiTheme="majorHAnsi"/>
+          <w:i/>
+        </w:rPr>
+        <w:t xml:space="preserve"> ay </w:t>
+      </w:r>
+      <w:proofErr w:type="spellStart"/>
+      <w:r>
+        <w:rPr>
+          <w:rFonts w:asciiTheme="majorHAnsi" w:hAnsiTheme="majorHAnsi"/>
+          <w:i/>
+        </w:rPr>
+        <w:t>permanente</w:t>
+      </w:r>
+      <w:proofErr w:type="spellEnd"/>
+      <w:r>
+        <w:rPr>
+          <w:rFonts w:asciiTheme="majorHAnsi" w:hAnsiTheme="majorHAnsi"/>
+          <w:i/>
+        </w:rPr>
+        <w:t xml:space="preserve"> at</w:t>
       </w:r>
     </w:p>
     <w:p>
@@ -1834,7 +3229,21 @@
         <w:rPr>
           <w:rFonts w:asciiTheme="majorHAnsi" w:hAnsiTheme="majorHAnsi"/>
         </w:rPr>
-        <w:t>Do you understand that one of the main purpose of marraige is to have children</w:t>
+        <w:t xml:space="preserve">Do you understand that one of the main purpose of </w:t>
+      </w:r>
+      <w:proofErr w:type="spellStart"/>
+      <w:r>
+        <w:rPr>
+          <w:rFonts w:asciiTheme="majorHAnsi" w:hAnsiTheme="majorHAnsi"/>
+        </w:rPr>
+        <w:t>marraige</w:t>
+      </w:r>
+      <w:proofErr w:type="spellEnd"/>
+      <w:r>
+        <w:rPr>
+          <w:rFonts w:asciiTheme="majorHAnsi" w:hAnsiTheme="majorHAnsi"/>
+        </w:rPr>
+        <w:t xml:space="preserve"> is to have children</w:t>
       </w:r>
     </w:p>
     <w:p>
@@ -1846,19 +3255,175 @@
           <w:i/>
         </w:rPr>
       </w:pPr>
-      <w:r>
-        <w:rPr>
-          <w:rFonts w:asciiTheme="majorHAnsi" w:hAnsiTheme="majorHAnsi"/>
-        </w:rPr>
-        <w:t>and raise a family? (</w:t>
-      </w:r>
-      <w:r>
-        <w:rPr>
-          <w:rFonts w:asciiTheme="majorHAnsi" w:hAnsiTheme="majorHAnsi"/>
-          <w:i/>
-        </w:rPr>
-        <w:t>Nauunawaan mo ba na ang turo ng Simbahan tungkol sa kasal</w:t>
-      </w:r>
+      <w:proofErr w:type="gramStart"/>
+      <w:r>
+        <w:rPr>
+          <w:rFonts w:asciiTheme="majorHAnsi" w:hAnsiTheme="majorHAnsi"/>
+        </w:rPr>
+        <w:t>and</w:t>
+      </w:r>
+      <w:proofErr w:type="gramEnd"/>
+      <w:r>
+        <w:rPr>
+          <w:rFonts w:asciiTheme="majorHAnsi" w:hAnsiTheme="majorHAnsi"/>
+        </w:rPr>
+        <w:t xml:space="preserve"> raise a family? (</w:t>
+      </w:r>
+      <w:proofErr w:type="spellStart"/>
+      <w:r>
+        <w:rPr>
+          <w:rFonts w:asciiTheme="majorHAnsi" w:hAnsiTheme="majorHAnsi"/>
+          <w:i/>
+        </w:rPr>
+        <w:t>Nauunawaan</w:t>
+      </w:r>
+      <w:proofErr w:type="spellEnd"/>
+      <w:r>
+        <w:rPr>
+          <w:rFonts w:asciiTheme="majorHAnsi" w:hAnsiTheme="majorHAnsi"/>
+          <w:i/>
+        </w:rPr>
+        <w:t xml:space="preserve"> mo </w:t>
+      </w:r>
+      <w:proofErr w:type="spellStart"/>
+      <w:r>
+        <w:rPr>
+          <w:rFonts w:asciiTheme="majorHAnsi" w:hAnsiTheme="majorHAnsi"/>
+          <w:i/>
+        </w:rPr>
+        <w:t>ba</w:t>
+      </w:r>
+      <w:proofErr w:type="spellEnd"/>
+      <w:r>
+        <w:rPr>
+          <w:rFonts w:asciiTheme="majorHAnsi" w:hAnsiTheme="majorHAnsi"/>
+          <w:i/>
+        </w:rPr>
+        <w:t xml:space="preserve"> </w:t>
+      </w:r>
+      <w:proofErr w:type="spellStart"/>
+      <w:proofErr w:type="gramStart"/>
+      <w:r>
+        <w:rPr>
+          <w:rFonts w:asciiTheme="majorHAnsi" w:hAnsiTheme="majorHAnsi"/>
+          <w:i/>
+        </w:rPr>
+        <w:t>na</w:t>
+      </w:r>
+      <w:proofErr w:type="spellEnd"/>
+      <w:r>
+        <w:rPr>
+          <w:rFonts w:asciiTheme="majorHAnsi" w:hAnsiTheme="majorHAnsi"/>
+          <w:i/>
+        </w:rPr>
+        <w:t xml:space="preserve"> </w:t>
+      </w:r>
+      <w:proofErr w:type="spellStart"/>
+      <w:r>
+        <w:rPr>
+          <w:rFonts w:asciiTheme="majorHAnsi" w:hAnsiTheme="majorHAnsi"/>
+          <w:i/>
+        </w:rPr>
+        <w:t>ang</w:t>
+      </w:r>
+      <w:proofErr w:type="spellEnd"/>
+      <w:r>
+        <w:rPr>
+          <w:rFonts w:asciiTheme="majorHAnsi" w:hAnsiTheme="majorHAnsi"/>
+          <w:i/>
+        </w:rPr>
+        <w:t xml:space="preserve"> </w:t>
+      </w:r>
+      <w:proofErr w:type="spellStart"/>
+      <w:r>
+        <w:rPr>
+          <w:rFonts w:asciiTheme="majorHAnsi" w:hAnsiTheme="majorHAnsi"/>
+          <w:i/>
+        </w:rPr>
+        <w:t>turo</w:t>
+      </w:r>
+      <w:proofErr w:type="spellEnd"/>
+      <w:r>
+        <w:rPr>
+          <w:rFonts w:asciiTheme="majorHAnsi" w:hAnsiTheme="majorHAnsi"/>
+          <w:i/>
+        </w:rPr>
+        <w:t xml:space="preserve"> </w:t>
+      </w:r>
+      <w:proofErr w:type="spellStart"/>
+      <w:r>
+        <w:rPr>
+          <w:rFonts w:asciiTheme="majorHAnsi" w:hAnsiTheme="majorHAnsi"/>
+          <w:i/>
+        </w:rPr>
+        <w:t>ng</w:t>
+      </w:r>
+      <w:proofErr w:type="spellEnd"/>
+      <w:r>
+        <w:rPr>
+          <w:rFonts w:asciiTheme="majorHAnsi" w:hAnsiTheme="majorHAnsi"/>
+          <w:i/>
+        </w:rPr>
+        <w:t xml:space="preserve"> </w:t>
+      </w:r>
+      <w:proofErr w:type="spellStart"/>
+      <w:r>
+        <w:rPr>
+          <w:rFonts w:asciiTheme="majorHAnsi" w:hAnsiTheme="majorHAnsi"/>
+          <w:i/>
+        </w:rPr>
+        <w:t>Simbahan</w:t>
+      </w:r>
+      <w:proofErr w:type="spellEnd"/>
+      <w:r>
+        <w:rPr>
+          <w:rFonts w:asciiTheme="majorHAnsi" w:hAnsiTheme="majorHAnsi"/>
+          <w:i/>
+        </w:rPr>
+        <w:t xml:space="preserve"> </w:t>
+      </w:r>
+      <w:proofErr w:type="spellStart"/>
+      <w:r>
+        <w:rPr>
+          <w:rFonts w:asciiTheme="majorHAnsi" w:hAnsiTheme="majorHAnsi"/>
+          <w:i/>
+        </w:rPr>
+        <w:t>tungkol</w:t>
+      </w:r>
+      <w:proofErr w:type="spellEnd"/>
+      <w:r>
+        <w:rPr>
+          <w:rFonts w:asciiTheme="majorHAnsi" w:hAnsiTheme="majorHAnsi"/>
+          <w:i/>
+        </w:rPr>
+        <w:t xml:space="preserve"> </w:t>
+      </w:r>
+      <w:proofErr w:type="spellStart"/>
+      <w:r>
+        <w:rPr>
+          <w:rFonts w:asciiTheme="majorHAnsi" w:hAnsiTheme="majorHAnsi"/>
+          <w:i/>
+        </w:rPr>
+        <w:t>sa</w:t>
+      </w:r>
+      <w:proofErr w:type="spellEnd"/>
+      <w:proofErr w:type="gramEnd"/>
+      <w:r>
+        <w:rPr>
+          <w:rFonts w:asciiTheme="majorHAnsi" w:hAnsiTheme="majorHAnsi"/>
+          <w:i/>
+        </w:rPr>
+        <w:t xml:space="preserve"> </w:t>
+      </w:r>
+      <w:proofErr w:type="spellStart"/>
+      <w:r>
+        <w:rPr>
+          <w:rFonts w:asciiTheme="majorHAnsi" w:hAnsiTheme="majorHAnsi"/>
+          <w:i/>
+        </w:rPr>
+        <w:t>kasal</w:t>
+      </w:r>
+      <w:proofErr w:type="spellEnd"/>
     </w:p>
     <w:p>
       <w:pPr>
@@ -1868,12 +3433,21 @@
           <w:rFonts w:asciiTheme="majorHAnsi" w:hAnsiTheme="majorHAnsi"/>
         </w:rPr>
       </w:pPr>
-      <w:r>
-        <w:rPr>
-          <w:rFonts w:asciiTheme="majorHAnsi" w:hAnsiTheme="majorHAnsi"/>
-          <w:i/>
-        </w:rPr>
-        <w:t>at “Family Planning”?</w:t>
+      <w:proofErr w:type="gramStart"/>
+      <w:r>
+        <w:rPr>
+          <w:rFonts w:asciiTheme="majorHAnsi" w:hAnsiTheme="majorHAnsi"/>
+          <w:i/>
+        </w:rPr>
+        <w:t>at</w:t>
+      </w:r>
+      <w:proofErr w:type="gramEnd"/>
+      <w:r>
+        <w:rPr>
+          <w:rFonts w:asciiTheme="majorHAnsi" w:hAnsiTheme="majorHAnsi"/>
+          <w:i/>
+        </w:rPr>
+        <w:t xml:space="preserve"> “Family Planning”?</w:t>
       </w:r>
       <w:r>
         <w:rPr>
@@ -1925,12 +3499,151 @@
         </w:rPr>
         <w:t>Planning? (</w:t>
       </w:r>
-      <w:r>
-        <w:rPr>
-          <w:rFonts w:asciiTheme="majorHAnsi" w:hAnsiTheme="majorHAnsi"/>
-          <w:i/>
-        </w:rPr>
-        <w:t>Nauunawaan mo ba ang turo ng Simbahan tungkol sa  kasal at</w:t>
+      <w:proofErr w:type="spellStart"/>
+      <w:r>
+        <w:rPr>
+          <w:rFonts w:asciiTheme="majorHAnsi" w:hAnsiTheme="majorHAnsi"/>
+          <w:i/>
+        </w:rPr>
+        <w:t>Nauunawaan</w:t>
+      </w:r>
+      <w:proofErr w:type="spellEnd"/>
+      <w:r>
+        <w:rPr>
+          <w:rFonts w:asciiTheme="majorHAnsi" w:hAnsiTheme="majorHAnsi"/>
+          <w:i/>
+        </w:rPr>
+        <w:t xml:space="preserve"> mo </w:t>
+      </w:r>
+      <w:proofErr w:type="spellStart"/>
+      <w:r>
+        <w:rPr>
+          <w:rFonts w:asciiTheme="majorHAnsi" w:hAnsiTheme="majorHAnsi"/>
+          <w:i/>
+        </w:rPr>
+        <w:t>ba</w:t>
+      </w:r>
+      <w:proofErr w:type="spellEnd"/>
+      <w:r>
+        <w:rPr>
+          <w:rFonts w:asciiTheme="majorHAnsi" w:hAnsiTheme="majorHAnsi"/>
+          <w:i/>
+        </w:rPr>
+        <w:t xml:space="preserve"> </w:t>
+      </w:r>
+      <w:proofErr w:type="spellStart"/>
+      <w:r>
+        <w:rPr>
+          <w:rFonts w:asciiTheme="majorHAnsi" w:hAnsiTheme="majorHAnsi"/>
+          <w:i/>
+        </w:rPr>
+        <w:t>ang</w:t>
+      </w:r>
+      <w:proofErr w:type="spellEnd"/>
+      <w:r>
+        <w:rPr>
+          <w:rFonts w:asciiTheme="majorHAnsi" w:hAnsiTheme="majorHAnsi"/>
+          <w:i/>
+        </w:rPr>
+        <w:t xml:space="preserve"> </w:t>
+      </w:r>
+      <w:proofErr w:type="spellStart"/>
+      <w:r>
+        <w:rPr>
+          <w:rFonts w:asciiTheme="majorHAnsi" w:hAnsiTheme="majorHAnsi"/>
+          <w:i/>
+        </w:rPr>
+        <w:t>turo</w:t>
+      </w:r>
+      <w:proofErr w:type="spellEnd"/>
+      <w:r>
+        <w:rPr>
+          <w:rFonts w:asciiTheme="majorHAnsi" w:hAnsiTheme="majorHAnsi"/>
+          <w:i/>
+        </w:rPr>
+        <w:t xml:space="preserve"> </w:t>
+      </w:r>
+      <w:proofErr w:type="spellStart"/>
+      <w:r>
+        <w:rPr>
+          <w:rFonts w:asciiTheme="majorHAnsi" w:hAnsiTheme="majorHAnsi"/>
+          <w:i/>
+        </w:rPr>
+        <w:t>ng</w:t>
+      </w:r>
+      <w:proofErr w:type="spellEnd"/>
+      <w:r>
+        <w:rPr>
+          <w:rFonts w:asciiTheme="majorHAnsi" w:hAnsiTheme="majorHAnsi"/>
+          <w:i/>
+        </w:rPr>
+        <w:t xml:space="preserve"> </w:t>
+      </w:r>
+      <w:proofErr w:type="spellStart"/>
+      <w:r>
+        <w:rPr>
+          <w:rFonts w:asciiTheme="majorHAnsi" w:hAnsiTheme="majorHAnsi"/>
+          <w:i/>
+        </w:rPr>
+        <w:t>Simbahan</w:t>
+      </w:r>
+      <w:proofErr w:type="spellEnd"/>
+      <w:r>
+        <w:rPr>
+          <w:rFonts w:asciiTheme="majorHAnsi" w:hAnsiTheme="majorHAnsi"/>
+          <w:i/>
+        </w:rPr>
+        <w:t xml:space="preserve"> </w:t>
+      </w:r>
+      <w:proofErr w:type="spellStart"/>
+      <w:r>
+        <w:rPr>
+          <w:rFonts w:asciiTheme="majorHAnsi" w:hAnsiTheme="majorHAnsi"/>
+          <w:i/>
+        </w:rPr>
+        <w:t>tungkol</w:t>
+      </w:r>
+      <w:proofErr w:type="spellEnd"/>
+      <w:r>
+        <w:rPr>
+          <w:rFonts w:asciiTheme="majorHAnsi" w:hAnsiTheme="majorHAnsi"/>
+          <w:i/>
+        </w:rPr>
+        <w:t xml:space="preserve"> </w:t>
+      </w:r>
+      <w:proofErr w:type="spellStart"/>
+      <w:proofErr w:type="gramStart"/>
+      <w:r>
+        <w:rPr>
+          <w:rFonts w:asciiTheme="majorHAnsi" w:hAnsiTheme="majorHAnsi"/>
+          <w:i/>
+        </w:rPr>
+        <w:t>sa</w:t>
+      </w:r>
+      <w:proofErr w:type="spellEnd"/>
+      <w:r>
+        <w:rPr>
+          <w:rFonts w:asciiTheme="majorHAnsi" w:hAnsiTheme="majorHAnsi"/>
+          <w:i/>
+        </w:rPr>
+        <w:t xml:space="preserve">  </w:t>
+      </w:r>
+      <w:proofErr w:type="spellStart"/>
+      <w:r>
+        <w:rPr>
+          <w:rFonts w:asciiTheme="majorHAnsi" w:hAnsiTheme="majorHAnsi"/>
+          <w:i/>
+        </w:rPr>
+        <w:t>kasal</w:t>
+      </w:r>
+      <w:proofErr w:type="spellEnd"/>
+      <w:proofErr w:type="gramEnd"/>
+      <w:r>
+        <w:rPr>
+          <w:rFonts w:asciiTheme="majorHAnsi" w:hAnsiTheme="majorHAnsi"/>
+          <w:i/>
+        </w:rPr>
+        <w:t xml:space="preserve"> at</w:t>
       </w:r>
     </w:p>
     <w:p>
@@ -1941,6 +3654,7 @@
           <w:rFonts w:asciiTheme="majorHAnsi" w:hAnsiTheme="majorHAnsi"/>
         </w:rPr>
       </w:pPr>
+      <w:proofErr w:type="gramStart"/>
       <w:r>
         <w:rPr>
           <w:rFonts w:asciiTheme="majorHAnsi" w:hAnsiTheme="majorHAnsi"/>
@@ -1952,7 +3666,14 @@
         <w:rPr>
           <w:rFonts w:asciiTheme="majorHAnsi" w:hAnsiTheme="majorHAnsi"/>
         </w:rPr>
-        <w:t>) ________________________________________________________________</w:t>
+        <w:t>)</w:t>
+      </w:r>
+      <w:proofErr w:type="gramEnd"/>
+      <w:r>
+        <w:rPr>
+          <w:rFonts w:asciiTheme="majorHAnsi" w:hAnsiTheme="majorHAnsi"/>
+        </w:rPr>
+        <w:t xml:space="preserve"> ________________________________________________________________</w:t>
       </w:r>
     </w:p>
     <w:p>
@@ -1992,18 +3713,90 @@
           <w:i/>
         </w:rPr>
       </w:pPr>
-      <w:r>
-        <w:rPr>
-          <w:rFonts w:asciiTheme="majorHAnsi" w:hAnsiTheme="majorHAnsi"/>
-        </w:rPr>
-        <w:t>all its obligations? (</w:t>
-      </w:r>
-      <w:r>
-        <w:rPr>
-          <w:rFonts w:asciiTheme="majorHAnsi" w:hAnsiTheme="majorHAnsi"/>
-          <w:i/>
-        </w:rPr>
-        <w:t>Sa ganitong pagkakaunawa, ibig mo bang makasal at</w:t>
+      <w:proofErr w:type="gramStart"/>
+      <w:r>
+        <w:rPr>
+          <w:rFonts w:asciiTheme="majorHAnsi" w:hAnsiTheme="majorHAnsi"/>
+        </w:rPr>
+        <w:t>all</w:t>
+      </w:r>
+      <w:proofErr w:type="gramEnd"/>
+      <w:r>
+        <w:rPr>
+          <w:rFonts w:asciiTheme="majorHAnsi" w:hAnsiTheme="majorHAnsi"/>
+        </w:rPr>
+        <w:t xml:space="preserve"> its obligations? (</w:t>
+      </w:r>
+      <w:r>
+        <w:rPr>
+          <w:rFonts w:asciiTheme="majorHAnsi" w:hAnsiTheme="majorHAnsi"/>
+          <w:i/>
+        </w:rPr>
+        <w:t xml:space="preserve">Sa </w:t>
+      </w:r>
+      <w:proofErr w:type="spellStart"/>
+      <w:r>
+        <w:rPr>
+          <w:rFonts w:asciiTheme="majorHAnsi" w:hAnsiTheme="majorHAnsi"/>
+          <w:i/>
+        </w:rPr>
+        <w:t>ganitong</w:t>
+      </w:r>
+      <w:proofErr w:type="spellEnd"/>
+      <w:r>
+        <w:rPr>
+          <w:rFonts w:asciiTheme="majorHAnsi" w:hAnsiTheme="majorHAnsi"/>
+          <w:i/>
+        </w:rPr>
+        <w:t xml:space="preserve"> </w:t>
+      </w:r>
+      <w:proofErr w:type="spellStart"/>
+      <w:r>
+        <w:rPr>
+          <w:rFonts w:asciiTheme="majorHAnsi" w:hAnsiTheme="majorHAnsi"/>
+          <w:i/>
+        </w:rPr>
+        <w:t>pagkakaunawa</w:t>
+      </w:r>
+      <w:proofErr w:type="spellEnd"/>
+      <w:r>
+        <w:rPr>
+          <w:rFonts w:asciiTheme="majorHAnsi" w:hAnsiTheme="majorHAnsi"/>
+          <w:i/>
+        </w:rPr>
+        <w:t xml:space="preserve">, </w:t>
+      </w:r>
+      <w:proofErr w:type="spellStart"/>
+      <w:r>
+        <w:rPr>
+          <w:rFonts w:asciiTheme="majorHAnsi" w:hAnsiTheme="majorHAnsi"/>
+          <w:i/>
+        </w:rPr>
+        <w:t>ibig</w:t>
+      </w:r>
+      <w:proofErr w:type="spellEnd"/>
+      <w:r>
+        <w:rPr>
+          <w:rFonts w:asciiTheme="majorHAnsi" w:hAnsiTheme="majorHAnsi"/>
+          <w:i/>
+        </w:rPr>
+        <w:t xml:space="preserve"> mo bang </w:t>
+      </w:r>
+      <w:proofErr w:type="spellStart"/>
+      <w:r>
+        <w:rPr>
+          <w:rFonts w:asciiTheme="majorHAnsi" w:hAnsiTheme="majorHAnsi"/>
+          <w:i/>
+        </w:rPr>
+        <w:t>makasal</w:t>
+      </w:r>
+      <w:proofErr w:type="spellEnd"/>
+      <w:r>
+        <w:rPr>
+          <w:rFonts w:asciiTheme="majorHAnsi" w:hAnsiTheme="majorHAnsi"/>
+          <w:i/>
+        </w:rPr>
+        <w:t xml:space="preserve"> at</w:t>
       </w:r>
     </w:p>
     <w:p>
@@ -2014,12 +3807,87 @@
           <w:rFonts w:asciiTheme="majorHAnsi" w:hAnsiTheme="majorHAnsi"/>
         </w:rPr>
       </w:pPr>
-      <w:r>
-        <w:rPr>
-          <w:rFonts w:asciiTheme="majorHAnsi" w:hAnsiTheme="majorHAnsi"/>
-          <w:i/>
-        </w:rPr>
-        <w:t>tanggapin ang lahat nitong tungkulin?</w:t>
+      <w:proofErr w:type="spellStart"/>
+      <w:proofErr w:type="gramStart"/>
+      <w:r>
+        <w:rPr>
+          <w:rFonts w:asciiTheme="majorHAnsi" w:hAnsiTheme="majorHAnsi"/>
+          <w:i/>
+        </w:rPr>
+        <w:t>tanggapin</w:t>
+      </w:r>
+      <w:proofErr w:type="spellEnd"/>
+      <w:proofErr w:type="gramEnd"/>
+      <w:r>
+        <w:rPr>
+          <w:rFonts w:asciiTheme="majorHAnsi" w:hAnsiTheme="majorHAnsi"/>
+          <w:i/>
+        </w:rPr>
+        <w:t xml:space="preserve"> </w:t>
+      </w:r>
+      <w:proofErr w:type="spellStart"/>
+      <w:r>
+        <w:rPr>
+          <w:rFonts w:asciiTheme="majorHAnsi" w:hAnsiTheme="majorHAnsi"/>
+          <w:i/>
+        </w:rPr>
+        <w:t>ang</w:t>
+      </w:r>
+      <w:proofErr w:type="spellEnd"/>
+      <w:r>
+        <w:rPr>
+          <w:rFonts w:asciiTheme="majorHAnsi" w:hAnsiTheme="majorHAnsi"/>
+          <w:i/>
+        </w:rPr>
+        <w:t xml:space="preserve"> </w:t>
+      </w:r>
+      <w:proofErr w:type="spellStart"/>
+      <w:r>
+        <w:rPr>
+          <w:rFonts w:asciiTheme="majorHAnsi" w:hAnsiTheme="majorHAnsi"/>
+          <w:i/>
+        </w:rPr>
+        <w:t>lahat</w:t>
+      </w:r>
+      <w:proofErr w:type="spellEnd"/>
+      <w:r>
+        <w:rPr>
+          <w:rFonts w:asciiTheme="majorHAnsi" w:hAnsiTheme="majorHAnsi"/>
+          <w:i/>
+        </w:rPr>
+        <w:t xml:space="preserve"> </w:t>
+      </w:r>
+      <w:proofErr w:type="spellStart"/>
+      <w:r>
+        <w:rPr>
+          <w:rFonts w:asciiTheme="majorHAnsi" w:hAnsiTheme="majorHAnsi"/>
+          <w:i/>
+        </w:rPr>
+        <w:t>nitong</w:t>
+      </w:r>
+      <w:proofErr w:type="spellEnd"/>
+      <w:r>
+        <w:rPr>
+          <w:rFonts w:asciiTheme="majorHAnsi" w:hAnsiTheme="majorHAnsi"/>
+          <w:i/>
+        </w:rPr>
+        <w:t xml:space="preserve"> </w:t>
+      </w:r>
+      <w:proofErr w:type="spellStart"/>
+      <w:r>
+        <w:rPr>
+          <w:rFonts w:asciiTheme="majorHAnsi" w:hAnsiTheme="majorHAnsi"/>
+          <w:i/>
+        </w:rPr>
+        <w:t>tungkulin</w:t>
+      </w:r>
+      <w:proofErr w:type="spellEnd"/>
+      <w:r>
+        <w:rPr>
+          <w:rFonts w:asciiTheme="majorHAnsi" w:hAnsiTheme="majorHAnsi"/>
+          <w:i/>
+        </w:rPr>
+        <w:t>?</w:t>
       </w:r>
       <w:r>
         <w:rPr>
@@ -2065,18 +3933,58 @@
           <w:i/>
         </w:rPr>
       </w:pPr>
-      <w:r>
-        <w:rPr>
-          <w:rFonts w:asciiTheme="majorHAnsi" w:hAnsiTheme="majorHAnsi"/>
-        </w:rPr>
-        <w:t>to enter a true marriage and accept all its obligations? (</w:t>
-      </w:r>
-      <w:r>
-        <w:rPr>
-          <w:rFonts w:asciiTheme="majorHAnsi" w:hAnsiTheme="majorHAnsi"/>
-          <w:i/>
-        </w:rPr>
-        <w:t>Sa iyong pagkakalam,</w:t>
+      <w:proofErr w:type="gramStart"/>
+      <w:r>
+        <w:rPr>
+          <w:rFonts w:asciiTheme="majorHAnsi" w:hAnsiTheme="majorHAnsi"/>
+        </w:rPr>
+        <w:t>to</w:t>
+      </w:r>
+      <w:proofErr w:type="gramEnd"/>
+      <w:r>
+        <w:rPr>
+          <w:rFonts w:asciiTheme="majorHAnsi" w:hAnsiTheme="majorHAnsi"/>
+        </w:rPr>
+        <w:t xml:space="preserve"> enter a true marriage and accept all its obligations? (</w:t>
+      </w:r>
+      <w:r>
+        <w:rPr>
+          <w:rFonts w:asciiTheme="majorHAnsi" w:hAnsiTheme="majorHAnsi"/>
+          <w:i/>
+        </w:rPr>
+        <w:t xml:space="preserve">Sa </w:t>
+      </w:r>
+      <w:proofErr w:type="spellStart"/>
+      <w:r>
+        <w:rPr>
+          <w:rFonts w:asciiTheme="majorHAnsi" w:hAnsiTheme="majorHAnsi"/>
+          <w:i/>
+        </w:rPr>
+        <w:t>iyong</w:t>
+      </w:r>
+      <w:proofErr w:type="spellEnd"/>
+      <w:r>
+        <w:rPr>
+          <w:rFonts w:asciiTheme="majorHAnsi" w:hAnsiTheme="majorHAnsi"/>
+          <w:i/>
+        </w:rPr>
+        <w:t xml:space="preserve"> </w:t>
+      </w:r>
+      <w:proofErr w:type="spellStart"/>
+      <w:r>
+        <w:rPr>
+          <w:rFonts w:asciiTheme="majorHAnsi" w:hAnsiTheme="majorHAnsi"/>
+          <w:i/>
+        </w:rPr>
+        <w:t>pagkakalam</w:t>
+      </w:r>
+      <w:proofErr w:type="spellEnd"/>
+      <w:r>
+        <w:rPr>
+          <w:rFonts w:asciiTheme="majorHAnsi" w:hAnsiTheme="majorHAnsi"/>
+          <w:i/>
+        </w:rPr>
+        <w:t>,</w:t>
       </w:r>
     </w:p>
     <w:p>
@@ -2088,13 +3996,177 @@
           <w:i/>
         </w:rPr>
       </w:pPr>
-      <w:r>
-        <w:rPr>
-          <w:rFonts w:asciiTheme="majorHAnsi" w:hAnsiTheme="majorHAnsi"/>
-          <w:i/>
-        </w:rPr>
-        <w:t>ang mapapangasawa mo ba’y ibig ding lumagay sa tunay na kasal at sa lahat</w:t>
-      </w:r>
+      <w:proofErr w:type="spellStart"/>
+      <w:proofErr w:type="gramStart"/>
+      <w:r>
+        <w:rPr>
+          <w:rFonts w:asciiTheme="majorHAnsi" w:hAnsiTheme="majorHAnsi"/>
+          <w:i/>
+        </w:rPr>
+        <w:t>ang</w:t>
+      </w:r>
+      <w:proofErr w:type="spellEnd"/>
+      <w:proofErr w:type="gramEnd"/>
+      <w:r>
+        <w:rPr>
+          <w:rFonts w:asciiTheme="majorHAnsi" w:hAnsiTheme="majorHAnsi"/>
+          <w:i/>
+        </w:rPr>
+        <w:t xml:space="preserve"> </w:t>
+      </w:r>
+      <w:proofErr w:type="spellStart"/>
+      <w:r>
+        <w:rPr>
+          <w:rFonts w:asciiTheme="majorHAnsi" w:hAnsiTheme="majorHAnsi"/>
+          <w:i/>
+        </w:rPr>
+        <w:t>mapapangasawa</w:t>
+      </w:r>
+      <w:proofErr w:type="spellEnd"/>
+      <w:r>
+        <w:rPr>
+          <w:rFonts w:asciiTheme="majorHAnsi" w:hAnsiTheme="majorHAnsi"/>
+          <w:i/>
+        </w:rPr>
+        <w:t xml:space="preserve"> mo </w:t>
+      </w:r>
+      <w:proofErr w:type="spellStart"/>
+      <w:r>
+        <w:rPr>
+          <w:rFonts w:asciiTheme="majorHAnsi" w:hAnsiTheme="majorHAnsi"/>
+          <w:i/>
+        </w:rPr>
+        <w:t>ba’y</w:t>
+      </w:r>
+      <w:proofErr w:type="spellEnd"/>
+      <w:r>
+        <w:rPr>
+          <w:rFonts w:asciiTheme="majorHAnsi" w:hAnsiTheme="majorHAnsi"/>
+          <w:i/>
+        </w:rPr>
+        <w:t xml:space="preserve"> </w:t>
+      </w:r>
+      <w:proofErr w:type="spellStart"/>
+      <w:r>
+        <w:rPr>
+          <w:rFonts w:asciiTheme="majorHAnsi" w:hAnsiTheme="majorHAnsi"/>
+          <w:i/>
+        </w:rPr>
+        <w:t>ibig</w:t>
+      </w:r>
+      <w:proofErr w:type="spellEnd"/>
+      <w:r>
+        <w:rPr>
+          <w:rFonts w:asciiTheme="majorHAnsi" w:hAnsiTheme="majorHAnsi"/>
+          <w:i/>
+        </w:rPr>
+        <w:t xml:space="preserve"> ding </w:t>
+      </w:r>
+      <w:proofErr w:type="spellStart"/>
+      <w:r>
+        <w:rPr>
+          <w:rFonts w:asciiTheme="majorHAnsi" w:hAnsiTheme="majorHAnsi"/>
+          <w:i/>
+        </w:rPr>
+        <w:t>lumagay</w:t>
+      </w:r>
+      <w:proofErr w:type="spellEnd"/>
+      <w:r>
+        <w:rPr>
+          <w:rFonts w:asciiTheme="majorHAnsi" w:hAnsiTheme="majorHAnsi"/>
+          <w:i/>
+        </w:rPr>
+        <w:t xml:space="preserve"> </w:t>
+      </w:r>
+      <w:proofErr w:type="spellStart"/>
+      <w:r>
+        <w:rPr>
+          <w:rFonts w:asciiTheme="majorHAnsi" w:hAnsiTheme="majorHAnsi"/>
+          <w:i/>
+        </w:rPr>
+        <w:t>sa</w:t>
+      </w:r>
+      <w:proofErr w:type="spellEnd"/>
+      <w:r>
+        <w:rPr>
+          <w:rFonts w:asciiTheme="majorHAnsi" w:hAnsiTheme="majorHAnsi"/>
+          <w:i/>
+        </w:rPr>
+        <w:t xml:space="preserve"> </w:t>
+      </w:r>
+      <w:proofErr w:type="spellStart"/>
+      <w:r>
+        <w:rPr>
+          <w:rFonts w:asciiTheme="majorHAnsi" w:hAnsiTheme="majorHAnsi"/>
+          <w:i/>
+        </w:rPr>
+        <w:t>tunay</w:t>
+      </w:r>
+      <w:proofErr w:type="spellEnd"/>
+      <w:r>
+        <w:rPr>
+          <w:rFonts w:asciiTheme="majorHAnsi" w:hAnsiTheme="majorHAnsi"/>
+          <w:i/>
+        </w:rPr>
+        <w:t xml:space="preserve"> </w:t>
+      </w:r>
+      <w:proofErr w:type="spellStart"/>
+      <w:r>
+        <w:rPr>
+          <w:rFonts w:asciiTheme="majorHAnsi" w:hAnsiTheme="majorHAnsi"/>
+          <w:i/>
+        </w:rPr>
+        <w:t>na</w:t>
+      </w:r>
+      <w:proofErr w:type="spellEnd"/>
+      <w:r>
+        <w:rPr>
+          <w:rFonts w:asciiTheme="majorHAnsi" w:hAnsiTheme="majorHAnsi"/>
+          <w:i/>
+        </w:rPr>
+        <w:t xml:space="preserve"> </w:t>
+      </w:r>
+      <w:proofErr w:type="spellStart"/>
+      <w:r>
+        <w:rPr>
+          <w:rFonts w:asciiTheme="majorHAnsi" w:hAnsiTheme="majorHAnsi"/>
+          <w:i/>
+        </w:rPr>
+        <w:t>kasal</w:t>
+      </w:r>
+      <w:proofErr w:type="spellEnd"/>
+      <w:r>
+        <w:rPr>
+          <w:rFonts w:asciiTheme="majorHAnsi" w:hAnsiTheme="majorHAnsi"/>
+          <w:i/>
+        </w:rPr>
+        <w:t xml:space="preserve"> at </w:t>
+      </w:r>
+      <w:proofErr w:type="spellStart"/>
+      <w:r>
+        <w:rPr>
+          <w:rFonts w:asciiTheme="majorHAnsi" w:hAnsiTheme="majorHAnsi"/>
+          <w:i/>
+        </w:rPr>
+        <w:t>sa</w:t>
+      </w:r>
+      <w:proofErr w:type="spellEnd"/>
+      <w:r>
+        <w:rPr>
+          <w:rFonts w:asciiTheme="majorHAnsi" w:hAnsiTheme="majorHAnsi"/>
+          <w:i/>
+        </w:rPr>
+        <w:t xml:space="preserve"> </w:t>
+      </w:r>
+      <w:proofErr w:type="spellStart"/>
+      <w:r>
+        <w:rPr>
+          <w:rFonts w:asciiTheme="majorHAnsi" w:hAnsiTheme="majorHAnsi"/>
+          <w:i/>
+        </w:rPr>
+        <w:t>lahat</w:t>
+      </w:r>
+      <w:proofErr w:type="spellEnd"/>
     </w:p>
     <w:p>
       <w:pPr>
@@ -2104,12 +4176,39 @@
           <w:rFonts w:asciiTheme="majorHAnsi" w:hAnsiTheme="majorHAnsi"/>
         </w:rPr>
       </w:pPr>
-      <w:r>
-        <w:rPr>
-          <w:rFonts w:asciiTheme="majorHAnsi" w:hAnsiTheme="majorHAnsi"/>
-          <w:i/>
-        </w:rPr>
-        <w:t>nitong tungkulin?</w:t>
+      <w:proofErr w:type="spellStart"/>
+      <w:proofErr w:type="gramStart"/>
+      <w:r>
+        <w:rPr>
+          <w:rFonts w:asciiTheme="majorHAnsi" w:hAnsiTheme="majorHAnsi"/>
+          <w:i/>
+        </w:rPr>
+        <w:t>nitong</w:t>
+      </w:r>
+      <w:proofErr w:type="spellEnd"/>
+      <w:proofErr w:type="gramEnd"/>
+      <w:r>
+        <w:rPr>
+          <w:rFonts w:asciiTheme="majorHAnsi" w:hAnsiTheme="majorHAnsi"/>
+          <w:i/>
+        </w:rPr>
+        <w:t xml:space="preserve"> </w:t>
+      </w:r>
+      <w:proofErr w:type="spellStart"/>
+      <w:r>
+        <w:rPr>
+          <w:rFonts w:asciiTheme="majorHAnsi" w:hAnsiTheme="majorHAnsi"/>
+          <w:i/>
+        </w:rPr>
+        <w:t>tungkulin</w:t>
+      </w:r>
+      <w:proofErr w:type="spellEnd"/>
+      <w:r>
+        <w:rPr>
+          <w:rFonts w:asciiTheme="majorHAnsi" w:hAnsiTheme="majorHAnsi"/>
+          <w:i/>
+        </w:rPr>
+        <w:t>?</w:t>
       </w:r>
       <w:r>
         <w:rPr>
@@ -2183,13 +4282,79 @@
         </w:rPr>
         <w:t>Do your parents consent to your marriage? (</w:t>
       </w:r>
-      <w:r>
-        <w:rPr>
-          <w:rFonts w:asciiTheme="majorHAnsi" w:hAnsiTheme="majorHAnsi"/>
-          <w:i/>
-        </w:rPr>
-        <w:t>Ang mga magulang mo ba’y pumapayag</w:t>
-      </w:r>
+      <w:proofErr w:type="spellStart"/>
+      <w:r>
+        <w:rPr>
+          <w:rFonts w:asciiTheme="majorHAnsi" w:hAnsiTheme="majorHAnsi"/>
+          <w:i/>
+        </w:rPr>
+        <w:t>Ang</w:t>
+      </w:r>
+      <w:proofErr w:type="spellEnd"/>
+      <w:r>
+        <w:rPr>
+          <w:rFonts w:asciiTheme="majorHAnsi" w:hAnsiTheme="majorHAnsi"/>
+          <w:i/>
+        </w:rPr>
+        <w:t xml:space="preserve"> </w:t>
+      </w:r>
+      <w:proofErr w:type="spellStart"/>
+      <w:r>
+        <w:rPr>
+          <w:rFonts w:asciiTheme="majorHAnsi" w:hAnsiTheme="majorHAnsi"/>
+          <w:i/>
+        </w:rPr>
+        <w:t>mga</w:t>
+      </w:r>
+      <w:proofErr w:type="spellEnd"/>
+      <w:r>
+        <w:rPr>
+          <w:rFonts w:asciiTheme="majorHAnsi" w:hAnsiTheme="majorHAnsi"/>
+          <w:i/>
+        </w:rPr>
+        <w:t xml:space="preserve"> </w:t>
+      </w:r>
+      <w:proofErr w:type="spellStart"/>
+      <w:r>
+        <w:rPr>
+          <w:rFonts w:asciiTheme="majorHAnsi" w:hAnsiTheme="majorHAnsi"/>
+          <w:i/>
+        </w:rPr>
+        <w:t>magulang</w:t>
+      </w:r>
+      <w:proofErr w:type="spellEnd"/>
+      <w:r>
+        <w:rPr>
+          <w:rFonts w:asciiTheme="majorHAnsi" w:hAnsiTheme="majorHAnsi"/>
+          <w:i/>
+        </w:rPr>
+        <w:t xml:space="preserve"> mo </w:t>
+      </w:r>
+      <w:proofErr w:type="spellStart"/>
+      <w:r>
+        <w:rPr>
+          <w:rFonts w:asciiTheme="majorHAnsi" w:hAnsiTheme="majorHAnsi"/>
+          <w:i/>
+        </w:rPr>
+        <w:t>ba’y</w:t>
+      </w:r>
+      <w:proofErr w:type="spellEnd"/>
+      <w:r>
+        <w:rPr>
+          <w:rFonts w:asciiTheme="majorHAnsi" w:hAnsiTheme="majorHAnsi"/>
+          <w:i/>
+        </w:rPr>
+        <w:t xml:space="preserve"> </w:t>
+      </w:r>
+      <w:proofErr w:type="spellStart"/>
+      <w:r>
+        <w:rPr>
+          <w:rFonts w:asciiTheme="majorHAnsi" w:hAnsiTheme="majorHAnsi"/>
+          <w:i/>
+        </w:rPr>
+        <w:t>pumapayag</w:t>
+      </w:r>
+      <w:proofErr w:type="spellEnd"/>
     </w:p>
     <w:p>
       <w:pPr>
@@ -2199,12 +4364,55 @@
           <w:rFonts w:asciiTheme="majorHAnsi" w:hAnsiTheme="majorHAnsi"/>
         </w:rPr>
       </w:pPr>
-      <w:r>
-        <w:rPr>
-          <w:rFonts w:asciiTheme="majorHAnsi" w:hAnsiTheme="majorHAnsi"/>
-          <w:i/>
-        </w:rPr>
-        <w:t>sa iyong kasal?</w:t>
+      <w:proofErr w:type="spellStart"/>
+      <w:proofErr w:type="gramStart"/>
+      <w:r>
+        <w:rPr>
+          <w:rFonts w:asciiTheme="majorHAnsi" w:hAnsiTheme="majorHAnsi"/>
+          <w:i/>
+        </w:rPr>
+        <w:t>sa</w:t>
+      </w:r>
+      <w:proofErr w:type="spellEnd"/>
+      <w:proofErr w:type="gramEnd"/>
+      <w:r>
+        <w:rPr>
+          <w:rFonts w:asciiTheme="majorHAnsi" w:hAnsiTheme="majorHAnsi"/>
+          <w:i/>
+        </w:rPr>
+        <w:t xml:space="preserve"> </w:t>
+      </w:r>
+      <w:proofErr w:type="spellStart"/>
+      <w:r>
+        <w:rPr>
+          <w:rFonts w:asciiTheme="majorHAnsi" w:hAnsiTheme="majorHAnsi"/>
+          <w:i/>
+        </w:rPr>
+        <w:t>iyong</w:t>
+      </w:r>
+      <w:proofErr w:type="spellEnd"/>
+      <w:r>
+        <w:rPr>
+          <w:rFonts w:asciiTheme="majorHAnsi" w:hAnsiTheme="majorHAnsi"/>
+          <w:i/>
+        </w:rPr>
+        <w:t xml:space="preserve"> </w:t>
+      </w:r>
+      <w:proofErr w:type="spellStart"/>
+      <w:r>
+        <w:rPr>
+          <w:rFonts w:asciiTheme="majorHAnsi" w:hAnsiTheme="majorHAnsi"/>
+          <w:i/>
+        </w:rPr>
+        <w:t>kasal</w:t>
+      </w:r>
+      <w:proofErr w:type="spellEnd"/>
+      <w:r>
+        <w:rPr>
+          <w:rFonts w:asciiTheme="majorHAnsi" w:hAnsiTheme="majorHAnsi"/>
+          <w:i/>
+        </w:rPr>
+        <w:t>?</w:t>
       </w:r>
       <w:r>
         <w:rPr>
@@ -2241,12 +4449,69 @@
         </w:rPr>
         <w:t>When do you intend to be married? (</w:t>
       </w:r>
-      <w:r>
-        <w:rPr>
-          <w:rFonts w:asciiTheme="majorHAnsi" w:hAnsiTheme="majorHAnsi"/>
-          <w:i/>
-        </w:rPr>
-        <w:t>Kailan ninyo ibig makasa?</w:t>
+      <w:proofErr w:type="spellStart"/>
+      <w:r>
+        <w:rPr>
+          <w:rFonts w:asciiTheme="majorHAnsi" w:hAnsiTheme="majorHAnsi"/>
+          <w:i/>
+        </w:rPr>
+        <w:t>Kailan</w:t>
+      </w:r>
+      <w:proofErr w:type="spellEnd"/>
+      <w:r>
+        <w:rPr>
+          <w:rFonts w:asciiTheme="majorHAnsi" w:hAnsiTheme="majorHAnsi"/>
+          <w:i/>
+        </w:rPr>
+        <w:t xml:space="preserve"> </w:t>
+      </w:r>
+      <w:proofErr w:type="spellStart"/>
+      <w:r>
+        <w:rPr>
+          <w:rFonts w:asciiTheme="majorHAnsi" w:hAnsiTheme="majorHAnsi"/>
+          <w:i/>
+        </w:rPr>
+        <w:t>ninyo</w:t>
+      </w:r>
+      <w:proofErr w:type="spellEnd"/>
+      <w:r>
+        <w:rPr>
+          <w:rFonts w:asciiTheme="majorHAnsi" w:hAnsiTheme="majorHAnsi"/>
+          <w:i/>
+        </w:rPr>
+        <w:t xml:space="preserve"> </w:t>
+      </w:r>
+      <w:proofErr w:type="spellStart"/>
+      <w:r>
+        <w:rPr>
+          <w:rFonts w:asciiTheme="majorHAnsi" w:hAnsiTheme="majorHAnsi"/>
+          <w:i/>
+        </w:rPr>
+        <w:t>ibig</w:t>
+      </w:r>
+      <w:proofErr w:type="spellEnd"/>
+      <w:r>
+        <w:rPr>
+          <w:rFonts w:asciiTheme="majorHAnsi" w:hAnsiTheme="majorHAnsi"/>
+          <w:i/>
+        </w:rPr>
+        <w:t xml:space="preserve"> </w:t>
+      </w:r>
+      <w:proofErr w:type="spellStart"/>
+      <w:r>
+        <w:rPr>
+          <w:rFonts w:asciiTheme="majorHAnsi" w:hAnsiTheme="majorHAnsi"/>
+          <w:i/>
+        </w:rPr>
+        <w:t>makasa</w:t>
+      </w:r>
+      <w:proofErr w:type="spellEnd"/>
+      <w:r>
+        <w:rPr>
+          <w:rFonts w:asciiTheme="majorHAnsi" w:hAnsiTheme="majorHAnsi"/>
+          <w:i/>
+        </w:rPr>
+        <w:t>?</w:t>
       </w:r>
       <w:r>
         <w:rPr>
@@ -2312,12 +4577,183 @@
         </w:rPr>
         <w:t>(</w:t>
       </w:r>
-      <w:r>
-        <w:rPr>
-          <w:rFonts w:asciiTheme="majorHAnsi" w:hAnsiTheme="majorHAnsi"/>
-          <w:i/>
-        </w:rPr>
-        <w:t>Nakakuha na ba kayo ng lisensya at lahat ng pinag-uutos ng batas sibil?</w:t>
+      <w:proofErr w:type="spellStart"/>
+      <w:r>
+        <w:rPr>
+          <w:rFonts w:asciiTheme="majorHAnsi" w:hAnsiTheme="majorHAnsi"/>
+          <w:i/>
+        </w:rPr>
+        <w:t>Nakakuha</w:t>
+      </w:r>
+      <w:proofErr w:type="spellEnd"/>
+      <w:r>
+        <w:rPr>
+          <w:rFonts w:asciiTheme="majorHAnsi" w:hAnsiTheme="majorHAnsi"/>
+          <w:i/>
+        </w:rPr>
+        <w:t xml:space="preserve"> </w:t>
+      </w:r>
+      <w:proofErr w:type="spellStart"/>
+      <w:proofErr w:type="gramStart"/>
+      <w:r>
+        <w:rPr>
+          <w:rFonts w:asciiTheme="majorHAnsi" w:hAnsiTheme="majorHAnsi"/>
+          <w:i/>
+        </w:rPr>
+        <w:t>na</w:t>
+      </w:r>
+      <w:proofErr w:type="spellEnd"/>
+      <w:proofErr w:type="gramEnd"/>
+      <w:r>
+        <w:rPr>
+          <w:rFonts w:asciiTheme="majorHAnsi" w:hAnsiTheme="majorHAnsi"/>
+          <w:i/>
+        </w:rPr>
+        <w:t xml:space="preserve"> </w:t>
+      </w:r>
+      <w:proofErr w:type="spellStart"/>
+      <w:r>
+        <w:rPr>
+          <w:rFonts w:asciiTheme="majorHAnsi" w:hAnsiTheme="majorHAnsi"/>
+          <w:i/>
+        </w:rPr>
+        <w:t>ba</w:t>
+      </w:r>
+      <w:proofErr w:type="spellEnd"/>
+      <w:r>
+        <w:rPr>
+          <w:rFonts w:asciiTheme="majorHAnsi" w:hAnsiTheme="majorHAnsi"/>
+          <w:i/>
+        </w:rPr>
+        <w:t xml:space="preserve"> kayo </w:t>
+      </w:r>
+      <w:proofErr w:type="spellStart"/>
+      <w:r>
+        <w:rPr>
+          <w:rFonts w:asciiTheme="majorHAnsi" w:hAnsiTheme="majorHAnsi"/>
+          <w:i/>
+        </w:rPr>
+        <w:t>ng</w:t>
+      </w:r>
+      <w:proofErr w:type="spellEnd"/>
+      <w:r>
+        <w:rPr>
+          <w:rFonts w:asciiTheme="majorHAnsi" w:hAnsiTheme="majorHAnsi"/>
+          <w:i/>
+        </w:rPr>
+        <w:t xml:space="preserve"> </w:t>
+      </w:r>
+      <w:proofErr w:type="spellStart"/>
+      <w:r>
+        <w:rPr>
+          <w:rFonts w:asciiTheme="majorHAnsi" w:hAnsiTheme="majorHAnsi"/>
+          <w:i/>
+        </w:rPr>
+        <w:t>lisensya</w:t>
+      </w:r>
+      <w:proofErr w:type="spellEnd"/>
+      <w:r>
+        <w:rPr>
+          <w:rFonts w:asciiTheme="majorHAnsi" w:hAnsiTheme="majorHAnsi"/>
+          <w:i/>
+        </w:rPr>
+        <w:t xml:space="preserve"> at </w:t>
+      </w:r>
+      <w:proofErr w:type="spellStart"/>
+      <w:r>
+        <w:rPr>
+          <w:rFonts w:asciiTheme="majorHAnsi" w:hAnsiTheme="majorHAnsi"/>
+          <w:i/>
+        </w:rPr>
+        <w:t>lahat</w:t>
+      </w:r>
+      <w:proofErr w:type="spellEnd"/>
+      <w:r>
+        <w:rPr>
+          <w:rFonts w:asciiTheme="majorHAnsi" w:hAnsiTheme="majorHAnsi"/>
+          <w:i/>
+        </w:rPr>
+        <w:t xml:space="preserve"> </w:t>
+      </w:r>
+      <w:proofErr w:type="spellStart"/>
+      <w:r>
+        <w:rPr>
+          <w:rFonts w:asciiTheme="majorHAnsi" w:hAnsiTheme="majorHAnsi"/>
+          <w:i/>
+        </w:rPr>
+        <w:t>ng</w:t>
+      </w:r>
+      <w:proofErr w:type="spellEnd"/>
+      <w:r>
+        <w:rPr>
+          <w:rFonts w:asciiTheme="majorHAnsi" w:hAnsiTheme="majorHAnsi"/>
+          <w:i/>
+        </w:rPr>
+        <w:t xml:space="preserve"> </w:t>
+      </w:r>
+      <w:proofErr w:type="spellStart"/>
+      <w:r>
+        <w:rPr>
+          <w:rFonts w:asciiTheme="majorHAnsi" w:hAnsiTheme="majorHAnsi"/>
+          <w:i/>
+        </w:rPr>
+        <w:t>pinag-uutos</w:t>
+      </w:r>
+      <w:proofErr w:type="spellEnd"/>
+      <w:r>
+        <w:rPr>
+          <w:rFonts w:asciiTheme="majorHAnsi" w:hAnsiTheme="majorHAnsi"/>
+          <w:i/>
+        </w:rPr>
+        <w:t xml:space="preserve"> </w:t>
+      </w:r>
+      <w:proofErr w:type="spellStart"/>
+      <w:r>
+        <w:rPr>
+          <w:rFonts w:asciiTheme="majorHAnsi" w:hAnsiTheme="majorHAnsi"/>
+          <w:i/>
+        </w:rPr>
+        <w:t>ng</w:t>
+      </w:r>
+      <w:proofErr w:type="spellEnd"/>
+      <w:r>
+        <w:rPr>
+          <w:rFonts w:asciiTheme="majorHAnsi" w:hAnsiTheme="majorHAnsi"/>
+          <w:i/>
+        </w:rPr>
+        <w:t xml:space="preserve"> </w:t>
+      </w:r>
+      <w:proofErr w:type="spellStart"/>
+      <w:r>
+        <w:rPr>
+          <w:rFonts w:asciiTheme="majorHAnsi" w:hAnsiTheme="majorHAnsi"/>
+          <w:i/>
+        </w:rPr>
+        <w:t>batas</w:t>
+      </w:r>
+      <w:proofErr w:type="spellEnd"/>
+      <w:r>
+        <w:rPr>
+          <w:rFonts w:asciiTheme="majorHAnsi" w:hAnsiTheme="majorHAnsi"/>
+          <w:i/>
+        </w:rPr>
+        <w:t xml:space="preserve"> </w:t>
+      </w:r>
+      <w:proofErr w:type="spellStart"/>
+      <w:r>
+        <w:rPr>
+          <w:rFonts w:asciiTheme="majorHAnsi" w:hAnsiTheme="majorHAnsi"/>
+          <w:i/>
+        </w:rPr>
+        <w:t>sibil</w:t>
+      </w:r>
+      <w:proofErr w:type="spellEnd"/>
+      <w:r>
+        <w:rPr>
+          <w:rFonts w:asciiTheme="majorHAnsi" w:hAnsiTheme="majorHAnsi"/>
+          <w:i/>
+        </w:rPr>
+        <w:t>?</w:t>
       </w:r>
       <w:r>
         <w:rPr>
@@ -2525,7 +4961,7 @@
 </file>
 
 <file path=word/endnotes.xml><?xml version="1.0" encoding="utf-8"?>
-<w:endnotes xmlns:wpc="http://schemas.microsoft.com/office/word/2010/wordprocessingCanvas" xmlns:mc="http://schemas.openxmlformats.org/markup-compatibility/2006" xmlns:o="urn:schemas-microsoft-com:office:office" xmlns:r="http://schemas.openxmlformats.org/officeDocument/2006/relationships" xmlns:m="http://schemas.openxmlformats.org/officeDocument/2006/math" xmlns:v="urn:schemas-microsoft-com:vml" xmlns:wp14="http://schemas.microsoft.com/office/word/2010/wordprocessingDrawing" xmlns:wp="http://schemas.openxmlformats.org/drawingml/2006/wordprocessingDrawing" xmlns:w10="urn:schemas-microsoft-com:office:word" xmlns:w="http://schemas.openxmlformats.org/wordprocessingml/2006/main" xmlns:w14="http://schemas.microsoft.com/office/word/2010/wordml" xmlns:w15="http://schemas.microsoft.com/office/word/2012/wordml" xmlns:wpg="http://schemas.microsoft.com/office/word/2010/wordprocessingGroup" xmlns:wpi="http://schemas.microsoft.com/office/word/2010/wordprocessingInk" xmlns:wne="http://schemas.microsoft.com/office/word/2006/wordml" xmlns:wps="http://schemas.microsoft.com/office/word/2010/wordprocessingShape" mc:Ignorable="w14 w15 wp14">
+<w:endnotes xmlns:ve="http://schemas.openxmlformats.org/markup-compatibility/2006" xmlns:o="urn:schemas-microsoft-com:office:office" xmlns:r="http://schemas.openxmlformats.org/officeDocument/2006/relationships" xmlns:m="http://schemas.openxmlformats.org/officeDocument/2006/math" xmlns:v="urn:schemas-microsoft-com:vml" xmlns:wp="http://schemas.openxmlformats.org/drawingml/2006/wordprocessingDrawing" xmlns:w10="urn:schemas-microsoft-com:office:word" xmlns:w="http://schemas.openxmlformats.org/wordprocessingml/2006/main" xmlns:wne="http://schemas.microsoft.com/office/word/2006/wordml">
   <w:endnote w:type="separator" w:id="-1">
     <w:p>
       <w:pPr>
@@ -2550,7 +4986,7 @@
 </file>
 
 <file path=word/footnotes.xml><?xml version="1.0" encoding="utf-8"?>
-<w:footnotes xmlns:wpc="http://schemas.microsoft.com/office/word/2010/wordprocessingCanvas" xmlns:mc="http://schemas.openxmlformats.org/markup-compatibility/2006" xmlns:o="urn:schemas-microsoft-com:office:office" xmlns:r="http://schemas.openxmlformats.org/officeDocument/2006/relationships" xmlns:m="http://schemas.openxmlformats.org/officeDocument/2006/math" xmlns:v="urn:schemas-microsoft-com:vml" xmlns:wp14="http://schemas.microsoft.com/office/word/2010/wordprocessingDrawing" xmlns:wp="http://schemas.openxmlformats.org/drawingml/2006/wordprocessingDrawing" xmlns:w10="urn:schemas-microsoft-com:office:word" xmlns:w="http://schemas.openxmlformats.org/wordprocessingml/2006/main" xmlns:w14="http://schemas.microsoft.com/office/word/2010/wordml" xmlns:w15="http://schemas.microsoft.com/office/word/2012/wordml" xmlns:wpg="http://schemas.microsoft.com/office/word/2010/wordprocessingGroup" xmlns:wpi="http://schemas.microsoft.com/office/word/2010/wordprocessingInk" xmlns:wne="http://schemas.microsoft.com/office/word/2006/wordml" xmlns:wps="http://schemas.microsoft.com/office/word/2010/wordprocessingShape" mc:Ignorable="w14 w15 wp14">
+<w:footnotes xmlns:ve="http://schemas.openxmlformats.org/markup-compatibility/2006" xmlns:o="urn:schemas-microsoft-com:office:office" xmlns:r="http://schemas.openxmlformats.org/officeDocument/2006/relationships" xmlns:m="http://schemas.openxmlformats.org/officeDocument/2006/math" xmlns:v="urn:schemas-microsoft-com:vml" xmlns:wp="http://schemas.openxmlformats.org/drawingml/2006/wordprocessingDrawing" xmlns:w10="urn:schemas-microsoft-com:office:word" xmlns:w="http://schemas.openxmlformats.org/wordprocessingml/2006/main" xmlns:wne="http://schemas.microsoft.com/office/word/2006/wordml">
   <w:footnote w:type="separator" w:id="-1">
     <w:p>
       <w:pPr>
@@ -2575,7 +5011,7 @@
 </file>
 
 <file path=word/numbering.xml><?xml version="1.0" encoding="utf-8"?>
-<w:numbering xmlns:wpc="http://schemas.microsoft.com/office/word/2010/wordprocessingCanvas" xmlns:mc="http://schemas.openxmlformats.org/markup-compatibility/2006" xmlns:o="urn:schemas-microsoft-com:office:office" xmlns:r="http://schemas.openxmlformats.org/officeDocument/2006/relationships" xmlns:m="http://schemas.openxmlformats.org/officeDocument/2006/math" xmlns:v="urn:schemas-microsoft-com:vml" xmlns:wp14="http://schemas.microsoft.com/office/word/2010/wordprocessingDrawing" xmlns:wp="http://schemas.openxmlformats.org/drawingml/2006/wordprocessingDrawing" xmlns:w10="urn:schemas-microsoft-com:office:word" xmlns:w="http://schemas.openxmlformats.org/wordprocessingml/2006/main" xmlns:w14="http://schemas.microsoft.com/office/word/2010/wordml" xmlns:w15="http://schemas.microsoft.com/office/word/2012/wordml" xmlns:wpg="http://schemas.microsoft.com/office/word/2010/wordprocessingGroup" xmlns:wpi="http://schemas.microsoft.com/office/word/2010/wordprocessingInk" xmlns:wne="http://schemas.microsoft.com/office/word/2006/wordml" xmlns:wps="http://schemas.microsoft.com/office/word/2010/wordprocessingShape" mc:Ignorable="w14 w15 wp14">
+<w:numbering xmlns:ve="http://schemas.openxmlformats.org/markup-compatibility/2006" xmlns:o="urn:schemas-microsoft-com:office:office" xmlns:r="http://schemas.openxmlformats.org/officeDocument/2006/relationships" xmlns:m="http://schemas.openxmlformats.org/officeDocument/2006/math" xmlns:v="urn:schemas-microsoft-com:vml" xmlns:wp="http://schemas.openxmlformats.org/drawingml/2006/wordprocessingDrawing" xmlns:w10="urn:schemas-microsoft-com:office:word" xmlns:w="http://schemas.openxmlformats.org/wordprocessingml/2006/main" xmlns:wne="http://schemas.microsoft.com/office/word/2006/wordml">
   <w:abstractNum w:abstractNumId="0">
     <w:nsid w:val="74786032"/>
     <w:multiLevelType w:val="hybridMultilevel"/>
@@ -2672,7 +5108,7 @@
 </file>
 
 <file path=word/styles.xml><?xml version="1.0" encoding="utf-8"?>
-<w:styles xmlns:mc="http://schemas.openxmlformats.org/markup-compatibility/2006" xmlns:r="http://schemas.openxmlformats.org/officeDocument/2006/relationships" xmlns:w="http://schemas.openxmlformats.org/wordprocessingml/2006/main" xmlns:w14="http://schemas.microsoft.com/office/word/2010/wordml" xmlns:w15="http://schemas.microsoft.com/office/word/2012/wordml" mc:Ignorable="w14 w15">
+<w:styles xmlns:r="http://schemas.openxmlformats.org/officeDocument/2006/relationships" xmlns:w="http://schemas.openxmlformats.org/wordprocessingml/2006/main">
   <w:docDefaults>
     <w:rPrDefault>
       <w:rPr>
@@ -2688,382 +5124,149 @@
       </w:pPr>
     </w:pPrDefault>
   </w:docDefaults>
-  <w:latentStyles w:defLockedState="0" w:defUIPriority="99" w:defSemiHidden="0" w:defUnhideWhenUsed="0" w:defQFormat="0" w:count="371">
-    <w:lsdException w:name="Normal" w:uiPriority="0" w:qFormat="1"/>
-    <w:lsdException w:name="heading 1" w:uiPriority="9" w:qFormat="1"/>
-    <w:lsdException w:name="heading 2" w:semiHidden="1" w:uiPriority="9" w:unhideWhenUsed="1" w:qFormat="1"/>
-    <w:lsdException w:name="heading 3" w:semiHidden="1" w:uiPriority="9" w:unhideWhenUsed="1" w:qFormat="1"/>
-    <w:lsdException w:name="heading 4" w:semiHidden="1" w:uiPriority="9" w:unhideWhenUsed="1" w:qFormat="1"/>
-    <w:lsdException w:name="heading 5" w:semiHidden="1" w:uiPriority="9" w:unhideWhenUsed="1" w:qFormat="1"/>
-    <w:lsdException w:name="heading 6" w:semiHidden="1" w:uiPriority="9" w:unhideWhenUsed="1" w:qFormat="1"/>
-    <w:lsdException w:name="heading 7" w:semiHidden="1" w:uiPriority="9" w:unhideWhenUsed="1" w:qFormat="1"/>
-    <w:lsdException w:name="heading 8" w:semiHidden="1" w:uiPriority="9" w:unhideWhenUsed="1" w:qFormat="1"/>
-    <w:lsdException w:name="heading 9" w:semiHidden="1" w:uiPriority="9" w:unhideWhenUsed="1" w:qFormat="1"/>
-    <w:lsdException w:name="index 1" w:semiHidden="1" w:unhideWhenUsed="1"/>
-    <w:lsdException w:name="index 2" w:semiHidden="1" w:unhideWhenUsed="1"/>
-    <w:lsdException w:name="index 3" w:semiHidden="1" w:unhideWhenUsed="1"/>
-    <w:lsdException w:name="index 4" w:semiHidden="1" w:unhideWhenUsed="1"/>
-    <w:lsdException w:name="index 5" w:semiHidden="1" w:unhideWhenUsed="1"/>
-    <w:lsdException w:name="index 6" w:semiHidden="1" w:unhideWhenUsed="1"/>
-    <w:lsdException w:name="index 7" w:semiHidden="1" w:unhideWhenUsed="1"/>
-    <w:lsdException w:name="index 8" w:semiHidden="1" w:unhideWhenUsed="1"/>
-    <w:lsdException w:name="index 9" w:semiHidden="1" w:unhideWhenUsed="1"/>
-    <w:lsdException w:name="toc 1" w:semiHidden="1" w:uiPriority="39" w:unhideWhenUsed="1"/>
-    <w:lsdException w:name="toc 2" w:semiHidden="1" w:uiPriority="39" w:unhideWhenUsed="1"/>
-    <w:lsdException w:name="toc 3" w:semiHidden="1" w:uiPriority="39" w:unhideWhenUsed="1"/>
-    <w:lsdException w:name="toc 4" w:semiHidden="1" w:uiPriority="39" w:unhideWhenUsed="1"/>
-    <w:lsdException w:name="toc 5" w:semiHidden="1" w:uiPriority="39" w:unhideWhenUsed="1"/>
-    <w:lsdException w:name="toc 6" w:semiHidden="1" w:uiPriority="39" w:unhideWhenUsed="1"/>
-    <w:lsdException w:name="toc 7" w:semiHidden="1" w:uiPriority="39" w:unhideWhenUsed="1"/>
-    <w:lsdException w:name="toc 8" w:semiHidden="1" w:uiPriority="39" w:unhideWhenUsed="1"/>
-    <w:lsdException w:name="toc 9" w:semiHidden="1" w:uiPriority="39" w:unhideWhenUsed="1"/>
-    <w:lsdException w:name="Normal Indent" w:semiHidden="1" w:unhideWhenUsed="1"/>
-    <w:lsdException w:name="footnote text" w:semiHidden="1" w:unhideWhenUsed="1"/>
-    <w:lsdException w:name="annotation text" w:semiHidden="1" w:unhideWhenUsed="1"/>
-    <w:lsdException w:name="header" w:semiHidden="1" w:unhideWhenUsed="1"/>
-    <w:lsdException w:name="footer" w:semiHidden="1" w:unhideWhenUsed="1"/>
-    <w:lsdException w:name="index heading" w:semiHidden="1" w:unhideWhenUsed="1"/>
-    <w:lsdException w:name="caption" w:semiHidden="1" w:uiPriority="35" w:unhideWhenUsed="1" w:qFormat="1"/>
-    <w:lsdException w:name="table of figures" w:semiHidden="1" w:unhideWhenUsed="1"/>
-    <w:lsdException w:name="envelope address" w:semiHidden="1" w:unhideWhenUsed="1"/>
-    <w:lsdException w:name="envelope return" w:semiHidden="1" w:unhideWhenUsed="1"/>
-    <w:lsdException w:name="footnote reference" w:semiHidden="1" w:unhideWhenUsed="1"/>
-    <w:lsdException w:name="annotation reference" w:semiHidden="1" w:unhideWhenUsed="1"/>
-    <w:lsdException w:name="line number" w:semiHidden="1" w:unhideWhenUsed="1"/>
-    <w:lsdException w:name="page number" w:semiHidden="1" w:unhideWhenUsed="1"/>
-    <w:lsdException w:name="endnote reference" w:semiHidden="1" w:unhideWhenUsed="1"/>
-    <w:lsdException w:name="endnote text" w:semiHidden="1" w:unhideWhenUsed="1"/>
-    <w:lsdException w:name="table of authorities" w:semiHidden="1" w:unhideWhenUsed="1"/>
-    <w:lsdException w:name="macro" w:semiHidden="1" w:unhideWhenUsed="1"/>
-    <w:lsdException w:name="toa heading" w:semiHidden="1" w:unhideWhenUsed="1"/>
-    <w:lsdException w:name="List" w:semiHidden="1" w:unhideWhenUsed="1"/>
-    <w:lsdException w:name="List Bullet" w:semiHidden="1" w:unhideWhenUsed="1"/>
-    <w:lsdException w:name="List Number" w:semiHidden="1" w:unhideWhenUsed="1"/>
-    <w:lsdException w:name="List 2" w:semiHidden="1" w:unhideWhenUsed="1"/>
-    <w:lsdException w:name="List 3" w:semiHidden="1" w:unhideWhenUsed="1"/>
-    <w:lsdException w:name="List 4" w:semiHidden="1" w:unhideWhenUsed="1"/>
-    <w:lsdException w:name="List 5" w:semiHidden="1" w:unhideWhenUsed="1"/>
-    <w:lsdException w:name="List Bullet 2" w:semiHidden="1" w:unhideWhenUsed="1"/>
-    <w:lsdException w:name="List Bullet 3" w:semiHidden="1" w:unhideWhenUsed="1"/>
-    <w:lsdException w:name="List Bullet 4" w:semiHidden="1" w:unhideWhenUsed="1"/>
-    <w:lsdException w:name="List Bullet 5" w:semiHidden="1" w:unhideWhenUsed="1"/>
-    <w:lsdException w:name="List Number 2" w:semiHidden="1" w:unhideWhenUsed="1"/>
-    <w:lsdException w:name="List Number 3" w:semiHidden="1" w:unhideWhenUsed="1"/>
-    <w:lsdException w:name="List Number 4" w:semiHidden="1" w:unhideWhenUsed="1"/>
-    <w:lsdException w:name="List Number 5" w:semiHidden="1" w:unhideWhenUsed="1"/>
-    <w:lsdException w:name="Title" w:uiPriority="10" w:qFormat="1"/>
-    <w:lsdException w:name="Closing" w:semiHidden="1" w:unhideWhenUsed="1"/>
-    <w:lsdException w:name="Signature" w:semiHidden="1" w:unhideWhenUsed="1"/>
-    <w:lsdException w:name="Default Paragraph Font" w:semiHidden="1" w:uiPriority="1" w:unhideWhenUsed="1"/>
-    <w:lsdException w:name="Body Text" w:semiHidden="1" w:unhideWhenUsed="1"/>
-    <w:lsdException w:name="Body Text Indent" w:semiHidden="1" w:unhideWhenUsed="1"/>
-    <w:lsdException w:name="List Continue" w:semiHidden="1" w:unhideWhenUsed="1"/>
-    <w:lsdException w:name="List Continue 2" w:semiHidden="1" w:unhideWhenUsed="1"/>
-    <w:lsdException w:name="List Continue 3" w:semiHidden="1" w:unhideWhenUsed="1"/>
-    <w:lsdException w:name="List Continue 4" w:semiHidden="1" w:unhideWhenUsed="1"/>
-    <w:lsdException w:name="List Continue 5" w:semiHidden="1" w:unhideWhenUsed="1"/>
-    <w:lsdException w:name="Message Header" w:semiHidden="1" w:unhideWhenUsed="1"/>
-    <w:lsdException w:name="Subtitle" w:uiPriority="11" w:qFormat="1"/>
-    <w:lsdException w:name="Salutation" w:semiHidden="1" w:unhideWhenUsed="1"/>
-    <w:lsdException w:name="Date" w:semiHidden="1" w:unhideWhenUsed="1"/>
-    <w:lsdException w:name="Body Text First Indent" w:semiHidden="1" w:unhideWhenUsed="1"/>
-    <w:lsdException w:name="Body Text First Indent 2" w:semiHidden="1" w:unhideWhenUsed="1"/>
-    <w:lsdException w:name="Note Heading" w:semiHidden="1" w:unhideWhenUsed="1"/>
-    <w:lsdException w:name="Body Text 2" w:semiHidden="1" w:unhideWhenUsed="1"/>
-    <w:lsdException w:name="Body Text 3" w:semiHidden="1" w:unhideWhenUsed="1"/>
-    <w:lsdException w:name="Body Text Indent 2" w:semiHidden="1" w:unhideWhenUsed="1"/>
-    <w:lsdException w:name="Body Text Indent 3" w:semiHidden="1" w:unhideWhenUsed="1"/>
-    <w:lsdException w:name="Block Text" w:semiHidden="1" w:unhideWhenUsed="1"/>
-    <w:lsdException w:name="Hyperlink" w:semiHidden="1" w:unhideWhenUsed="1"/>
-    <w:lsdException w:name="FollowedHyperlink" w:semiHidden="1" w:unhideWhenUsed="1"/>
-    <w:lsdException w:name="Strong" w:uiPriority="22" w:qFormat="1"/>
-    <w:lsdException w:name="Emphasis" w:uiPriority="20" w:qFormat="1"/>
-    <w:lsdException w:name="Document Map" w:semiHidden="1" w:unhideWhenUsed="1"/>
-    <w:lsdException w:name="Plain Text" w:semiHidden="1" w:unhideWhenUsed="1"/>
-    <w:lsdException w:name="E-mail Signature" w:semiHidden="1" w:unhideWhenUsed="1"/>
-    <w:lsdException w:name="HTML Top of Form" w:semiHidden="1" w:unhideWhenUsed="1"/>
-    <w:lsdException w:name="HTML Bottom of Form" w:semiHidden="1" w:unhideWhenUsed="1"/>
-    <w:lsdException w:name="Normal (Web)" w:semiHidden="1" w:unhideWhenUsed="1"/>
-    <w:lsdException w:name="HTML Acronym" w:semiHidden="1" w:unhideWhenUsed="1"/>
-    <w:lsdException w:name="HTML Address" w:semiHidden="1" w:unhideWhenUsed="1"/>
-    <w:lsdException w:name="HTML Cite" w:semiHidden="1" w:unhideWhenUsed="1"/>
-    <w:lsdException w:name="HTML Code" w:semiHidden="1" w:unhideWhenUsed="1"/>
-    <w:lsdException w:name="HTML Definition" w:semiHidden="1" w:unhideWhenUsed="1"/>
-    <w:lsdException w:name="HTML Keyboard" w:semiHidden="1" w:unhideWhenUsed="1"/>
-    <w:lsdException w:name="HTML Preformatted" w:semiHidden="1" w:unhideWhenUsed="1"/>
-    <w:lsdException w:name="HTML Sample" w:semiHidden="1" w:unhideWhenUsed="1"/>
-    <w:lsdException w:name="HTML Typewriter" w:semiHidden="1" w:unhideWhenUsed="1"/>
-    <w:lsdException w:name="HTML Variable" w:semiHidden="1" w:unhideWhenUsed="1"/>
-    <w:lsdException w:name="Normal Table" w:semiHidden="1" w:unhideWhenUsed="1"/>
-    <w:lsdException w:name="annotation subject" w:semiHidden="1" w:unhideWhenUsed="1"/>
-    <w:lsdException w:name="No List" w:semiHidden="1" w:unhideWhenUsed="1"/>
-    <w:lsdException w:name="Outline List 1" w:semiHidden="1" w:unhideWhenUsed="1"/>
-    <w:lsdException w:name="Outline List 2" w:semiHidden="1" w:unhideWhenUsed="1"/>
-    <w:lsdException w:name="Outline List 3" w:semiHidden="1" w:unhideWhenUsed="1"/>
-    <w:lsdException w:name="Table Simple 1" w:semiHidden="1" w:unhideWhenUsed="1"/>
-    <w:lsdException w:name="Table Simple 2" w:semiHidden="1" w:unhideWhenUsed="1"/>
-    <w:lsdException w:name="Table Simple 3" w:semiHidden="1" w:unhideWhenUsed="1"/>
-    <w:lsdException w:name="Table Classic 1" w:semiHidden="1" w:unhideWhenUsed="1"/>
-    <w:lsdException w:name="Table Classic 2" w:semiHidden="1" w:unhideWhenUsed="1"/>
-    <w:lsdException w:name="Table Classic 3" w:semiHidden="1" w:unhideWhenUsed="1"/>
-    <w:lsdException w:name="Table Classic 4" w:semiHidden="1" w:unhideWhenUsed="1"/>
-    <w:lsdException w:name="Table Colorful 1" w:semiHidden="1" w:unhideWhenUsed="1"/>
-    <w:lsdException w:name="Table Colorful 2" w:semiHidden="1" w:unhideWhenUsed="1"/>
-    <w:lsdException w:name="Table Colorful 3" w:semiHidden="1" w:unhideWhenUsed="1"/>
-    <w:lsdException w:name="Table Columns 1" w:semiHidden="1" w:unhideWhenUsed="1"/>
-    <w:lsdException w:name="Table Columns 2" w:semiHidden="1" w:unhideWhenUsed="1"/>
-    <w:lsdException w:name="Table Columns 3" w:semiHidden="1" w:unhideWhenUsed="1"/>
-    <w:lsdException w:name="Table Columns 4" w:semiHidden="1" w:unhideWhenUsed="1"/>
-    <w:lsdException w:name="Table Columns 5" w:semiHidden="1" w:unhideWhenUsed="1"/>
-    <w:lsdException w:name="Table Grid 1" w:semiHidden="1" w:unhideWhenUsed="1"/>
-    <w:lsdException w:name="Table Grid 2" w:semiHidden="1" w:unhideWhenUsed="1"/>
-    <w:lsdException w:name="Table Grid 3" w:semiHidden="1" w:unhideWhenUsed="1"/>
-    <w:lsdException w:name="Table Grid 4" w:semiHidden="1" w:unhideWhenUsed="1"/>
-    <w:lsdException w:name="Table Grid 5" w:semiHidden="1" w:unhideWhenUsed="1"/>
-    <w:lsdException w:name="Table Grid 6" w:semiHidden="1" w:unhideWhenUsed="1"/>
-    <w:lsdException w:name="Table Grid 7" w:semiHidden="1" w:unhideWhenUsed="1"/>
-    <w:lsdException w:name="Table Grid 8" w:semiHidden="1" w:unhideWhenUsed="1"/>
-    <w:lsdException w:name="Table List 1" w:semiHidden="1" w:unhideWhenUsed="1"/>
-    <w:lsdException w:name="Table List 2" w:semiHidden="1" w:unhideWhenUsed="1"/>
-    <w:lsdException w:name="Table List 3" w:semiHidden="1" w:unhideWhenUsed="1"/>
-    <w:lsdException w:name="Table List 4" w:semiHidden="1" w:unhideWhenUsed="1"/>
-    <w:lsdException w:name="Table List 5" w:semiHidden="1" w:unhideWhenUsed="1"/>
-    <w:lsdException w:name="Table List 6" w:semiHidden="1" w:unhideWhenUsed="1"/>
-    <w:lsdException w:name="Table List 7" w:semiHidden="1" w:unhideWhenUsed="1"/>
-    <w:lsdException w:name="Table List 8" w:semiHidden="1" w:unhideWhenUsed="1"/>
-    <w:lsdException w:name="Table 3D effects 1" w:semiHidden="1" w:unhideWhenUsed="1"/>
-    <w:lsdException w:name="Table 3D effects 2" w:semiHidden="1" w:unhideWhenUsed="1"/>
-    <w:lsdException w:name="Table 3D effects 3" w:semiHidden="1" w:unhideWhenUsed="1"/>
-    <w:lsdException w:name="Table Contemporary" w:semiHidden="1" w:unhideWhenUsed="1"/>
-    <w:lsdException w:name="Table Elegant" w:semiHidden="1" w:unhideWhenUsed="1"/>
-    <w:lsdException w:name="Table Professional" w:semiHidden="1" w:unhideWhenUsed="1"/>
-    <w:lsdException w:name="Table Subtle 1" w:semiHidden="1" w:unhideWhenUsed="1"/>
-    <w:lsdException w:name="Table Subtle 2" w:semiHidden="1" w:unhideWhenUsed="1"/>
-    <w:lsdException w:name="Table Web 1" w:semiHidden="1" w:unhideWhenUsed="1"/>
-    <w:lsdException w:name="Table Web 2" w:semiHidden="1" w:unhideWhenUsed="1"/>
-    <w:lsdException w:name="Table Web 3" w:semiHidden="1" w:unhideWhenUsed="1"/>
-    <w:lsdException w:name="Balloon Text" w:semiHidden="1" w:unhideWhenUsed="1"/>
-    <w:lsdException w:name="Table Grid" w:uiPriority="59"/>
-    <w:lsdException w:name="Table Theme" w:semiHidden="1" w:unhideWhenUsed="1"/>
-    <w:lsdException w:name="Placeholder Text" w:semiHidden="1"/>
-    <w:lsdException w:name="No Spacing" w:uiPriority="1" w:qFormat="1"/>
-    <w:lsdException w:name="Light Shading" w:uiPriority="60"/>
-    <w:lsdException w:name="Light List" w:uiPriority="61"/>
-    <w:lsdException w:name="Light Grid" w:uiPriority="62"/>
-    <w:lsdException w:name="Medium Shading 1" w:uiPriority="63"/>
-    <w:lsdException w:name="Medium Shading 2" w:uiPriority="64"/>
-    <w:lsdException w:name="Medium List 1" w:uiPriority="65"/>
-    <w:lsdException w:name="Medium List 2" w:uiPriority="66"/>
-    <w:lsdException w:name="Medium Grid 1" w:uiPriority="67"/>
-    <w:lsdException w:name="Medium Grid 2" w:uiPriority="68"/>
-    <w:lsdException w:name="Medium Grid 3" w:uiPriority="69"/>
-    <w:lsdException w:name="Dark List" w:uiPriority="70"/>
-    <w:lsdException w:name="Colorful Shading" w:uiPriority="71"/>
-    <w:lsdException w:name="Colorful List" w:uiPriority="72"/>
-    <w:lsdException w:name="Colorful Grid" w:uiPriority="73"/>
-    <w:lsdException w:name="Light Shading Accent 1" w:uiPriority="60"/>
-    <w:lsdException w:name="Light List Accent 1" w:uiPriority="61"/>
-    <w:lsdException w:name="Light Grid Accent 1" w:uiPriority="62"/>
-    <w:lsdException w:name="Medium Shading 1 Accent 1" w:uiPriority="63"/>
-    <w:lsdException w:name="Medium Shading 2 Accent 1" w:uiPriority="64"/>
-    <w:lsdException w:name="Medium List 1 Accent 1" w:uiPriority="65"/>
-    <w:lsdException w:name="Revision" w:semiHidden="1"/>
-    <w:lsdException w:name="List Paragraph" w:uiPriority="34" w:qFormat="1"/>
-    <w:lsdException w:name="Quote" w:uiPriority="29" w:qFormat="1"/>
-    <w:lsdException w:name="Intense Quote" w:uiPriority="30" w:qFormat="1"/>
-    <w:lsdException w:name="Medium List 2 Accent 1" w:uiPriority="66"/>
-    <w:lsdException w:name="Medium Grid 1 Accent 1" w:uiPriority="67"/>
-    <w:lsdException w:name="Medium Grid 2 Accent 1" w:uiPriority="68"/>
-    <w:lsdException w:name="Medium Grid 3 Accent 1" w:uiPriority="69"/>
-    <w:lsdException w:name="Dark List Accent 1" w:uiPriority="70"/>
-    <w:lsdException w:name="Colorful Shading Accent 1" w:uiPriority="71"/>
-    <w:lsdException w:name="Colorful List Accent 1" w:uiPriority="72"/>
-    <w:lsdException w:name="Colorful Grid Accent 1" w:uiPriority="73"/>
-    <w:lsdException w:name="Light Shading Accent 2" w:uiPriority="60"/>
-    <w:lsdException w:name="Light List Accent 2" w:uiPriority="61"/>
-    <w:lsdException w:name="Light Grid Accent 2" w:uiPriority="62"/>
-    <w:lsdException w:name="Medium Shading 1 Accent 2" w:uiPriority="63"/>
-    <w:lsdException w:name="Medium Shading 2 Accent 2" w:uiPriority="64"/>
-    <w:lsdException w:name="Medium List 1 Accent 2" w:uiPriority="65"/>
-    <w:lsdException w:name="Medium List 2 Accent 2" w:uiPriority="66"/>
-    <w:lsdException w:name="Medium Grid 1 Accent 2" w:uiPriority="67"/>
-    <w:lsdException w:name="Medium Grid 2 Accent 2" w:uiPriority="68"/>
-    <w:lsdException w:name="Medium Grid 3 Accent 2" w:uiPriority="69"/>
-    <w:lsdException w:name="Dark List Accent 2" w:uiPriority="70"/>
-    <w:lsdException w:name="Colorful Shading Accent 2" w:uiPriority="71"/>
-    <w:lsdException w:name="Colorful List Accent 2" w:uiPriority="72"/>
-    <w:lsdException w:name="Colorful Grid Accent 2" w:uiPriority="73"/>
-    <w:lsdException w:name="Light Shading Accent 3" w:uiPriority="60"/>
-    <w:lsdException w:name="Light List Accent 3" w:uiPriority="61"/>
-    <w:lsdException w:name="Light Grid Accent 3" w:uiPriority="62"/>
-    <w:lsdException w:name="Medium Shading 1 Accent 3" w:uiPriority="63"/>
-    <w:lsdException w:name="Medium Shading 2 Accent 3" w:uiPriority="64"/>
-    <w:lsdException w:name="Medium List 1 Accent 3" w:uiPriority="65"/>
-    <w:lsdException w:name="Medium List 2 Accent 3" w:uiPriority="66"/>
-    <w:lsdException w:name="Medium Grid 1 Accent 3" w:uiPriority="67"/>
-    <w:lsdException w:name="Medium Grid 2 Accent 3" w:uiPriority="68"/>
-    <w:lsdException w:name="Medium Grid 3 Accent 3" w:uiPriority="69"/>
-    <w:lsdException w:name="Dark List Accent 3" w:uiPriority="70"/>
-    <w:lsdException w:name="Colorful Shading Accent 3" w:uiPriority="71"/>
-    <w:lsdException w:name="Colorful List Accent 3" w:uiPriority="72"/>
-    <w:lsdException w:name="Colorful Grid Accent 3" w:uiPriority="73"/>
-    <w:lsdException w:name="Light Shading Accent 4" w:uiPriority="60"/>
-    <w:lsdException w:name="Light List Accent 4" w:uiPriority="61"/>
-    <w:lsdException w:name="Light Grid Accent 4" w:uiPriority="62"/>
-    <w:lsdException w:name="Medium Shading 1 Accent 4" w:uiPriority="63"/>
-    <w:lsdException w:name="Medium Shading 2 Accent 4" w:uiPriority="64"/>
-    <w:lsdException w:name="Medium List 1 Accent 4" w:uiPriority="65"/>
-    <w:lsdException w:name="Medium List 2 Accent 4" w:uiPriority="66"/>
-    <w:lsdException w:name="Medium Grid 1 Accent 4" w:uiPriority="67"/>
-    <w:lsdException w:name="Medium Grid 2 Accent 4" w:uiPriority="68"/>
-    <w:lsdException w:name="Medium Grid 3 Accent 4" w:uiPriority="69"/>
-    <w:lsdException w:name="Dark List Accent 4" w:uiPriority="70"/>
-    <w:lsdException w:name="Colorful Shading Accent 4" w:uiPriority="71"/>
-    <w:lsdException w:name="Colorful List Accent 4" w:uiPriority="72"/>
-    <w:lsdException w:name="Colorful Grid Accent 4" w:uiPriority="73"/>
-    <w:lsdException w:name="Light Shading Accent 5" w:uiPriority="60"/>
-    <w:lsdException w:name="Light List Accent 5" w:uiPriority="61"/>
-    <w:lsdException w:name="Light Grid Accent 5" w:uiPriority="62"/>
-    <w:lsdException w:name="Medium Shading 1 Accent 5" w:uiPriority="63"/>
-    <w:lsdException w:name="Medium Shading 2 Accent 5" w:uiPriority="64"/>
-    <w:lsdException w:name="Medium List 1 Accent 5" w:uiPriority="65"/>
-    <w:lsdException w:name="Medium List 2 Accent 5" w:uiPriority="66"/>
-    <w:lsdException w:name="Medium Grid 1 Accent 5" w:uiPriority="67"/>
-    <w:lsdException w:name="Medium Grid 2 Accent 5" w:uiPriority="68"/>
-    <w:lsdException w:name="Medium Grid 3 Accent 5" w:uiPriority="69"/>
-    <w:lsdException w:name="Dark List Accent 5" w:uiPriority="70"/>
-    <w:lsdException w:name="Colorful Shading Accent 5" w:uiPriority="71"/>
-    <w:lsdException w:name="Colorful List Accent 5" w:uiPriority="72"/>
-    <w:lsdException w:name="Colorful Grid Accent 5" w:uiPriority="73"/>
-    <w:lsdException w:name="Light Shading Accent 6" w:uiPriority="60"/>
-    <w:lsdException w:name="Light List Accent 6" w:uiPriority="61"/>
-    <w:lsdException w:name="Light Grid Accent 6" w:uiPriority="62"/>
-    <w:lsdException w:name="Medium Shading 1 Accent 6" w:uiPriority="63"/>
-    <w:lsdException w:name="Medium Shading 2 Accent 6" w:uiPriority="64"/>
-    <w:lsdException w:name="Medium List 1 Accent 6" w:uiPriority="65"/>
-    <w:lsdException w:name="Medium List 2 Accent 6" w:uiPriority="66"/>
-    <w:lsdException w:name="Medium Grid 1 Accent 6" w:uiPriority="67"/>
-    <w:lsdException w:name="Medium Grid 2 Accent 6" w:uiPriority="68"/>
-    <w:lsdException w:name="Medium Grid 3 Accent 6" w:uiPriority="69"/>
-    <w:lsdException w:name="Dark List Accent 6" w:uiPriority="70"/>
-    <w:lsdException w:name="Colorful Shading Accent 6" w:uiPriority="71"/>
-    <w:lsdException w:name="Colorful List Accent 6" w:uiPriority="72"/>
-    <w:lsdException w:name="Colorful Grid Accent 6" w:uiPriority="73"/>
-    <w:lsdException w:name="Subtle Emphasis" w:uiPriority="19" w:qFormat="1"/>
-    <w:lsdException w:name="Intense Emphasis" w:uiPriority="21" w:qFormat="1"/>
-    <w:lsdException w:name="Subtle Reference" w:uiPriority="31" w:qFormat="1"/>
-    <w:lsdException w:name="Intense Reference" w:uiPriority="32" w:qFormat="1"/>
-    <w:lsdException w:name="Book Title" w:uiPriority="33" w:qFormat="1"/>
-    <w:lsdException w:name="Bibliography" w:semiHidden="1" w:uiPriority="37" w:unhideWhenUsed="1"/>
-    <w:lsdException w:name="TOC Heading" w:semiHidden="1" w:uiPriority="39" w:unhideWhenUsed="1" w:qFormat="1"/>
-    <w:lsdException w:name="Plain Table 1" w:uiPriority="41"/>
-    <w:lsdException w:name="Plain Table 2" w:uiPriority="42"/>
-    <w:lsdException w:name="Plain Table 3" w:uiPriority="43"/>
-    <w:lsdException w:name="Plain Table 4" w:uiPriority="44"/>
-    <w:lsdException w:name="Plain Table 5" w:uiPriority="45"/>
-    <w:lsdException w:name="Grid Table Light" w:uiPriority="40"/>
-    <w:lsdException w:name="Grid Table 1 Light" w:uiPriority="46"/>
-    <w:lsdException w:name="Grid Table 2" w:uiPriority="47"/>
-    <w:lsdException w:name="Grid Table 3" w:uiPriority="48"/>
-    <w:lsdException w:name="Grid Table 4" w:uiPriority="49"/>
-    <w:lsdException w:name="Grid Table 5 Dark" w:uiPriority="50"/>
-    <w:lsdException w:name="Grid Table 6 Colorful" w:uiPriority="51"/>
-    <w:lsdException w:name="Grid Table 7 Colorful" w:uiPriority="52"/>
-    <w:lsdException w:name="Grid Table 1 Light Accent 1" w:uiPriority="46"/>
-    <w:lsdException w:name="Grid Table 2 Accent 1" w:uiPriority="47"/>
-    <w:lsdException w:name="Grid Table 3 Accent 1" w:uiPriority="48"/>
-    <w:lsdException w:name="Grid Table 4 Accent 1" w:uiPriority="49"/>
-    <w:lsdException w:name="Grid Table 5 Dark Accent 1" w:uiPriority="50"/>
-    <w:lsdException w:name="Grid Table 6 Colorful Accent 1" w:uiPriority="51"/>
-    <w:lsdException w:name="Grid Table 7 Colorful Accent 1" w:uiPriority="52"/>
-    <w:lsdException w:name="Grid Table 1 Light Accent 2" w:uiPriority="46"/>
-    <w:lsdException w:name="Grid Table 2 Accent 2" w:uiPriority="47"/>
-    <w:lsdException w:name="Grid Table 3 Accent 2" w:uiPriority="48"/>
-    <w:lsdException w:name="Grid Table 4 Accent 2" w:uiPriority="49"/>
-    <w:lsdException w:name="Grid Table 5 Dark Accent 2" w:uiPriority="50"/>
-    <w:lsdException w:name="Grid Table 6 Colorful Accent 2" w:uiPriority="51"/>
-    <w:lsdException w:name="Grid Table 7 Colorful Accent 2" w:uiPriority="52"/>
-    <w:lsdException w:name="Grid Table 1 Light Accent 3" w:uiPriority="46"/>
-    <w:lsdException w:name="Grid Table 2 Accent 3" w:uiPriority="47"/>
-    <w:lsdException w:name="Grid Table 3 Accent 3" w:uiPriority="48"/>
-    <w:lsdException w:name="Grid Table 4 Accent 3" w:uiPriority="49"/>
-    <w:lsdException w:name="Grid Table 5 Dark Accent 3" w:uiPriority="50"/>
-    <w:lsdException w:name="Grid Table 6 Colorful Accent 3" w:uiPriority="51"/>
-    <w:lsdException w:name="Grid Table 7 Colorful Accent 3" w:uiPriority="52"/>
-    <w:lsdException w:name="Grid Table 1 Light Accent 4" w:uiPriority="46"/>
-    <w:lsdException w:name="Grid Table 2 Accent 4" w:uiPriority="47"/>
-    <w:lsdException w:name="Grid Table 3 Accent 4" w:uiPriority="48"/>
-    <w:lsdException w:name="Grid Table 4 Accent 4" w:uiPriority="49"/>
-    <w:lsdException w:name="Grid Table 5 Dark Accent 4" w:uiPriority="50"/>
-    <w:lsdException w:name="Grid Table 6 Colorful Accent 4" w:uiPriority="51"/>
-    <w:lsdException w:name="Grid Table 7 Colorful Accent 4" w:uiPriority="52"/>
-    <w:lsdException w:name="Grid Table 1 Light Accent 5" w:uiPriority="46"/>
-    <w:lsdException w:name="Grid Table 2 Accent 5" w:uiPriority="47"/>
-    <w:lsdException w:name="Grid Table 3 Accent 5" w:uiPriority="48"/>
-    <w:lsdException w:name="Grid Table 4 Accent 5" w:uiPriority="49"/>
-    <w:lsdException w:name="Grid Table 5 Dark Accent 5" w:uiPriority="50"/>
-    <w:lsdException w:name="Grid Table 6 Colorful Accent 5" w:uiPriority="51"/>
-    <w:lsdException w:name="Grid Table 7 Colorful Accent 5" w:uiPriority="52"/>
-    <w:lsdException w:name="Grid Table 1 Light Accent 6" w:uiPriority="46"/>
-    <w:lsdException w:name="Grid Table 2 Accent 6" w:uiPriority="47"/>
-    <w:lsdException w:name="Grid Table 3 Accent 6" w:uiPriority="48"/>
-    <w:lsdException w:name="Grid Table 4 Accent 6" w:uiPriority="49"/>
-    <w:lsdException w:name="Grid Table 5 Dark Accent 6" w:uiPriority="50"/>
-    <w:lsdException w:name="Grid Table 6 Colorful Accent 6" w:uiPriority="51"/>
-    <w:lsdException w:name="Grid Table 7 Colorful Accent 6" w:uiPriority="52"/>
-    <w:lsdException w:name="List Table 1 Light" w:uiPriority="46"/>
-    <w:lsdException w:name="List Table 2" w:uiPriority="47"/>
-    <w:lsdException w:name="List Table 3" w:uiPriority="48"/>
-    <w:lsdException w:name="List Table 4" w:uiPriority="49"/>
-    <w:lsdException w:name="List Table 5 Dark" w:uiPriority="50"/>
-    <w:lsdException w:name="List Table 6 Colorful" w:uiPriority="51"/>
-    <w:lsdException w:name="List Table 7 Colorful" w:uiPriority="52"/>
-    <w:lsdException w:name="List Table 1 Light Accent 1" w:uiPriority="46"/>
-    <w:lsdException w:name="List Table 2 Accent 1" w:uiPriority="47"/>
-    <w:lsdException w:name="List Table 3 Accent 1" w:uiPriority="48"/>
-    <w:lsdException w:name="List Table 4 Accent 1" w:uiPriority="49"/>
-    <w:lsdException w:name="List Table 5 Dark Accent 1" w:uiPriority="50"/>
-    <w:lsdException w:name="List Table 6 Colorful Accent 1" w:uiPriority="51"/>
-    <w:lsdException w:name="List Table 7 Colorful Accent 1" w:uiPriority="52"/>
-    <w:lsdException w:name="List Table 1 Light Accent 2" w:uiPriority="46"/>
-    <w:lsdException w:name="List Table 2 Accent 2" w:uiPriority="47"/>
-    <w:lsdException w:name="List Table 3 Accent 2" w:uiPriority="48"/>
-    <w:lsdException w:name="List Table 4 Accent 2" w:uiPriority="49"/>
-    <w:lsdException w:name="List Table 5 Dark Accent 2" w:uiPriority="50"/>
-    <w:lsdException w:name="List Table 6 Colorful Accent 2" w:uiPriority="51"/>
-    <w:lsdException w:name="List Table 7 Colorful Accent 2" w:uiPriority="52"/>
-    <w:lsdException w:name="List Table 1 Light Accent 3" w:uiPriority="46"/>
-    <w:lsdException w:name="List Table 2 Accent 3" w:uiPriority="47"/>
-    <w:lsdException w:name="List Table 3 Accent 3" w:uiPriority="48"/>
-    <w:lsdException w:name="List Table 4 Accent 3" w:uiPriority="49"/>
-    <w:lsdException w:name="List Table 5 Dark Accent 3" w:uiPriority="50"/>
-    <w:lsdException w:name="List Table 6 Colorful Accent 3" w:uiPriority="51"/>
-    <w:lsdException w:name="List Table 7 Colorful Accent 3" w:uiPriority="52"/>
-    <w:lsdException w:name="List Table 1 Light Accent 4" w:uiPriority="46"/>
-    <w:lsdException w:name="List Table 2 Accent 4" w:uiPriority="47"/>
-    <w:lsdException w:name="List Table 3 Accent 4" w:uiPriority="48"/>
-    <w:lsdException w:name="List Table 4 Accent 4" w:uiPriority="49"/>
-    <w:lsdException w:name="List Table 5 Dark Accent 4" w:uiPriority="50"/>
-    <w:lsdException w:name="List Table 6 Colorful Accent 4" w:uiPriority="51"/>
-    <w:lsdException w:name="List Table 7 Colorful Accent 4" w:uiPriority="52"/>
-    <w:lsdException w:name="List Table 1 Light Accent 5" w:uiPriority="46"/>
-    <w:lsdException w:name="List Table 2 Accent 5" w:uiPriority="47"/>
-    <w:lsdException w:name="List Table 3 Accent 5" w:uiPriority="48"/>
-    <w:lsdException w:name="List Table 4 Accent 5" w:uiPriority="49"/>
-    <w:lsdException w:name="List Table 5 Dark Accent 5" w:uiPriority="50"/>
-    <w:lsdException w:name="List Table 6 Colorful Accent 5" w:uiPriority="51"/>
-    <w:lsdException w:name="List Table 7 Colorful Accent 5" w:uiPriority="52"/>
-    <w:lsdException w:name="List Table 1 Light Accent 6" w:uiPriority="46"/>
-    <w:lsdException w:name="List Table 2 Accent 6" w:uiPriority="47"/>
-    <w:lsdException w:name="List Table 3 Accent 6" w:uiPriority="48"/>
-    <w:lsdException w:name="List Table 4 Accent 6" w:uiPriority="49"/>
-    <w:lsdException w:name="List Table 5 Dark Accent 6" w:uiPriority="50"/>
-    <w:lsdException w:name="List Table 6 Colorful Accent 6" w:uiPriority="51"/>
-    <w:lsdException w:name="List Table 7 Colorful Accent 6" w:uiPriority="52"/>
+  <w:latentStyles w:defLockedState="0" w:defUIPriority="99" w:defSemiHidden="1" w:defUnhideWhenUsed="1" w:defQFormat="0" w:count="267">
+    <w:lsdException w:name="Normal" w:semiHidden="0" w:uiPriority="0" w:unhideWhenUsed="0" w:qFormat="1"/>
+    <w:lsdException w:name="heading 1" w:semiHidden="0" w:uiPriority="9" w:unhideWhenUsed="0" w:qFormat="1"/>
+    <w:lsdException w:name="heading 2" w:uiPriority="9" w:qFormat="1"/>
+    <w:lsdException w:name="heading 3" w:uiPriority="9" w:qFormat="1"/>
+    <w:lsdException w:name="heading 4" w:uiPriority="9" w:qFormat="1"/>
+    <w:lsdException w:name="heading 5" w:uiPriority="9" w:qFormat="1"/>
+    <w:lsdException w:name="heading 6" w:uiPriority="9" w:qFormat="1"/>
+    <w:lsdException w:name="heading 7" w:uiPriority="9" w:qFormat="1"/>
+    <w:lsdException w:name="heading 8" w:uiPriority="9" w:qFormat="1"/>
+    <w:lsdException w:name="heading 9" w:uiPriority="9" w:qFormat="1"/>
+    <w:lsdException w:name="toc 1" w:uiPriority="39"/>
+    <w:lsdException w:name="toc 2" w:uiPriority="39"/>
+    <w:lsdException w:name="toc 3" w:uiPriority="39"/>
+    <w:lsdException w:name="toc 4" w:uiPriority="39"/>
+    <w:lsdException w:name="toc 5" w:uiPriority="39"/>
+    <w:lsdException w:name="toc 6" w:uiPriority="39"/>
+    <w:lsdException w:name="toc 7" w:uiPriority="39"/>
+    <w:lsdException w:name="toc 8" w:uiPriority="39"/>
+    <w:lsdException w:name="toc 9" w:uiPriority="39"/>
+    <w:lsdException w:name="caption" w:uiPriority="35" w:qFormat="1"/>
+    <w:lsdException w:name="Title" w:semiHidden="0" w:uiPriority="10" w:unhideWhenUsed="0" w:qFormat="1"/>
+    <w:lsdException w:name="Default Paragraph Font" w:uiPriority="1"/>
+    <w:lsdException w:name="Subtitle" w:semiHidden="0" w:uiPriority="11" w:unhideWhenUsed="0" w:qFormat="1"/>
+    <w:lsdException w:name="Strong" w:semiHidden="0" w:uiPriority="22" w:unhideWhenUsed="0" w:qFormat="1"/>
+    <w:lsdException w:name="Emphasis" w:semiHidden="0" w:uiPriority="20" w:unhideWhenUsed="0" w:qFormat="1"/>
+    <w:lsdException w:name="Table Grid" w:semiHidden="0" w:uiPriority="59" w:unhideWhenUsed="0"/>
+    <w:lsdException w:name="Placeholder Text" w:unhideWhenUsed="0"/>
+    <w:lsdException w:name="No Spacing" w:semiHidden="0" w:uiPriority="1" w:unhideWhenUsed="0" w:qFormat="1"/>
+    <w:lsdException w:name="Light Shading" w:semiHidden="0" w:uiPriority="60" w:unhideWhenUsed="0"/>
+    <w:lsdException w:name="Light List" w:semiHidden="0" w:uiPriority="61" w:unhideWhenUsed="0"/>
+    <w:lsdException w:name="Light Grid" w:semiHidden="0" w:uiPriority="62" w:unhideWhenUsed="0"/>
+    <w:lsdException w:name="Medium Shading 1" w:semiHidden="0" w:uiPriority="63" w:unhideWhenUsed="0"/>
+    <w:lsdException w:name="Medium Shading 2" w:semiHidden="0" w:uiPriority="64" w:unhideWhenUsed="0"/>
+    <w:lsdException w:name="Medium List 1" w:semiHidden="0" w:uiPriority="65" w:unhideWhenUsed="0"/>
+    <w:lsdException w:name="Medium List 2" w:semiHidden="0" w:uiPriority="66" w:unhideWhenUsed="0"/>
+    <w:lsdException w:name="Medium Grid 1" w:semiHidden="0" w:uiPriority="67" w:unhideWhenUsed="0"/>
+    <w:lsdException w:name="Medium Grid 2" w:semiHidden="0" w:uiPriority="68" w:unhideWhenUsed="0"/>
+    <w:lsdException w:name="Medium Grid 3" w:semiHidden="0" w:uiPriority="69" w:unhideWhenUsed="0"/>
+    <w:lsdException w:name="Dark List" w:semiHidden="0" w:uiPriority="70" w:unhideWhenUsed="0"/>
+    <w:lsdException w:name="Colorful Shading" w:semiHidden="0" w:uiPriority="71" w:unhideWhenUsed="0"/>
+    <w:lsdException w:name="Colorful List" w:semiHidden="0" w:uiPriority="72" w:unhideWhenUsed="0"/>
+    <w:lsdException w:name="Colorful Grid" w:semiHidden="0" w:uiPriority="73" w:unhideWhenUsed="0"/>
+    <w:lsdException w:name="Light Shading Accent 1" w:semiHidden="0" w:uiPriority="60" w:unhideWhenUsed="0"/>
+    <w:lsdException w:name="Light List Accent 1" w:semiHidden="0" w:uiPriority="61" w:unhideWhenUsed="0"/>
+    <w:lsdException w:name="Light Grid Accent 1" w:semiHidden="0" w:uiPriority="62" w:unhideWhenUsed="0"/>
+    <w:lsdException w:name="Medium Shading 1 Accent 1" w:semiHidden="0" w:uiPriority="63" w:unhideWhenUsed="0"/>
+    <w:lsdException w:name="Medium Shading 2 Accent 1" w:semiHidden="0" w:uiPriority="64" w:unhideWhenUsed="0"/>
+    <w:lsdException w:name="Medium List 1 Accent 1" w:semiHidden="0" w:uiPriority="65" w:unhideWhenUsed="0"/>
+    <w:lsdException w:name="Revision" w:unhideWhenUsed="0"/>
+    <w:lsdException w:name="List Paragraph" w:semiHidden="0" w:uiPriority="34" w:unhideWhenUsed="0" w:qFormat="1"/>
+    <w:lsdException w:name="Quote" w:semiHidden="0" w:uiPriority="29" w:unhideWhenUsed="0" w:qFormat="1"/>
+    <w:lsdException w:name="Intense Quote" w:semiHidden="0" w:uiPriority="30" w:unhideWhenUsed="0" w:qFormat="1"/>
+    <w:lsdException w:name="Medium List 2 Accent 1" w:semiHidden="0" w:uiPriority="66" w:unhideWhenUsed="0"/>
+    <w:lsdException w:name="Medium Grid 1 Accent 1" w:semiHidden="0" w:uiPriority="67" w:unhideWhenUsed="0"/>
+    <w:lsdException w:name="Medium Grid 2 Accent 1" w:semiHidden="0" w:uiPriority="68" w:unhideWhenUsed="0"/>
+    <w:lsdException w:name="Medium Grid 3 Accent 1" w:semiHidden="0" w:uiPriority="69" w:unhideWhenUsed="0"/>
+    <w:lsdException w:name="Dark List Accent 1" w:semiHidden="0" w:uiPriority="70" w:unhideWhenUsed="0"/>
+    <w:lsdException w:name="Colorful Shading Accent 1" w:semiHidden="0" w:uiPriority="71" w:unhideWhenUsed="0"/>
+    <w:lsdException w:name="Colorful List Accent 1" w:semiHidden="0" w:uiPriority="72" w:unhideWhenUsed="0"/>
+    <w:lsdException w:name="Colorful Grid Accent 1" w:semiHidden="0" w:uiPriority="73" w:unhideWhenUsed="0"/>
+    <w:lsdException w:name="Light Shading Accent 2" w:semiHidden="0" w:uiPriority="60" w:unhideWhenUsed="0"/>
+    <w:lsdException w:name="Light List Accent 2" w:semiHidden="0" w:uiPriority="61" w:unhideWhenUsed="0"/>
+    <w:lsdException w:name="Light Grid Accent 2" w:semiHidden="0" w:uiPriority="62" w:unhideWhenUsed="0"/>
+    <w:lsdException w:name="Medium Shading 1 Accent 2" w:semiHidden="0" w:uiPriority="63" w:unhideWhenUsed="0"/>
+    <w:lsdException w:name="Medium Shading 2 Accent 2" w:semiHidden="0" w:uiPriority="64" w:unhideWhenUsed="0"/>
+    <w:lsdException w:name="Medium List 1 Accent 2" w:semiHidden="0" w:uiPriority="65" w:unhideWhenUsed="0"/>
+    <w:lsdException w:name="Medium List 2 Accent 2" w:semiHidden="0" w:uiPriority="66" w:unhideWhenUsed="0"/>
+    <w:lsdException w:name="Medium Grid 1 Accent 2" w:semiHidden="0" w:uiPriority="67" w:unhideWhenUsed="0"/>
+    <w:lsdException w:name="Medium Grid 2 Accent 2" w:semiHidden="0" w:uiPriority="68" w:unhideWhenUsed="0"/>
+    <w:lsdException w:name="Medium Grid 3 Accent 2" w:semiHidden="0" w:uiPriority="69" w:unhideWhenUsed="0"/>
+    <w:lsdException w:name="Dark List Accent 2" w:semiHidden="0" w:uiPriority="70" w:unhideWhenUsed="0"/>
+    <w:lsdException w:name="Colorful Shading Accent 2" w:semiHidden="0" w:uiPriority="71" w:unhideWhenUsed="0"/>
+    <w:lsdException w:name="Colorful List Accent 2" w:semiHidden="0" w:uiPriority="72" w:unhideWhenUsed="0"/>
+    <w:lsdException w:name="Colorful Grid Accent 2" w:semiHidden="0" w:uiPriority="73" w:unhideWhenUsed="0"/>
+    <w:lsdException w:name="Light Shading Accent 3" w:semiHidden="0" w:uiPriority="60" w:unhideWhenUsed="0"/>
+    <w:lsdException w:name="Light List Accent 3" w:semiHidden="0" w:uiPriority="61" w:unhideWhenUsed="0"/>
+    <w:lsdException w:name="Light Grid Accent 3" w:semiHidden="0" w:uiPriority="62" w:unhideWhenUsed="0"/>
+    <w:lsdException w:name="Medium Shading 1 Accent 3" w:semiHidden="0" w:uiPriority="63" w:unhideWhenUsed="0"/>
+    <w:lsdException w:name="Medium Shading 2 Accent 3" w:semiHidden="0" w:uiPriority="64" w:unhideWhenUsed="0"/>
+    <w:lsdException w:name="Medium List 1 Accent 3" w:semiHidden="0" w:uiPriority="65" w:unhideWhenUsed="0"/>
+    <w:lsdException w:name="Medium List 2 Accent 3" w:semiHidden="0" w:uiPriority="66" w:unhideWhenUsed="0"/>
+    <w:lsdException w:name="Medium Grid 1 Accent 3" w:semiHidden="0" w:uiPriority="67" w:unhideWhenUsed="0"/>
+    <w:lsdException w:name="Medium Grid 2 Accent 3" w:semiHidden="0" w:uiPriority="68" w:unhideWhenUsed="0"/>
+    <w:lsdException w:name="Medium Grid 3 Accent 3" w:semiHidden="0" w:uiPriority="69" w:unhideWhenUsed="0"/>
+    <w:lsdException w:name="Dark List Accent 3" w:semiHidden="0" w:uiPriority="70" w:unhideWhenUsed="0"/>
+    <w:lsdException w:name="Colorful Shading Accent 3" w:semiHidden="0" w:uiPriority="71" w:unhideWhenUsed="0"/>
+    <w:lsdException w:name="Colorful List Accent 3" w:semiHidden="0" w:uiPriority="72" w:unhideWhenUsed="0"/>
+    <w:lsdException w:name="Colorful Grid Accent 3" w:semiHidden="0" w:uiPriority="73" w:unhideWhenUsed="0"/>
+    <w:lsdException w:name="Light Shading Accent 4" w:semiHidden="0" w:uiPriority="60" w:unhideWhenUsed="0"/>
+    <w:lsdException w:name="Light List Accent 4" w:semiHidden="0" w:uiPriority="61" w:unhideWhenUsed="0"/>
+    <w:lsdException w:name="Light Grid Accent 4" w:semiHidden="0" w:uiPriority="62" w:unhideWhenUsed="0"/>
+    <w:lsdException w:name="Medium Shading 1 Accent 4" w:semiHidden="0" w:uiPriority="63" w:unhideWhenUsed="0"/>
+    <w:lsdException w:name="Medium Shading 2 Accent 4" w:semiHidden="0" w:uiPriority="64" w:unhideWhenUsed="0"/>
+    <w:lsdException w:name="Medium List 1 Accent 4" w:semiHidden="0" w:uiPriority="65" w:unhideWhenUsed="0"/>
+    <w:lsdException w:name="Medium List 2 Accent 4" w:semiHidden="0" w:uiPriority="66" w:unhideWhenUsed="0"/>
+    <w:lsdException w:name="Medium Grid 1 Accent 4" w:semiHidden="0" w:uiPriority="67" w:unhideWhenUsed="0"/>
+    <w:lsdException w:name="Medium Grid 2 Accent 4" w:semiHidden="0" w:uiPriority="68" w:unhideWhenUsed="0"/>
+    <w:lsdException w:name="Medium Grid 3 Accent 4" w:semiHidden="0" w:uiPriority="69" w:unhideWhenUsed="0"/>
+    <w:lsdException w:name="Dark List Accent 4" w:semiHidden="0" w:uiPriority="70" w:unhideWhenUsed="0"/>
+    <w:lsdException w:name="Colorful Shading Accent 4" w:semiHidden="0" w:uiPriority="71" w:unhideWhenUsed="0"/>
+    <w:lsdException w:name="Colorful List Accent 4" w:semiHidden="0" w:uiPriority="72" w:unhideWhenUsed="0"/>
+    <w:lsdException w:name="Colorful Grid Accent 4" w:semiHidden="0" w:uiPriority="73" w:unhideWhenUsed="0"/>
+    <w:lsdException w:name="Light Shading Accent 5" w:semiHidden="0" w:uiPriority="60" w:unhideWhenUsed="0"/>
+    <w:lsdException w:name="Light List Accent 5" w:semiHidden="0" w:uiPriority="61" w:unhideWhenUsed="0"/>
+    <w:lsdException w:name="Light Grid Accent 5" w:semiHidden="0" w:uiPriority="62" w:unhideWhenUsed="0"/>
+    <w:lsdException w:name="Medium Shading 1 Accent 5" w:semiHidden="0" w:uiPriority="63" w:unhideWhenUsed="0"/>
+    <w:lsdException w:name="Medium Shading 2 Accent 5" w:semiHidden="0" w:uiPriority="64" w:unhideWhenUsed="0"/>
+    <w:lsdException w:name="Medium List 1 Accent 5" w:semiHidden="0" w:uiPriority="65" w:unhideWhenUsed="0"/>
+    <w:lsdException w:name="Medium List 2 Accent 5" w:semiHidden="0" w:uiPriority="66" w:unhideWhenUsed="0"/>
+    <w:lsdException w:name="Medium Grid 1 Accent 5" w:semiHidden="0" w:uiPriority="67" w:unhideWhenUsed="0"/>
+    <w:lsdException w:name="Medium Grid 2 Accent 5" w:semiHidden="0" w:uiPriority="68" w:unhideWhenUsed="0"/>
+    <w:lsdException w:name="Medium Grid 3 Accent 5" w:semiHidden="0" w:uiPriority="69" w:unhideWhenUsed="0"/>
+    <w:lsdException w:name="Dark List Accent 5" w:semiHidden="0" w:uiPriority="70" w:unhideWhenUsed="0"/>
+    <w:lsdException w:name="Colorful Shading Accent 5" w:semiHidden="0" w:uiPriority="71" w:unhideWhenUsed="0"/>
+    <w:lsdException w:name="Colorful List Accent 5" w:semiHidden="0" w:uiPriority="72" w:unhideWhenUsed="0"/>
+    <w:lsdException w:name="Colorful Grid Accent 5" w:semiHidden="0" w:uiPriority="73" w:unhideWhenUsed="0"/>
+    <w:lsdException w:name="Light Shading Accent 6" w:semiHidden="0" w:uiPriority="60" w:unhideWhenUsed="0"/>
+    <w:lsdException w:name="Light List Accent 6" w:semiHidden="0" w:uiPriority="61" w:unhideWhenUsed="0"/>
+    <w:lsdException w:name="Light Grid Accent 6" w:semiHidden="0" w:uiPriority="62" w:unhideWhenUsed="0"/>
+    <w:lsdException w:name="Medium Shading 1 Accent 6" w:semiHidden="0" w:uiPriority="63" w:unhideWhenUsed="0"/>
+    <w:lsdException w:name="Medium Shading 2 Accent 6" w:semiHidden="0" w:uiPriority="64" w:unhideWhenUsed="0"/>
+    <w:lsdException w:name="Medium List 1 Accent 6" w:semiHidden="0" w:uiPriority="65" w:unhideWhenUsed="0"/>
+    <w:lsdException w:name="Medium List 2 Accent 6" w:semiHidden="0" w:uiPriority="66" w:unhideWhenUsed="0"/>
+    <w:lsdException w:name="Medium Grid 1 Accent 6" w:semiHidden="0" w:uiPriority="67" w:unhideWhenUsed="0"/>
+    <w:lsdException w:name="Medium Grid 2 Accent 6" w:semiHidden="0" w:uiPriority="68" w:unhideWhenUsed="0"/>
+    <w:lsdException w:name="Medium Grid 3 Accent 6" w:semiHidden="0" w:uiPriority="69" w:unhideWhenUsed="0"/>
+    <w:lsdException w:name="Dark List Accent 6" w:semiHidden="0" w:uiPriority="70" w:unhideWhenUsed="0"/>
+    <w:lsdException w:name="Colorful Shading Accent 6" w:semiHidden="0" w:uiPriority="71" w:unhideWhenUsed="0"/>
+    <w:lsdException w:name="Colorful List Accent 6" w:semiHidden="0" w:uiPriority="72" w:unhideWhenUsed="0"/>
+    <w:lsdException w:name="Colorful Grid Accent 6" w:semiHidden="0" w:uiPriority="73" w:unhideWhenUsed="0"/>
+    <w:lsdException w:name="Subtle Emphasis" w:semiHidden="0" w:uiPriority="19" w:unhideWhenUsed="0" w:qFormat="1"/>
+    <w:lsdException w:name="Intense Emphasis" w:semiHidden="0" w:uiPriority="21" w:unhideWhenUsed="0" w:qFormat="1"/>
+    <w:lsdException w:name="Subtle Reference" w:semiHidden="0" w:uiPriority="31" w:unhideWhenUsed="0" w:qFormat="1"/>
+    <w:lsdException w:name="Intense Reference" w:semiHidden="0" w:uiPriority="32" w:unhideWhenUsed="0" w:qFormat="1"/>
+    <w:lsdException w:name="Book Title" w:semiHidden="0" w:uiPriority="33" w:unhideWhenUsed="0" w:qFormat="1"/>
+    <w:lsdException w:name="Bibliography" w:uiPriority="37"/>
+    <w:lsdException w:name="TOC Heading" w:uiPriority="39" w:qFormat="1"/>
   </w:latentStyles>
   <w:style w:type="paragraph" w:default="1" w:styleId="Normal">
     <w:name w:val="Normal"/>
     <w:qFormat/>
+    <w:rsid w:val="000A599F"/>
   </w:style>
   <w:style w:type="character" w:default="1" w:styleId="DefaultParagraphFont">
     <w:name w:val="Default Paragraph Font"/>
@@ -3076,6 +5279,7 @@
     <w:uiPriority w:val="99"/>
     <w:semiHidden/>
     <w:unhideWhenUsed/>
+    <w:qFormat/>
     <w:tblPr>
       <w:tblInd w:w="0" w:type="dxa"/>
       <w:tblCellMar>

</xml_diff>